<commit_message>
made some of the required edits
</commit_message>
<xml_diff>
--- a/Documents/Week5/05_Team3PMScheduleManagmentPlan.docx
+++ b/Documents/Week5/05_Team3PMScheduleManagmentPlan.docx
@@ -139,7 +139,17 @@
                                         <w:sz w:val="52"/>
                                         <w:szCs w:val="52"/>
                                       </w:rPr>
-                                      <w:t xml:space="preserve"> Army Corps of Engineers (US</w:t>
+                                      <w:t xml:space="preserve"> Army Corps of Engineers (</w:t>
+                                    </w:r>
+                                    <w:proofErr w:type="gramStart"/>
+                                    <w:r>
+                                      <w:rPr>
+                                        <w:rFonts w:ascii="Century Gothic" w:eastAsiaTheme="majorEastAsia" w:hAnsi="Century Gothic" w:cstheme="majorBidi"/>
+                                        <w:color w:val="262626" w:themeColor="text1" w:themeTint="D9"/>
+                                        <w:sz w:val="52"/>
+                                        <w:szCs w:val="52"/>
+                                      </w:rPr>
+                                      <w:t>US</w:t>
                                     </w:r>
                                     <w:r>
                                       <w:rPr>
@@ -157,7 +167,17 @@
                                         <w:sz w:val="52"/>
                                         <w:szCs w:val="52"/>
                                       </w:rPr>
-                                      <w:t xml:space="preserve">) </w:t>
+                                      <w:t>)</w:t>
+                                    </w:r>
+                                    <w:proofErr w:type="gramEnd"/>
+                                    <w:r>
+                                      <w:rPr>
+                                        <w:rFonts w:ascii="Century Gothic" w:eastAsiaTheme="majorEastAsia" w:hAnsi="Century Gothic" w:cstheme="majorBidi"/>
+                                        <w:color w:val="262626" w:themeColor="text1" w:themeTint="D9"/>
+                                        <w:sz w:val="52"/>
+                                        <w:szCs w:val="52"/>
+                                      </w:rPr>
+                                      <w:t xml:space="preserve"> </w:t>
                                     </w:r>
                                     <w:r>
                                       <w:rPr>
@@ -320,7 +340,17 @@
                                   <w:sz w:val="52"/>
                                   <w:szCs w:val="52"/>
                                 </w:rPr>
-                                <w:t xml:space="preserve"> Army Corps of Engineers (US</w:t>
+                                <w:t xml:space="preserve"> Army Corps of Engineers (</w:t>
+                              </w:r>
+                              <w:proofErr w:type="gramStart"/>
+                              <w:r>
+                                <w:rPr>
+                                  <w:rFonts w:ascii="Century Gothic" w:eastAsiaTheme="majorEastAsia" w:hAnsi="Century Gothic" w:cstheme="majorBidi"/>
+                                  <w:color w:val="262626" w:themeColor="text1" w:themeTint="D9"/>
+                                  <w:sz w:val="52"/>
+                                  <w:szCs w:val="52"/>
+                                </w:rPr>
+                                <w:t>US</w:t>
                               </w:r>
                               <w:r>
                                 <w:rPr>
@@ -338,7 +368,17 @@
                                   <w:sz w:val="52"/>
                                   <w:szCs w:val="52"/>
                                 </w:rPr>
-                                <w:t xml:space="preserve">) </w:t>
+                                <w:t>)</w:t>
+                              </w:r>
+                              <w:proofErr w:type="gramEnd"/>
+                              <w:r>
+                                <w:rPr>
+                                  <w:rFonts w:ascii="Century Gothic" w:eastAsiaTheme="majorEastAsia" w:hAnsi="Century Gothic" w:cstheme="majorBidi"/>
+                                  <w:color w:val="262626" w:themeColor="text1" w:themeTint="D9"/>
+                                  <w:sz w:val="52"/>
+                                  <w:szCs w:val="52"/>
+                                </w:rPr>
+                                <w:t xml:space="preserve"> </w:t>
                               </w:r>
                               <w:r>
                                 <w:rPr>
@@ -11008,13 +11048,22 @@
           <w:ilvl w:val="0"/>
           <w:numId w:val="31"/>
         </w:numPr>
+        <w:rPr>
+          <w:color w:val="FF0000"/>
+        </w:rPr>
       </w:pPr>
       <w:bookmarkStart w:id="0" w:name="_Toc88403453"/>
       <w:r>
+        <w:rPr>
+          <w:color w:val="FF0000"/>
+        </w:rPr>
         <w:lastRenderedPageBreak/>
         <w:softHyphen/>
       </w:r>
       <w:r>
+        <w:rPr>
+          <w:color w:val="FF0000"/>
+        </w:rPr>
         <w:t>Project Plan</w:t>
       </w:r>
       <w:bookmarkEnd w:id="0"/>
@@ -11022,9 +11071,15 @@
     <w:p>
       <w:pPr>
         <w:pStyle w:val="Heading2"/>
+        <w:rPr>
+          <w:color w:val="00B0F0"/>
+        </w:rPr>
       </w:pPr>
       <w:bookmarkStart w:id="1" w:name="_Toc88403454"/>
       <w:r>
+        <w:rPr>
+          <w:color w:val="00B0F0"/>
+        </w:rPr>
         <w:t>1. Project Summary</w:t>
       </w:r>
       <w:bookmarkEnd w:id="1"/>
@@ -11075,7 +11130,25 @@
           <w:sz w:val="24"/>
           <w:szCs w:val="24"/>
         </w:rPr>
-        <w:t>. SharePoint 2013 is past end of life and the district needs to develop a replacement for the Work Request application</w:t>
+        <w:t xml:space="preserve">. SharePoint 2013 is past end of </w:t>
+      </w:r>
+      <w:proofErr w:type="gramStart"/>
+      <w:r>
+        <w:rPr>
+          <w:rFonts w:ascii="Times New Roman" w:eastAsia="Times New Roman" w:hAnsi="Times New Roman" w:cs="Times New Roman"/>
+          <w:sz w:val="24"/>
+          <w:szCs w:val="24"/>
+        </w:rPr>
+        <w:t>life</w:t>
+      </w:r>
+      <w:proofErr w:type="gramEnd"/>
+      <w:r>
+        <w:rPr>
+          <w:rFonts w:ascii="Times New Roman" w:eastAsia="Times New Roman" w:hAnsi="Times New Roman" w:cs="Times New Roman"/>
+          <w:sz w:val="24"/>
+          <w:szCs w:val="24"/>
+        </w:rPr>
+        <w:t xml:space="preserve"> and the district needs to develop a replacement for the Work Request application</w:t>
       </w:r>
       <w:r>
         <w:rPr>
@@ -11208,6 +11281,7 @@
         <w:tab/>
         <w:t xml:space="preserve">The constraints will be that the end user is accessing the application from a desktop and not a mobile device as we will not be creating a responsive design for mobile device constraints. Outside of that, any desktop or laptop should be able to access and run our </w:t>
       </w:r>
+      <w:proofErr w:type="gramStart"/>
       <w:r>
         <w:rPr>
           <w:rFonts w:ascii="Times New Roman" w:eastAsia="Times New Roman" w:hAnsi="Times New Roman" w:cs="Times New Roman"/>
@@ -11216,6 +11290,7 @@
         </w:rPr>
         <w:t>Application</w:t>
       </w:r>
+      <w:proofErr w:type="gramEnd"/>
       <w:r>
         <w:rPr>
           <w:rFonts w:ascii="Times New Roman" w:eastAsia="Times New Roman" w:hAnsi="Times New Roman" w:cs="Times New Roman"/>
@@ -11228,9 +11303,15 @@
     <w:p>
       <w:pPr>
         <w:pStyle w:val="Heading2"/>
+        <w:rPr>
+          <w:color w:val="00B0F0"/>
+        </w:rPr>
       </w:pPr>
       <w:bookmarkStart w:id="8" w:name="_Toc88403457"/>
       <w:r>
+        <w:rPr>
+          <w:color w:val="00B0F0"/>
+        </w:rPr>
         <w:t>2. Project Organizational Structure</w:t>
       </w:r>
       <w:bookmarkEnd w:id="8"/>
@@ -11320,43 +11401,10 @@
           <w:sz w:val="24"/>
           <w:szCs w:val="24"/>
         </w:rPr>
-        <w:t>Dave Leake</w:t>
-      </w:r>
-      <w:bookmarkEnd w:id="12"/>
-    </w:p>
-    <w:p>
-      <w:pPr>
-        <w:spacing w:after="160" w:line="360" w:lineRule="auto"/>
-        <w:ind w:left="1440" w:firstLine="720"/>
-        <w:rPr>
-          <w:rFonts w:ascii="Times New Roman" w:eastAsia="Times New Roman" w:hAnsi="Times New Roman" w:cs="Times New Roman"/>
-          <w:sz w:val="24"/>
-          <w:szCs w:val="24"/>
-        </w:rPr>
-      </w:pPr>
-      <w:r>
-        <w:rPr>
-          <w:rFonts w:ascii="Times New Roman" w:eastAsia="Times New Roman" w:hAnsi="Times New Roman" w:cs="Times New Roman"/>
-          <w:sz w:val="24"/>
-          <w:szCs w:val="24"/>
-        </w:rPr>
-        <w:t xml:space="preserve">The Project Manager is responsible for acting as a liaison between the team and upper management (professor), including communication between teammates and unit leads. Additionally, the Project Manager is responsible for </w:t>
-      </w:r>
-      <w:r>
-        <w:rPr>
-          <w:rFonts w:ascii="Times New Roman" w:eastAsia="Times New Roman" w:hAnsi="Times New Roman" w:cs="Times New Roman"/>
-          <w:sz w:val="24"/>
-          <w:szCs w:val="24"/>
-        </w:rPr>
-        <w:lastRenderedPageBreak/>
-        <w:t>scheduling and ensuring that all deliverables are completed and submitted on time, as well as organizing and recording all necessary forms of contact and conversation among the team.</w:t>
-      </w:r>
-    </w:p>
-    <w:p>
-      <w:pPr>
-        <w:pStyle w:val="Heading3"/>
-        <w:spacing w:before="40" w:after="0" w:line="360" w:lineRule="auto"/>
-        <w:ind w:left="720" w:firstLine="720"/>
+        <w:t xml:space="preserve">Dave </w:t>
+      </w:r>
+      <w:proofErr w:type="spellStart"/>
+      <w:r>
         <w:rPr>
           <w:rFonts w:ascii="Times New Roman" w:eastAsia="Times New Roman" w:hAnsi="Times New Roman" w:cs="Times New Roman"/>
           <w:b/>
@@ -11364,10 +11412,44 @@
           <w:sz w:val="24"/>
           <w:szCs w:val="24"/>
         </w:rPr>
-      </w:pPr>
-      <w:bookmarkStart w:id="13" w:name="_Toc36386015"/>
-      <w:bookmarkStart w:id="14" w:name="_Toc88403460"/>
-      <w:r>
+        <w:t>Leake</w:t>
+      </w:r>
+      <w:bookmarkEnd w:id="12"/>
+      <w:proofErr w:type="spellEnd"/>
+    </w:p>
+    <w:p>
+      <w:pPr>
+        <w:spacing w:after="160" w:line="360" w:lineRule="auto"/>
+        <w:ind w:left="1440" w:firstLine="720"/>
+        <w:rPr>
+          <w:rFonts w:ascii="Times New Roman" w:eastAsia="Times New Roman" w:hAnsi="Times New Roman" w:cs="Times New Roman"/>
+          <w:sz w:val="24"/>
+          <w:szCs w:val="24"/>
+        </w:rPr>
+      </w:pPr>
+      <w:r>
+        <w:rPr>
+          <w:rFonts w:ascii="Times New Roman" w:eastAsia="Times New Roman" w:hAnsi="Times New Roman" w:cs="Times New Roman"/>
+          <w:sz w:val="24"/>
+          <w:szCs w:val="24"/>
+        </w:rPr>
+        <w:t xml:space="preserve">The Project Manager is responsible for acting as a liaison between the team and upper management (professor), including communication between teammates and unit leads. Additionally, the Project Manager is responsible for </w:t>
+      </w:r>
+      <w:r>
+        <w:rPr>
+          <w:rFonts w:ascii="Times New Roman" w:eastAsia="Times New Roman" w:hAnsi="Times New Roman" w:cs="Times New Roman"/>
+          <w:sz w:val="24"/>
+          <w:szCs w:val="24"/>
+        </w:rPr>
+        <w:lastRenderedPageBreak/>
+        <w:t>scheduling and ensuring that all deliverables are completed and submitted on time, as well as organizing and recording all necessary forms of contact and conversation among the team.</w:t>
+      </w:r>
+    </w:p>
+    <w:p>
+      <w:pPr>
+        <w:pStyle w:val="Heading3"/>
+        <w:spacing w:before="40" w:after="0" w:line="360" w:lineRule="auto"/>
+        <w:ind w:left="720" w:firstLine="720"/>
         <w:rPr>
           <w:rFonts w:ascii="Times New Roman" w:eastAsia="Times New Roman" w:hAnsi="Times New Roman" w:cs="Times New Roman"/>
           <w:b/>
@@ -11375,9 +11457,9 @@
           <w:sz w:val="24"/>
           <w:szCs w:val="24"/>
         </w:rPr>
-        <w:t xml:space="preserve">2.1.2. Requirements Manager/Technical Writer — </w:t>
-      </w:r>
-      <w:bookmarkEnd w:id="13"/>
+      </w:pPr>
+      <w:bookmarkStart w:id="13" w:name="_Toc36386015"/>
+      <w:bookmarkStart w:id="14" w:name="_Toc88403460"/>
       <w:r>
         <w:rPr>
           <w:rFonts w:ascii="Times New Roman" w:eastAsia="Times New Roman" w:hAnsi="Times New Roman" w:cs="Times New Roman"/>
@@ -11386,34 +11468,10 @@
           <w:sz w:val="24"/>
           <w:szCs w:val="24"/>
         </w:rPr>
-        <w:t>Will Aurelien</w:t>
-      </w:r>
-      <w:bookmarkEnd w:id="14"/>
-    </w:p>
-    <w:p>
-      <w:pPr>
-        <w:spacing w:after="160" w:line="360" w:lineRule="auto"/>
-        <w:ind w:left="1440" w:firstLine="720"/>
-        <w:rPr>
-          <w:rFonts w:ascii="Times New Roman" w:eastAsia="Times New Roman" w:hAnsi="Times New Roman" w:cs="Times New Roman"/>
-          <w:sz w:val="24"/>
-          <w:szCs w:val="24"/>
-        </w:rPr>
-      </w:pPr>
-      <w:r>
-        <w:rPr>
-          <w:rFonts w:ascii="Times New Roman" w:eastAsia="Times New Roman" w:hAnsi="Times New Roman" w:cs="Times New Roman"/>
-          <w:sz w:val="24"/>
-          <w:szCs w:val="24"/>
-        </w:rPr>
-        <w:t>The Requirements Manager is responsible for the organization of all documentation and works with the Project Manager, the client, and all team members to ensure that all deliverables meet the requirement in the statement of work. The Requirements Manager for this team also takes the role of the Technical Writer and is responsible for creating and maintaining documentation required in the process of developing the software solution.</w:t>
-      </w:r>
-    </w:p>
-    <w:p>
-      <w:pPr>
-        <w:pStyle w:val="Heading3"/>
-        <w:spacing w:before="40" w:after="0" w:line="360" w:lineRule="auto"/>
-        <w:ind w:left="720" w:firstLine="720"/>
+        <w:t xml:space="preserve">2.1.2. Requirements Manager/Technical Writer — </w:t>
+      </w:r>
+      <w:bookmarkEnd w:id="13"/>
+      <w:r>
         <w:rPr>
           <w:rFonts w:ascii="Times New Roman" w:eastAsia="Times New Roman" w:hAnsi="Times New Roman" w:cs="Times New Roman"/>
           <w:b/>
@@ -11421,9 +11479,9 @@
           <w:sz w:val="24"/>
           <w:szCs w:val="24"/>
         </w:rPr>
-      </w:pPr>
-      <w:bookmarkStart w:id="15" w:name="_Toc36386016"/>
-      <w:bookmarkStart w:id="16" w:name="_Toc88403461"/>
+        <w:t xml:space="preserve">Will </w:t>
+      </w:r>
+      <w:proofErr w:type="spellStart"/>
       <w:r>
         <w:rPr>
           <w:rFonts w:ascii="Times New Roman" w:eastAsia="Times New Roman" w:hAnsi="Times New Roman" w:cs="Times New Roman"/>
@@ -11432,10 +11490,35 @@
           <w:sz w:val="24"/>
           <w:szCs w:val="24"/>
         </w:rPr>
-        <w:t xml:space="preserve">2.1.3. Test Director — </w:t>
-      </w:r>
-      <w:bookmarkEnd w:id="15"/>
-      <w:r>
+        <w:t>Aurelien</w:t>
+      </w:r>
+      <w:bookmarkEnd w:id="14"/>
+      <w:proofErr w:type="spellEnd"/>
+    </w:p>
+    <w:p>
+      <w:pPr>
+        <w:spacing w:after="160" w:line="360" w:lineRule="auto"/>
+        <w:ind w:left="1440" w:firstLine="720"/>
+        <w:rPr>
+          <w:rFonts w:ascii="Times New Roman" w:eastAsia="Times New Roman" w:hAnsi="Times New Roman" w:cs="Times New Roman"/>
+          <w:sz w:val="24"/>
+          <w:szCs w:val="24"/>
+        </w:rPr>
+      </w:pPr>
+      <w:r>
+        <w:rPr>
+          <w:rFonts w:ascii="Times New Roman" w:eastAsia="Times New Roman" w:hAnsi="Times New Roman" w:cs="Times New Roman"/>
+          <w:sz w:val="24"/>
+          <w:szCs w:val="24"/>
+        </w:rPr>
+        <w:t>The Requirements Manager is responsible for the organization of all documentation and works with the Project Manager, the client, and all team members to ensure that all deliverables meet the requirement in the statement of work. The Requirements Manager for this team also takes the role of the Technical Writer and is responsible for creating and maintaining documentation required in the process of developing the software solution.</w:t>
+      </w:r>
+    </w:p>
+    <w:p>
+      <w:pPr>
+        <w:pStyle w:val="Heading3"/>
+        <w:spacing w:before="40" w:after="0" w:line="360" w:lineRule="auto"/>
+        <w:ind w:left="720" w:firstLine="720"/>
         <w:rPr>
           <w:rFonts w:ascii="Times New Roman" w:eastAsia="Times New Roman" w:hAnsi="Times New Roman" w:cs="Times New Roman"/>
           <w:b/>
@@ -11443,34 +11526,10 @@
           <w:sz w:val="24"/>
           <w:szCs w:val="24"/>
         </w:rPr>
-        <w:t>Will Aurelien</w:t>
-      </w:r>
-      <w:bookmarkEnd w:id="16"/>
-    </w:p>
-    <w:p>
-      <w:pPr>
-        <w:spacing w:after="160" w:line="360" w:lineRule="auto"/>
-        <w:ind w:left="1440" w:firstLine="720"/>
-        <w:rPr>
-          <w:rFonts w:ascii="Times New Roman" w:eastAsia="Times New Roman" w:hAnsi="Times New Roman" w:cs="Times New Roman"/>
-          <w:sz w:val="24"/>
-          <w:szCs w:val="24"/>
-        </w:rPr>
-      </w:pPr>
-      <w:r>
-        <w:rPr>
-          <w:rFonts w:ascii="Times New Roman" w:eastAsia="Times New Roman" w:hAnsi="Times New Roman" w:cs="Times New Roman"/>
-          <w:sz w:val="24"/>
-          <w:szCs w:val="24"/>
-        </w:rPr>
-        <w:t>The Test Director is responsible for creating testing scenarios to ensure that all requirements for the software are met. Additionally, the Test Director is responsible for carrying out these scenarios and identifying any defaults in the program, as well as maintaining documentation of these tests and directing developers towards the issue that requires attention.</w:t>
-      </w:r>
-    </w:p>
-    <w:p>
-      <w:pPr>
-        <w:pStyle w:val="Heading3"/>
-        <w:spacing w:before="40" w:after="0" w:line="360" w:lineRule="auto"/>
-        <w:ind w:left="720" w:firstLine="720"/>
+      </w:pPr>
+      <w:bookmarkStart w:id="15" w:name="_Toc36386016"/>
+      <w:bookmarkStart w:id="16" w:name="_Toc88403461"/>
+      <w:r>
         <w:rPr>
           <w:rFonts w:ascii="Times New Roman" w:eastAsia="Times New Roman" w:hAnsi="Times New Roman" w:cs="Times New Roman"/>
           <w:b/>
@@ -11478,9 +11537,9 @@
           <w:sz w:val="24"/>
           <w:szCs w:val="24"/>
         </w:rPr>
-      </w:pPr>
-      <w:bookmarkStart w:id="17" w:name="_Toc36386017"/>
-      <w:bookmarkStart w:id="18" w:name="_Toc88403462"/>
+        <w:t xml:space="preserve">2.1.3. Test Director — </w:t>
+      </w:r>
+      <w:bookmarkEnd w:id="15"/>
       <w:r>
         <w:rPr>
           <w:rFonts w:ascii="Times New Roman" w:eastAsia="Times New Roman" w:hAnsi="Times New Roman" w:cs="Times New Roman"/>
@@ -11489,9 +11548,9 @@
           <w:sz w:val="24"/>
           <w:szCs w:val="24"/>
         </w:rPr>
-        <w:t xml:space="preserve">2.1.4. Software Designer — </w:t>
-      </w:r>
-      <w:bookmarkEnd w:id="17"/>
+        <w:t xml:space="preserve">Will </w:t>
+      </w:r>
+      <w:proofErr w:type="spellStart"/>
       <w:r>
         <w:rPr>
           <w:rFonts w:ascii="Times New Roman" w:eastAsia="Times New Roman" w:hAnsi="Times New Roman" w:cs="Times New Roman"/>
@@ -11500,9 +11559,10 @@
           <w:sz w:val="24"/>
           <w:szCs w:val="24"/>
         </w:rPr>
-        <w:t>Ian Oliver</w:t>
-      </w:r>
-      <w:bookmarkEnd w:id="18"/>
+        <w:t>Aurelien</w:t>
+      </w:r>
+      <w:bookmarkEnd w:id="16"/>
+      <w:proofErr w:type="spellEnd"/>
     </w:p>
     <w:p>
       <w:pPr>
@@ -11520,7 +11580,7 @@
           <w:sz w:val="24"/>
           <w:szCs w:val="24"/>
         </w:rPr>
-        <w:t>The Software Designer is responsible for creating the design of the program in accordance with business, mathematical, and scientific principles that correlate with the client’s request. Additionally, the Software Designer is responsible for working with the Project Manager, and all developers to create a final, functional product as requested by the client.</w:t>
+        <w:t>The Test Director is responsible for creating testing scenarios to ensure that all requirements for the software are met. Additionally, the Test Director is responsible for carrying out these scenarios and identifying any defaults in the program, as well as maintaining documentation of these tests and directing developers towards the issue that requires attention.</w:t>
       </w:r>
     </w:p>
     <w:p>
@@ -11536,8 +11596,8 @@
           <w:szCs w:val="24"/>
         </w:rPr>
       </w:pPr>
-      <w:bookmarkStart w:id="19" w:name="_Toc36386018"/>
-      <w:bookmarkStart w:id="20" w:name="_Toc88403463"/>
+      <w:bookmarkStart w:id="17" w:name="_Toc36386017"/>
+      <w:bookmarkStart w:id="18" w:name="_Toc88403462"/>
       <w:r>
         <w:rPr>
           <w:rFonts w:ascii="Times New Roman" w:eastAsia="Times New Roman" w:hAnsi="Times New Roman" w:cs="Times New Roman"/>
@@ -11546,9 +11606,9 @@
           <w:sz w:val="24"/>
           <w:szCs w:val="24"/>
         </w:rPr>
-        <w:t xml:space="preserve">2.1.5. User Experience/Training Manager — </w:t>
-      </w:r>
-      <w:bookmarkEnd w:id="19"/>
+        <w:t xml:space="preserve">2.1.4. Software Designer — </w:t>
+      </w:r>
+      <w:bookmarkEnd w:id="17"/>
       <w:r>
         <w:rPr>
           <w:rFonts w:ascii="Times New Roman" w:eastAsia="Times New Roman" w:hAnsi="Times New Roman" w:cs="Times New Roman"/>
@@ -11557,9 +11617,9 @@
           <w:sz w:val="24"/>
           <w:szCs w:val="24"/>
         </w:rPr>
-        <w:t>Will Aurelien</w:t>
-      </w:r>
-      <w:bookmarkEnd w:id="20"/>
+        <w:t>Ian Oliver</w:t>
+      </w:r>
+      <w:bookmarkEnd w:id="18"/>
     </w:p>
     <w:p>
       <w:pPr>
@@ -11577,17 +11637,92 @@
           <w:sz w:val="24"/>
           <w:szCs w:val="24"/>
         </w:rPr>
+        <w:t>The Software Designer is responsible for creating the design of the program in accordance with business, mathematical, and scientific principles that correlate with the client’s request. Additionally, the Software Designer is responsible for working with the Project Manager, and all developers to create a final, functional product as requested by the client.</w:t>
+      </w:r>
+    </w:p>
+    <w:p>
+      <w:pPr>
+        <w:pStyle w:val="Heading3"/>
+        <w:spacing w:before="40" w:after="0" w:line="360" w:lineRule="auto"/>
+        <w:ind w:left="720" w:firstLine="720"/>
+        <w:rPr>
+          <w:rFonts w:ascii="Times New Roman" w:eastAsia="Times New Roman" w:hAnsi="Times New Roman" w:cs="Times New Roman"/>
+          <w:b/>
+          <w:color w:val="000000"/>
+          <w:sz w:val="24"/>
+          <w:szCs w:val="24"/>
+        </w:rPr>
+      </w:pPr>
+      <w:bookmarkStart w:id="19" w:name="_Toc36386018"/>
+      <w:bookmarkStart w:id="20" w:name="_Toc88403463"/>
+      <w:r>
+        <w:rPr>
+          <w:rFonts w:ascii="Times New Roman" w:eastAsia="Times New Roman" w:hAnsi="Times New Roman" w:cs="Times New Roman"/>
+          <w:b/>
+          <w:color w:val="000000"/>
+          <w:sz w:val="24"/>
+          <w:szCs w:val="24"/>
+        </w:rPr>
+        <w:t xml:space="preserve">2.1.5. User Experience/Training Manager — </w:t>
+      </w:r>
+      <w:bookmarkEnd w:id="19"/>
+      <w:r>
+        <w:rPr>
+          <w:rFonts w:ascii="Times New Roman" w:eastAsia="Times New Roman" w:hAnsi="Times New Roman" w:cs="Times New Roman"/>
+          <w:b/>
+          <w:color w:val="000000"/>
+          <w:sz w:val="24"/>
+          <w:szCs w:val="24"/>
+        </w:rPr>
+        <w:t xml:space="preserve">Will </w:t>
+      </w:r>
+      <w:proofErr w:type="spellStart"/>
+      <w:r>
+        <w:rPr>
+          <w:rFonts w:ascii="Times New Roman" w:eastAsia="Times New Roman" w:hAnsi="Times New Roman" w:cs="Times New Roman"/>
+          <w:b/>
+          <w:color w:val="000000"/>
+          <w:sz w:val="24"/>
+          <w:szCs w:val="24"/>
+        </w:rPr>
+        <w:t>Aurelien</w:t>
+      </w:r>
+      <w:bookmarkEnd w:id="20"/>
+      <w:proofErr w:type="spellEnd"/>
+    </w:p>
+    <w:p>
+      <w:pPr>
+        <w:spacing w:after="160" w:line="360" w:lineRule="auto"/>
+        <w:ind w:left="1440" w:firstLine="720"/>
+        <w:rPr>
+          <w:rFonts w:ascii="Times New Roman" w:eastAsia="Times New Roman" w:hAnsi="Times New Roman" w:cs="Times New Roman"/>
+          <w:sz w:val="24"/>
+          <w:szCs w:val="24"/>
+        </w:rPr>
+      </w:pPr>
+      <w:r>
+        <w:rPr>
+          <w:rFonts w:ascii="Times New Roman" w:eastAsia="Times New Roman" w:hAnsi="Times New Roman" w:cs="Times New Roman"/>
+          <w:sz w:val="24"/>
+          <w:szCs w:val="24"/>
+        </w:rPr>
         <w:t>The User Experience and Training Manager is responsible for managing the project from a front-end perspective as requested by the client. This involves working with the Software Designer and Project Manager to ensure that the front-end development meets the project’s requirements by closely assessing the development process to ensure that the program is being built to fulfill the requirements.</w:t>
       </w:r>
     </w:p>
     <w:p>
       <w:pPr>
         <w:pStyle w:val="Heading2"/>
+        <w:rPr>
+          <w:color w:val="00B0F0"/>
+        </w:rPr>
       </w:pPr>
       <w:bookmarkStart w:id="21" w:name="_irww5m20ywj3" w:colFirst="0" w:colLast="0"/>
       <w:bookmarkStart w:id="22" w:name="_Toc88403464"/>
       <w:bookmarkEnd w:id="21"/>
       <w:r>
+        <w:rPr>
+          <w:color w:val="00B0F0"/>
+        </w:rPr>
         <w:lastRenderedPageBreak/>
         <w:t>3. Scope Management Plan</w:t>
       </w:r>
@@ -11690,7 +11825,21 @@
         <w:rPr>
           <w:lang w:val="en-US"/>
         </w:rPr>
-        <w:t>The intended product is a Work Request form generator and scheduler. Request Forms are filled with a custom built wizard for one of three different categories:</w:t>
+        <w:t xml:space="preserve">The intended product is a Work Request form generator and scheduler. Request Forms are filled with a </w:t>
+      </w:r>
+      <w:proofErr w:type="gramStart"/>
+      <w:r>
+        <w:rPr>
+          <w:lang w:val="en-US"/>
+        </w:rPr>
+        <w:t>custom built</w:t>
+      </w:r>
+      <w:proofErr w:type="gramEnd"/>
+      <w:r>
+        <w:rPr>
+          <w:lang w:val="en-US"/>
+        </w:rPr>
+        <w:t xml:space="preserve"> wizard for one of three different categories:</w:t>
       </w:r>
     </w:p>
     <w:p>
@@ -12088,10 +12237,10 @@
             <v:path o:extrusionok="f" gradientshapeok="t" o:connecttype="rect"/>
             <o:lock v:ext="edit" aspectratio="t"/>
           </v:shapetype>
-          <v:shape id="_x0000_i1026" type="#_x0000_t75" style="width:435.6pt;height:442.2pt" o:ole="">
+          <v:shape id="_x0000_i1025" type="#_x0000_t75" style="width:435.75pt;height:442.5pt" o:ole="">
             <v:imagedata r:id="rId8" o:title=""/>
           </v:shape>
-          <o:OLEObject Type="Embed" ProgID="Visio.Drawing.15" ShapeID="_x0000_i1026" DrawAspect="Content" ObjectID="_1699016683" r:id="rId9"/>
+          <o:OLEObject Type="Embed" ProgID="Visio.Drawing.15" ShapeID="_x0000_i1025" DrawAspect="Content" ObjectID="_1699088292" r:id="rId9"/>
         </w:object>
       </w:r>
       <w:r>
@@ -12154,6 +12303,9 @@
       <w:bookmarkStart w:id="29" w:name="_Toc88403470"/>
       <w:bookmarkEnd w:id="28"/>
       <w:r>
+        <w:rPr>
+          <w:color w:val="00B0F0"/>
+        </w:rPr>
         <w:t>4. Schedule Management Plan</w:t>
       </w:r>
       <w:bookmarkEnd w:id="29"/>
@@ -12194,6 +12346,7 @@
       <w:pPr>
         <w:pStyle w:val="Heading2"/>
         <w:rPr>
+          <w:color w:val="00B0F0"/>
           <w:sz w:val="24"/>
           <w:szCs w:val="24"/>
         </w:rPr>
@@ -12204,6 +12357,9 @@
       <w:bookmarkEnd w:id="30"/>
       <w:bookmarkEnd w:id="31"/>
       <w:r>
+        <w:rPr>
+          <w:color w:val="00B0F0"/>
+        </w:rPr>
         <w:t>5. Cost Management Plan</w:t>
       </w:r>
       <w:bookmarkEnd w:id="32"/>
@@ -12936,9 +13092,15 @@
     <w:p>
       <w:pPr>
         <w:pStyle w:val="Heading2"/>
+        <w:rPr>
+          <w:color w:val="00B0F0"/>
+        </w:rPr>
       </w:pPr>
       <w:bookmarkStart w:id="39" w:name="_Toc88403478"/>
       <w:r>
+        <w:rPr>
+          <w:color w:val="00B0F0"/>
+        </w:rPr>
         <w:t>6. Quality Management Plan</w:t>
       </w:r>
       <w:bookmarkEnd w:id="39"/>
@@ -12991,12 +13153,16 @@
       <w:pPr>
         <w:pStyle w:val="Heading2"/>
         <w:rPr>
+          <w:color w:val="00B0F0"/>
           <w:sz w:val="24"/>
           <w:szCs w:val="24"/>
         </w:rPr>
       </w:pPr>
       <w:bookmarkStart w:id="40" w:name="_Toc88403479"/>
       <w:r>
+        <w:rPr>
+          <w:color w:val="00B0F0"/>
+        </w:rPr>
         <w:t>7. Communication Management Plan</w:t>
       </w:r>
       <w:bookmarkEnd w:id="40"/>
@@ -14586,9 +14752,15 @@
     <w:p>
       <w:pPr>
         <w:pStyle w:val="Heading2"/>
+        <w:rPr>
+          <w:color w:val="00B0F0"/>
+        </w:rPr>
       </w:pPr>
       <w:bookmarkStart w:id="42" w:name="_Toc88403481"/>
       <w:r>
+        <w:rPr>
+          <w:color w:val="00B0F0"/>
+        </w:rPr>
         <w:lastRenderedPageBreak/>
         <w:t>8. Risk Management Plan</w:t>
       </w:r>
@@ -14683,9 +14855,15 @@
     <w:p>
       <w:pPr>
         <w:pStyle w:val="Heading2"/>
+        <w:rPr>
+          <w:color w:val="00B0F0"/>
+        </w:rPr>
       </w:pPr>
       <w:bookmarkStart w:id="43" w:name="_Toc88403482"/>
       <w:r>
+        <w:rPr>
+          <w:color w:val="00B0F0"/>
+        </w:rPr>
         <w:t>9. Procurement Management Plan</w:t>
       </w:r>
       <w:bookmarkEnd w:id="43"/>
@@ -16693,9 +16871,15 @@
     <w:p>
       <w:pPr>
         <w:pStyle w:val="Heading2"/>
+        <w:rPr>
+          <w:color w:val="00B0F0"/>
+        </w:rPr>
       </w:pPr>
       <w:bookmarkStart w:id="57" w:name="_Toc88403495"/>
       <w:r>
+        <w:rPr>
+          <w:color w:val="00B0F0"/>
+        </w:rPr>
         <w:t>10. Technical Process Plan</w:t>
       </w:r>
       <w:bookmarkEnd w:id="57"/>
@@ -17137,9 +17321,15 @@
           <w:ilvl w:val="0"/>
           <w:numId w:val="31"/>
         </w:numPr>
+        <w:rPr>
+          <w:color w:val="FF0000"/>
+        </w:rPr>
       </w:pPr>
       <w:bookmarkStart w:id="60" w:name="_Toc88403498"/>
       <w:r>
+        <w:rPr>
+          <w:color w:val="FF0000"/>
+        </w:rPr>
         <w:t>Requirements Specification</w:t>
       </w:r>
       <w:bookmarkEnd w:id="60"/>
@@ -17147,10 +17337,16 @@
     <w:p>
       <w:pPr>
         <w:pStyle w:val="Heading2"/>
+        <w:rPr>
+          <w:color w:val="92D050"/>
+        </w:rPr>
       </w:pPr>
       <w:bookmarkStart w:id="61" w:name="_Toc441503612"/>
       <w:bookmarkStart w:id="62" w:name="_Toc88403499"/>
       <w:r>
+        <w:rPr>
+          <w:color w:val="92D050"/>
+        </w:rPr>
         <w:t>Introduction</w:t>
       </w:r>
       <w:bookmarkEnd w:id="61"/>
@@ -17159,10 +17355,16 @@
     <w:p>
       <w:pPr>
         <w:pStyle w:val="Heading2"/>
+        <w:rPr>
+          <w:color w:val="92D050"/>
+        </w:rPr>
       </w:pPr>
       <w:bookmarkStart w:id="63" w:name="_Toc441503613"/>
       <w:bookmarkStart w:id="64" w:name="_Toc88403500"/>
       <w:r>
+        <w:rPr>
+          <w:color w:val="92D050"/>
+        </w:rPr>
         <w:t>Purpose</w:t>
       </w:r>
       <w:bookmarkEnd w:id="63"/>
@@ -17197,10 +17399,16 @@
     <w:p>
       <w:pPr>
         <w:pStyle w:val="Heading2"/>
+        <w:rPr>
+          <w:color w:val="92D050"/>
+        </w:rPr>
       </w:pPr>
       <w:bookmarkStart w:id="65" w:name="_Toc441503614"/>
       <w:bookmarkStart w:id="66" w:name="_Toc88403501"/>
       <w:r>
+        <w:rPr>
+          <w:color w:val="92D050"/>
+        </w:rPr>
         <w:t>Scope</w:t>
       </w:r>
       <w:bookmarkEnd w:id="65"/>
@@ -17224,54 +17432,61 @@
           <w:sz w:val="20"/>
           <w:szCs w:val="20"/>
         </w:rPr>
-        <w:t xml:space="preserve">This document is sub section of PULSE_SRS_LEVEL_0.  It describes the Work Request Application for the PULSE </w:t>
-      </w:r>
+        <w:t>This document is sub section of PULSE_SRS_LEVEL_0</w:t>
+      </w:r>
+      <w:proofErr w:type="gramStart"/>
       <w:r>
         <w:rPr>
           <w:rFonts w:ascii="Times-Roman+2" w:hAnsi="Times-Roman+2" w:cs="Times-Roman+2"/>
           <w:sz w:val="20"/>
           <w:szCs w:val="20"/>
         </w:rPr>
-        <w:t>Application</w:t>
-      </w:r>
+        <w:t xml:space="preserve">.  </w:t>
+      </w:r>
+      <w:proofErr w:type="gramEnd"/>
       <w:r>
         <w:rPr>
           <w:rFonts w:ascii="Times-Roman+2" w:hAnsi="Times-Roman+2" w:cs="Times-Roman+2"/>
           <w:sz w:val="20"/>
           <w:szCs w:val="20"/>
         </w:rPr>
-        <w:t>. It will describe the implementation and features of the sub module.</w:t>
-      </w:r>
-    </w:p>
-    <w:p/>
-    <w:p>
-      <w:pPr>
-        <w:pStyle w:val="Heading2"/>
-      </w:pPr>
-      <w:bookmarkStart w:id="67" w:name="_Toc441503615"/>
-      <w:bookmarkStart w:id="68" w:name="_Toc88403502"/>
-      <w:r>
-        <w:t>Definitions, acronyms, abbreviations</w:t>
-      </w:r>
-      <w:bookmarkEnd w:id="67"/>
-      <w:bookmarkEnd w:id="68"/>
-    </w:p>
-    <w:p>
-      <w:pPr>
+        <w:t xml:space="preserve">It describes the Work Request Application for the PULSE </w:t>
+      </w:r>
+      <w:r>
         <w:rPr>
           <w:rFonts w:ascii="Times-Roman+2" w:hAnsi="Times-Roman+2" w:cs="Times-Roman+2"/>
           <w:sz w:val="20"/>
           <w:szCs w:val="20"/>
         </w:rPr>
-      </w:pPr>
+        <w:t>Application</w:t>
+      </w:r>
       <w:r>
         <w:rPr>
           <w:rFonts w:ascii="Times-Roman+2" w:hAnsi="Times-Roman+2" w:cs="Times-Roman+2"/>
           <w:sz w:val="20"/>
           <w:szCs w:val="20"/>
         </w:rPr>
-        <w:t>DFD – Data Flow Diagram</w:t>
-      </w:r>
+        <w:t>. It will describe the implementation and features of the sub module.</w:t>
+      </w:r>
+    </w:p>
+    <w:p/>
+    <w:p>
+      <w:pPr>
+        <w:pStyle w:val="Heading2"/>
+        <w:rPr>
+          <w:color w:val="92D050"/>
+        </w:rPr>
+      </w:pPr>
+      <w:bookmarkStart w:id="67" w:name="_Toc441503615"/>
+      <w:bookmarkStart w:id="68" w:name="_Toc88403502"/>
+      <w:r>
+        <w:rPr>
+          <w:color w:val="92D050"/>
+        </w:rPr>
+        <w:t>Definitions, acronyms, abbreviations</w:t>
+      </w:r>
+      <w:bookmarkEnd w:id="67"/>
+      <w:bookmarkEnd w:id="68"/>
     </w:p>
     <w:p>
       <w:pPr>
@@ -17287,7 +17502,7 @@
           <w:sz w:val="20"/>
           <w:szCs w:val="20"/>
         </w:rPr>
-        <w:t>ERD – Entity Relationship Diagram</w:t>
+        <w:t>DFD – Data Flow Diagram</w:t>
       </w:r>
     </w:p>
     <w:p>
@@ -17304,40 +17519,40 @@
           <w:sz w:val="20"/>
           <w:szCs w:val="20"/>
         </w:rPr>
-        <w:t xml:space="preserve">PULSE – Name chosen for Access database that was later upsized to a </w:t>
-      </w:r>
-      <w:r>
+        <w:t>ERD – Entity Relationship Diagram</w:t>
+      </w:r>
+    </w:p>
+    <w:p>
+      <w:pPr>
         <w:rPr>
           <w:rFonts w:ascii="Times-Roman+2" w:hAnsi="Times-Roman+2" w:cs="Times-Roman+2"/>
           <w:sz w:val="20"/>
           <w:szCs w:val="20"/>
         </w:rPr>
-        <w:t>Application</w:t>
-      </w:r>
+      </w:pPr>
       <w:r>
         <w:rPr>
           <w:rFonts w:ascii="Times-Roman+2" w:hAnsi="Times-Roman+2" w:cs="Times-Roman+2"/>
           <w:sz w:val="20"/>
           <w:szCs w:val="20"/>
         </w:rPr>
-        <w:t>.</w:t>
-      </w:r>
-    </w:p>
-    <w:p>
-      <w:pPr>
+        <w:t xml:space="preserve">PULSE – Name chosen for Access database that was later upsized to a </w:t>
+      </w:r>
+      <w:r>
         <w:rPr>
           <w:rFonts w:ascii="Times-Roman+2" w:hAnsi="Times-Roman+2" w:cs="Times-Roman+2"/>
           <w:sz w:val="20"/>
           <w:szCs w:val="20"/>
         </w:rPr>
-      </w:pPr>
+        <w:t>Application</w:t>
+      </w:r>
       <w:r>
         <w:rPr>
           <w:rFonts w:ascii="Times-Roman+2" w:hAnsi="Times-Roman+2" w:cs="Times-Roman+2"/>
           <w:sz w:val="20"/>
           <w:szCs w:val="20"/>
         </w:rPr>
-        <w:t>SRS – Software Requirements Specification</w:t>
+        <w:t>.</w:t>
       </w:r>
     </w:p>
     <w:p>
@@ -17354,7 +17569,7 @@
           <w:sz w:val="20"/>
           <w:szCs w:val="20"/>
         </w:rPr>
-        <w:t>Work Request – Information regarding Work Requests to support 3 Business lines of effort: Construction, Engineering &amp;Environmental.</w:t>
+        <w:t>SRS – Software Requirements Specification</w:t>
       </w:r>
     </w:p>
     <w:p>
@@ -17365,15 +17580,38 @@
           <w:szCs w:val="20"/>
         </w:rPr>
       </w:pPr>
+      <w:r>
+        <w:rPr>
+          <w:rFonts w:ascii="Times-Roman+2" w:hAnsi="Times-Roman+2" w:cs="Times-Roman+2"/>
+          <w:sz w:val="20"/>
+          <w:szCs w:val="20"/>
+        </w:rPr>
+        <w:t>Work Request – Information regarding Work Requests to support 3 Business lines of effort: Construction, Engineering &amp;Environmental.</w:t>
+      </w:r>
+    </w:p>
+    <w:p>
+      <w:pPr>
+        <w:rPr>
+          <w:rFonts w:ascii="Times-Roman+2" w:hAnsi="Times-Roman+2" w:cs="Times-Roman+2"/>
+          <w:sz w:val="20"/>
+          <w:szCs w:val="20"/>
+        </w:rPr>
+      </w:pPr>
     </w:p>
     <w:p/>
     <w:p>
       <w:pPr>
         <w:pStyle w:val="Heading2"/>
+        <w:rPr>
+          <w:color w:val="92D050"/>
+        </w:rPr>
       </w:pPr>
       <w:bookmarkStart w:id="69" w:name="_Toc441503616"/>
       <w:bookmarkStart w:id="70" w:name="_Toc88403503"/>
       <w:r>
+        <w:rPr>
+          <w:color w:val="92D050"/>
+        </w:rPr>
         <w:lastRenderedPageBreak/>
         <w:t>References</w:t>
       </w:r>
@@ -17493,10 +17731,16 @@
     <w:p>
       <w:pPr>
         <w:pStyle w:val="Heading2"/>
+        <w:rPr>
+          <w:color w:val="92D050"/>
+        </w:rPr>
       </w:pPr>
       <w:bookmarkStart w:id="71" w:name="_Toc441503617"/>
       <w:bookmarkStart w:id="72" w:name="_Toc88403504"/>
       <w:r>
+        <w:rPr>
+          <w:color w:val="92D050"/>
+        </w:rPr>
         <w:lastRenderedPageBreak/>
         <w:t>Overall Description</w:t>
       </w:r>
@@ -17534,10 +17778,10 @@
       </w:pPr>
       <w:r>
         <w:object w:dxaOrig="11265" w:dyaOrig="9376" w14:anchorId="5CC741A3">
-          <v:shape id="_x0000_i1027" type="#_x0000_t75" style="width:467.4pt;height:389.4pt" o:ole="">
+          <v:shape id="_x0000_i1026" type="#_x0000_t75" style="width:467.65pt;height:389.65pt" o:ole="">
             <v:imagedata r:id="rId11" o:title=""/>
           </v:shape>
-          <o:OLEObject Type="Embed" ProgID="Visio.Drawing.11" ShapeID="_x0000_i1027" DrawAspect="Content" ObjectID="_1699016684" r:id="rId12"/>
+          <o:OLEObject Type="Embed" ProgID="Visio.Drawing.11" ShapeID="_x0000_i1026" DrawAspect="Content" ObjectID="_1699088293" r:id="rId12"/>
         </w:object>
       </w:r>
     </w:p>
@@ -17637,10 +17881,10 @@
       </w:r>
       <w:r>
         <w:object w:dxaOrig="11430" w:dyaOrig="9556" w14:anchorId="632DFD27">
-          <v:shape id="_x0000_i1028" type="#_x0000_t75" style="width:467.4pt;height:391.2pt" o:ole="">
+          <v:shape id="_x0000_i1027" type="#_x0000_t75" style="width:467.65pt;height:391.5pt" o:ole="">
             <v:imagedata r:id="rId13" o:title=""/>
           </v:shape>
-          <o:OLEObject Type="Embed" ProgID="Visio.Drawing.15" ShapeID="_x0000_i1028" DrawAspect="Content" ObjectID="_1699016685" r:id="rId14"/>
+          <o:OLEObject Type="Embed" ProgID="Visio.Drawing.15" ShapeID="_x0000_i1027" DrawAspect="Content" ObjectID="_1699088294" r:id="rId14"/>
         </w:object>
       </w:r>
     </w:p>
@@ -17729,10 +17973,10 @@
     <w:p>
       <w:r>
         <w:object w:dxaOrig="16036" w:dyaOrig="12525" w14:anchorId="7655B36E">
-          <v:shape id="_x0000_i1029" type="#_x0000_t75" style="width:467.4pt;height:365.4pt" o:ole="">
+          <v:shape id="_x0000_i1028" type="#_x0000_t75" style="width:467.65pt;height:365.25pt" o:ole="">
             <v:imagedata r:id="rId16" o:title=""/>
           </v:shape>
-          <o:OLEObject Type="Embed" ProgID="Visio.Drawing.11" ShapeID="_x0000_i1029" DrawAspect="Content" ObjectID="_1699016686" r:id="rId17"/>
+          <o:OLEObject Type="Embed" ProgID="Visio.Drawing.11" ShapeID="_x0000_i1028" DrawAspect="Content" ObjectID="_1699088295" r:id="rId17"/>
         </w:object>
       </w:r>
     </w:p>
@@ -17769,10 +18013,10 @@
     <w:p>
       <w:r>
         <w:object w:dxaOrig="9465" w:dyaOrig="9391" w14:anchorId="50D1833D">
-          <v:shape id="_x0000_i1030" type="#_x0000_t75" style="width:468.6pt;height:464.4pt" o:ole="">
+          <v:shape id="_x0000_i1029" type="#_x0000_t75" style="width:468.4pt;height:464.25pt" o:ole="">
             <v:imagedata r:id="rId18" o:title=""/>
           </v:shape>
-          <o:OLEObject Type="Embed" ProgID="Visio.Drawing.11" ShapeID="_x0000_i1030" DrawAspect="Content" ObjectID="_1699016687" r:id="rId19"/>
+          <o:OLEObject Type="Embed" ProgID="Visio.Drawing.11" ShapeID="_x0000_i1029" DrawAspect="Content" ObjectID="_1699088296" r:id="rId19"/>
         </w:object>
       </w:r>
     </w:p>
@@ -18872,10 +19116,16 @@
     <w:p>
       <w:pPr>
         <w:pStyle w:val="Heading2"/>
+        <w:rPr>
+          <w:color w:val="92D050"/>
+        </w:rPr>
       </w:pPr>
       <w:bookmarkStart w:id="95" w:name="_Toc441503631"/>
       <w:bookmarkStart w:id="96" w:name="_Toc88403514"/>
       <w:r>
+        <w:rPr>
+          <w:color w:val="92D050"/>
+        </w:rPr>
         <w:lastRenderedPageBreak/>
         <w:t>Product Functions</w:t>
       </w:r>
@@ -19121,10 +19371,16 @@
     <w:p>
       <w:pPr>
         <w:pStyle w:val="Heading2"/>
+        <w:rPr>
+          <w:color w:val="92D050"/>
+        </w:rPr>
       </w:pPr>
       <w:bookmarkStart w:id="97" w:name="_Toc441503632"/>
       <w:bookmarkStart w:id="98" w:name="_Toc88403515"/>
       <w:r>
+        <w:rPr>
+          <w:color w:val="92D050"/>
+        </w:rPr>
         <w:t>User Characteristics</w:t>
       </w:r>
       <w:bookmarkEnd w:id="97"/>
@@ -20378,10 +20634,16 @@
     <w:p>
       <w:pPr>
         <w:pStyle w:val="Heading2"/>
+        <w:rPr>
+          <w:color w:val="92D050"/>
+        </w:rPr>
       </w:pPr>
       <w:bookmarkStart w:id="111" w:name="_Toc441503651"/>
       <w:bookmarkStart w:id="112" w:name="_Toc88403522"/>
       <w:r>
+        <w:rPr>
+          <w:color w:val="92D050"/>
+        </w:rPr>
         <w:t>Logical Database Requirements</w:t>
       </w:r>
       <w:bookmarkEnd w:id="111"/>
@@ -20521,10 +20783,16 @@
     <w:p>
       <w:pPr>
         <w:pStyle w:val="Heading2"/>
+        <w:rPr>
+          <w:color w:val="92D050"/>
+        </w:rPr>
       </w:pPr>
       <w:bookmarkStart w:id="115" w:name="_Toc441503654"/>
       <w:bookmarkStart w:id="116" w:name="_Toc88403524"/>
       <w:r>
+        <w:rPr>
+          <w:color w:val="92D050"/>
+        </w:rPr>
         <w:lastRenderedPageBreak/>
         <w:t>Design Constraints</w:t>
       </w:r>
@@ -20636,10 +20904,16 @@
     <w:p>
       <w:pPr>
         <w:pStyle w:val="Heading2"/>
+        <w:rPr>
+          <w:color w:val="92D050"/>
+        </w:rPr>
       </w:pPr>
       <w:bookmarkStart w:id="119" w:name="_Toc441503656"/>
       <w:bookmarkStart w:id="120" w:name="_Toc88403526"/>
       <w:r>
+        <w:rPr>
+          <w:color w:val="92D050"/>
+        </w:rPr>
         <w:t>Software System Attributes</w:t>
       </w:r>
       <w:bookmarkEnd w:id="119"/>
@@ -21186,9 +21460,15 @@
           <w:ilvl w:val="0"/>
           <w:numId w:val="31"/>
         </w:numPr>
+        <w:rPr>
+          <w:color w:val="FF0000"/>
+        </w:rPr>
       </w:pPr>
       <w:bookmarkStart w:id="131" w:name="_Toc88403532"/>
       <w:r>
+        <w:rPr>
+          <w:color w:val="FF0000"/>
+        </w:rPr>
         <w:lastRenderedPageBreak/>
         <w:t>Test Plan</w:t>
       </w:r>
@@ -21197,11 +21477,17 @@
     <w:p>
       <w:pPr>
         <w:pStyle w:val="Heading2"/>
+        <w:rPr>
+          <w:color w:val="7030A0"/>
+        </w:rPr>
       </w:pPr>
       <w:bookmarkStart w:id="132" w:name="_Toc87037006"/>
       <w:bookmarkStart w:id="133" w:name="_Toc87219048"/>
       <w:bookmarkStart w:id="134" w:name="_Toc88403533"/>
       <w:r>
+        <w:rPr>
+          <w:color w:val="7030A0"/>
+        </w:rPr>
         <w:t>Introduction</w:t>
       </w:r>
       <w:bookmarkEnd w:id="132"/>
@@ -22172,6 +22458,9 @@
     <w:p>
       <w:pPr>
         <w:pStyle w:val="Heading2"/>
+        <w:rPr>
+          <w:color w:val="7030A0"/>
+        </w:rPr>
       </w:pPr>
       <w:bookmarkStart w:id="137" w:name="_Toc87037007"/>
       <w:bookmarkStart w:id="138" w:name="_Toc87219049"/>
@@ -22179,6 +22468,9 @@
       <w:bookmarkEnd w:id="135"/>
       <w:bookmarkEnd w:id="136"/>
       <w:r>
+        <w:rPr>
+          <w:color w:val="7030A0"/>
+        </w:rPr>
         <w:t>Application Components Tested</w:t>
       </w:r>
       <w:bookmarkEnd w:id="137"/>
@@ -22211,7 +22503,21 @@
         <w:rPr>
           <w:spacing w:val="2"/>
         </w:rPr>
-        <w:t>For the UI, all user accessible functions are tested manually. The backend SQL Server is tested via various scripts and reports. This guarantees that the Work Request Application operates as expected and ensures the user experience is consistent. Manual code review also takes place for all components</w:t>
+        <w:t xml:space="preserve">For the UI, all user accessible functions are tested manually. The backend SQL Server is tested via various scripts and reports. This guarantees that the Work Request Application operates as expected and ensures the user experience is consistent. Manual code review also takes </w:t>
+      </w:r>
+      <w:proofErr w:type="gramStart"/>
+      <w:r>
+        <w:rPr>
+          <w:spacing w:val="2"/>
+        </w:rPr>
+        <w:t>place</w:t>
+      </w:r>
+      <w:proofErr w:type="gramEnd"/>
+      <w:r>
+        <w:rPr>
+          <w:spacing w:val="2"/>
+        </w:rPr>
+        <w:t xml:space="preserve"> for all components</w:t>
       </w:r>
       <w:bookmarkEnd w:id="140"/>
       <w:r>
@@ -22224,11 +22530,17 @@
     <w:p>
       <w:pPr>
         <w:pStyle w:val="Heading2"/>
+        <w:rPr>
+          <w:color w:val="7030A0"/>
+        </w:rPr>
       </w:pPr>
       <w:bookmarkStart w:id="141" w:name="_Toc87037008"/>
       <w:bookmarkStart w:id="142" w:name="_Toc87219050"/>
       <w:bookmarkStart w:id="143" w:name="_Toc88403535"/>
       <w:r>
+        <w:rPr>
+          <w:color w:val="7030A0"/>
+        </w:rPr>
         <w:t>Application Features Tested</w:t>
       </w:r>
       <w:bookmarkEnd w:id="141"/>
@@ -22476,11 +22788,17 @@
     <w:p>
       <w:pPr>
         <w:pStyle w:val="Heading2"/>
+        <w:rPr>
+          <w:color w:val="7030A0"/>
+        </w:rPr>
       </w:pPr>
       <w:bookmarkStart w:id="144" w:name="_Toc87037009"/>
       <w:bookmarkStart w:id="145" w:name="_Toc87219051"/>
       <w:bookmarkStart w:id="146" w:name="_Toc88403536"/>
       <w:r>
+        <w:rPr>
+          <w:color w:val="7030A0"/>
+        </w:rPr>
         <w:lastRenderedPageBreak/>
         <w:t>Types of Tests Needed</w:t>
       </w:r>
@@ -22506,11 +22824,17 @@
     <w:p>
       <w:pPr>
         <w:pStyle w:val="Heading2"/>
+        <w:rPr>
+          <w:color w:val="7030A0"/>
+        </w:rPr>
       </w:pPr>
       <w:bookmarkStart w:id="147" w:name="_Toc87037010"/>
       <w:bookmarkStart w:id="148" w:name="_Toc87219052"/>
       <w:bookmarkStart w:id="149" w:name="_Toc88403537"/>
       <w:r>
+        <w:rPr>
+          <w:color w:val="7030A0"/>
+        </w:rPr>
         <w:t>Test Documentation</w:t>
       </w:r>
       <w:bookmarkEnd w:id="147"/>
@@ -23455,11 +23779,17 @@
     <w:p>
       <w:pPr>
         <w:pStyle w:val="Heading2"/>
+        <w:rPr>
+          <w:color w:val="7030A0"/>
+        </w:rPr>
       </w:pPr>
       <w:bookmarkStart w:id="150" w:name="_Toc87037011"/>
       <w:bookmarkStart w:id="151" w:name="_Toc87219053"/>
       <w:bookmarkStart w:id="152" w:name="_Toc88403538"/>
       <w:r>
+        <w:rPr>
+          <w:color w:val="7030A0"/>
+        </w:rPr>
         <w:t>Testing Environment and Needs</w:t>
       </w:r>
       <w:bookmarkEnd w:id="150"/>
@@ -23737,11 +24067,17 @@
     <w:p>
       <w:pPr>
         <w:pStyle w:val="Heading2"/>
+        <w:rPr>
+          <w:color w:val="7030A0"/>
+        </w:rPr>
       </w:pPr>
       <w:bookmarkStart w:id="153" w:name="_Toc87037012"/>
       <w:bookmarkStart w:id="154" w:name="_Toc87219054"/>
       <w:bookmarkStart w:id="155" w:name="_Toc88403539"/>
       <w:r>
+        <w:rPr>
+          <w:color w:val="7030A0"/>
+        </w:rPr>
         <w:t>Testing Schedule</w:t>
       </w:r>
       <w:bookmarkEnd w:id="153"/>
@@ -23759,11 +24095,17 @@
     <w:p>
       <w:pPr>
         <w:pStyle w:val="Heading2"/>
+        <w:rPr>
+          <w:color w:val="7030A0"/>
+        </w:rPr>
       </w:pPr>
       <w:bookmarkStart w:id="156" w:name="_Toc87037013"/>
       <w:bookmarkStart w:id="157" w:name="_Toc87219055"/>
       <w:bookmarkStart w:id="158" w:name="_Toc88403540"/>
       <w:r>
+        <w:rPr>
+          <w:color w:val="7030A0"/>
+        </w:rPr>
         <w:t>Testing Breakdown</w:t>
       </w:r>
       <w:bookmarkEnd w:id="156"/>
@@ -23800,13 +24142,124 @@
       <w:pPr>
         <w:pStyle w:val="Heading3"/>
       </w:pPr>
-      <w:bookmarkStart w:id="161" w:name="_Toc87037015"/>
-      <w:bookmarkStart w:id="162" w:name="_Toc87219057"/>
-      <w:bookmarkStart w:id="163" w:name="_Toc88403542"/>
+      <w:bookmarkStart w:id="161" w:name="_Toc88403542"/>
+      <w:bookmarkStart w:id="162" w:name="_Toc87037015"/>
+      <w:bookmarkStart w:id="163" w:name="_Toc87219057"/>
       <w:r>
         <w:t>User Scripts</w:t>
       </w:r>
-      <w:bookmarkEnd w:id="163"/>
+      <w:bookmarkEnd w:id="161"/>
+    </w:p>
+    <w:p>
+      <w:pPr>
+        <w:pStyle w:val="ListParagraph"/>
+        <w:numPr>
+          <w:ilvl w:val="0"/>
+          <w:numId w:val="41"/>
+        </w:numPr>
+      </w:pPr>
+      <w:r>
+        <w:t xml:space="preserve">site launches properly </w:t>
+      </w:r>
+    </w:p>
+    <w:p>
+      <w:pPr>
+        <w:pStyle w:val="ListParagraph"/>
+        <w:numPr>
+          <w:ilvl w:val="0"/>
+          <w:numId w:val="41"/>
+        </w:numPr>
+      </w:pPr>
+      <w:r>
+        <w:t>Successful</w:t>
+      </w:r>
+      <w:r>
+        <w:t xml:space="preserve"> user login to the site</w:t>
+      </w:r>
+    </w:p>
+    <w:p>
+      <w:pPr>
+        <w:pStyle w:val="ListParagraph"/>
+        <w:numPr>
+          <w:ilvl w:val="0"/>
+          <w:numId w:val="41"/>
+        </w:numPr>
+      </w:pPr>
+      <w:r>
+        <w:t>User</w:t>
+      </w:r>
+      <w:r>
+        <w:t xml:space="preserve"> can see </w:t>
+      </w:r>
+      <w:r>
+        <w:t>all work requests</w:t>
+      </w:r>
+    </w:p>
+    <w:p>
+      <w:pPr>
+        <w:pStyle w:val="ListParagraph"/>
+        <w:numPr>
+          <w:ilvl w:val="0"/>
+          <w:numId w:val="41"/>
+        </w:numPr>
+      </w:pPr>
+      <w:r>
+        <w:t>User can interact with all work requests</w:t>
+      </w:r>
+    </w:p>
+    <w:p>
+      <w:pPr>
+        <w:pStyle w:val="ListParagraph"/>
+        <w:numPr>
+          <w:ilvl w:val="0"/>
+          <w:numId w:val="41"/>
+        </w:numPr>
+      </w:pPr>
+      <w:r>
+        <w:t>S</w:t>
+      </w:r>
+      <w:r>
+        <w:t>earching, filtering, sorting, adding, changing</w:t>
+      </w:r>
+      <w:r>
+        <w:t xml:space="preserve"> and more functionalities</w:t>
+      </w:r>
+      <w:r>
+        <w:t xml:space="preserve"> work</w:t>
+      </w:r>
+      <w:r>
+        <w:t xml:space="preserve">ing </w:t>
+      </w:r>
+      <w:r>
+        <w:t>as expected</w:t>
+      </w:r>
+    </w:p>
+    <w:p>
+      <w:pPr>
+        <w:pStyle w:val="ListParagraph"/>
+        <w:numPr>
+          <w:ilvl w:val="0"/>
+          <w:numId w:val="41"/>
+        </w:numPr>
+      </w:pPr>
+      <w:r>
+        <w:t>C</w:t>
+      </w:r>
+      <w:r>
+        <w:t>ontent of pages is properly aligned, well managed and without spelling mistakes.</w:t>
+      </w:r>
+    </w:p>
+    <w:p>
+      <w:pPr>
+        <w:pStyle w:val="ListParagraph"/>
+        <w:numPr>
+          <w:ilvl w:val="0"/>
+          <w:numId w:val="41"/>
+        </w:numPr>
+      </w:pPr>
+      <w:r>
+        <w:t>Session timeout after 30mins inactive.</w:t>
+      </w:r>
     </w:p>
     <w:p/>
     <w:p/>
@@ -23818,8 +24271,8 @@
       <w:r>
         <w:t>Unit Testing</w:t>
       </w:r>
-      <w:bookmarkEnd w:id="161"/>
       <w:bookmarkEnd w:id="162"/>
+      <w:bookmarkEnd w:id="163"/>
       <w:bookmarkEnd w:id="164"/>
     </w:p>
     <w:p>
@@ -24541,6 +24994,7 @@
                 <w:sz w:val="16"/>
                 <w:szCs w:val="16"/>
               </w:rPr>
+              <w:lastRenderedPageBreak/>
               <w:t>Construction Work Request</w:t>
             </w:r>
           </w:p>
@@ -25116,7 +25570,6 @@
                 <w:sz w:val="16"/>
                 <w:szCs w:val="16"/>
               </w:rPr>
-              <w:lastRenderedPageBreak/>
               <w:t>Engineering Report</w:t>
             </w:r>
           </w:p>
@@ -29049,6 +29502,9 @@
           <w:ilvl w:val="0"/>
           <w:numId w:val="31"/>
         </w:numPr>
+        <w:rPr>
+          <w:color w:val="FF0000"/>
+        </w:rPr>
       </w:pPr>
       <w:bookmarkStart w:id="176" w:name="_Toc104351547"/>
       <w:bookmarkStart w:id="177" w:name="_Toc104351552"/>
@@ -29101,6 +29557,9 @@
       <w:bookmarkEnd w:id="198"/>
       <w:bookmarkEnd w:id="199"/>
       <w:r>
+        <w:rPr>
+          <w:color w:val="FF0000"/>
+        </w:rPr>
         <w:t>Usability Test Plan</w:t>
       </w:r>
       <w:bookmarkEnd w:id="200"/>
@@ -29108,10 +29567,16 @@
     <w:p>
       <w:pPr>
         <w:pStyle w:val="Heading2"/>
+        <w:rPr>
+          <w:color w:val="FFC000"/>
+        </w:rPr>
       </w:pPr>
       <w:bookmarkStart w:id="201" w:name="_Toc88402819"/>
       <w:bookmarkStart w:id="202" w:name="_Toc88403549"/>
       <w:r>
+        <w:rPr>
+          <w:color w:val="FFC000"/>
+        </w:rPr>
         <w:t>Document Overview</w:t>
       </w:r>
       <w:bookmarkEnd w:id="201"/>
@@ -29388,10 +29853,16 @@
     <w:p>
       <w:pPr>
         <w:pStyle w:val="Heading2"/>
+        <w:rPr>
+          <w:color w:val="FFC000"/>
+        </w:rPr>
       </w:pPr>
       <w:bookmarkStart w:id="204" w:name="_Toc88402820"/>
       <w:bookmarkStart w:id="205" w:name="_Toc88403550"/>
       <w:r>
+        <w:rPr>
+          <w:color w:val="FFC000"/>
+        </w:rPr>
         <w:t>Executive Summary</w:t>
       </w:r>
       <w:bookmarkEnd w:id="204"/>
@@ -29545,10 +30016,16 @@
     <w:p>
       <w:pPr>
         <w:pStyle w:val="Heading2"/>
+        <w:rPr>
+          <w:color w:val="FFC000"/>
+        </w:rPr>
       </w:pPr>
       <w:bookmarkStart w:id="206" w:name="_Toc88402821"/>
       <w:bookmarkStart w:id="207" w:name="_Toc88403551"/>
       <w:r>
+        <w:rPr>
+          <w:color w:val="FFC000"/>
+        </w:rPr>
         <w:t>Methodology</w:t>
       </w:r>
       <w:bookmarkEnd w:id="206"/>
@@ -29998,10 +30475,16 @@
     <w:p>
       <w:pPr>
         <w:pStyle w:val="Heading2"/>
+        <w:rPr>
+          <w:color w:val="FFC000"/>
+        </w:rPr>
       </w:pPr>
       <w:bookmarkStart w:id="214" w:name="_Toc88402825"/>
       <w:bookmarkStart w:id="215" w:name="_Toc88403555"/>
       <w:r>
+        <w:rPr>
+          <w:color w:val="FFC000"/>
+        </w:rPr>
         <w:t>Roles</w:t>
       </w:r>
       <w:bookmarkEnd w:id="214"/>
@@ -30693,10 +31176,16 @@
     <w:p>
       <w:pPr>
         <w:pStyle w:val="Heading2"/>
+        <w:rPr>
+          <w:color w:val="FFC000"/>
+        </w:rPr>
       </w:pPr>
       <w:bookmarkStart w:id="226" w:name="_Toc88402831"/>
       <w:bookmarkStart w:id="227" w:name="_Toc88403561"/>
       <w:r>
+        <w:rPr>
+          <w:color w:val="FFC000"/>
+        </w:rPr>
         <w:t>Usability Tasks</w:t>
       </w:r>
       <w:bookmarkEnd w:id="226"/>
@@ -30850,10 +31339,16 @@
     <w:p>
       <w:pPr>
         <w:pStyle w:val="Heading2"/>
+        <w:rPr>
+          <w:color w:val="FFC000"/>
+        </w:rPr>
       </w:pPr>
       <w:bookmarkStart w:id="228" w:name="_Toc88402832"/>
       <w:bookmarkStart w:id="229" w:name="_Toc88403562"/>
       <w:r>
+        <w:rPr>
+          <w:color w:val="FFC000"/>
+        </w:rPr>
         <w:t>Usability Metrics</w:t>
       </w:r>
       <w:bookmarkEnd w:id="228"/>
@@ -31269,10 +31764,16 @@
     <w:p>
       <w:pPr>
         <w:pStyle w:val="Heading2"/>
+        <w:rPr>
+          <w:color w:val="FFC000"/>
+        </w:rPr>
       </w:pPr>
       <w:bookmarkStart w:id="240" w:name="_Toc88402838"/>
       <w:bookmarkStart w:id="241" w:name="_Toc88403568"/>
       <w:r>
+        <w:rPr>
+          <w:color w:val="FFC000"/>
+        </w:rPr>
         <w:t>Usability Goals</w:t>
       </w:r>
       <w:bookmarkEnd w:id="240"/>
@@ -31640,15 +32141,24 @@
     <w:p>
       <w:pPr>
         <w:pStyle w:val="Heading2"/>
+        <w:rPr>
+          <w:color w:val="FFC000"/>
+        </w:rPr>
       </w:pPr>
       <w:bookmarkStart w:id="250" w:name="_Toc88402843"/>
       <w:bookmarkStart w:id="251" w:name="_Toc88403573"/>
       <w:r>
+        <w:rPr>
+          <w:color w:val="FFC000"/>
+        </w:rPr>
         <w:t>Problem Severity</w:t>
       </w:r>
       <w:bookmarkEnd w:id="250"/>
       <w:bookmarkEnd w:id="251"/>
       <w:r>
+        <w:rPr>
+          <w:color w:val="FFC000"/>
+        </w:rPr>
         <w:t xml:space="preserve"> </w:t>
       </w:r>
     </w:p>
@@ -32223,10 +32733,16 @@
     <w:p>
       <w:pPr>
         <w:pStyle w:val="Heading2"/>
+        <w:rPr>
+          <w:color w:val="FFC000"/>
+        </w:rPr>
       </w:pPr>
       <w:bookmarkStart w:id="268" w:name="_Toc88402849"/>
       <w:bookmarkStart w:id="269" w:name="_Toc88403579"/>
       <w:r>
+        <w:rPr>
+          <w:color w:val="FFC000"/>
+        </w:rPr>
         <w:t>Reporting Results</w:t>
       </w:r>
       <w:bookmarkEnd w:id="268"/>
@@ -32281,9 +32797,15 @@
           <w:ilvl w:val="0"/>
           <w:numId w:val="31"/>
         </w:numPr>
+        <w:rPr>
+          <w:color w:val="FF0000"/>
+        </w:rPr>
       </w:pPr>
       <w:bookmarkStart w:id="270" w:name="_Toc88403580"/>
       <w:r>
+        <w:rPr>
+          <w:color w:val="FF0000"/>
+        </w:rPr>
         <w:t>Product Design</w:t>
       </w:r>
       <w:bookmarkEnd w:id="270"/>
@@ -32318,11 +32840,21 @@
       <w:r>
         <w:t xml:space="preserve">urpose of The </w:t>
       </w:r>
-      <w:fldSimple w:instr=" DOCPROPERTY  Title  \* MERGEFORMAT ">
-        <w:r>
-          <w:t>Product Design Specification</w:t>
-        </w:r>
-      </w:fldSimple>
+      <w:r>
+        <w:fldChar w:fldCharType="begin"/>
+      </w:r>
+      <w:r>
+        <w:instrText xml:space="preserve"> DOCPROPERTY  Title  \* MERGEFORMAT </w:instrText>
+      </w:r>
+      <w:r>
+        <w:fldChar w:fldCharType="separate"/>
+      </w:r>
+      <w:r>
+        <w:t>Product Design Specification</w:t>
+      </w:r>
+      <w:r>
+        <w:fldChar w:fldCharType="end"/>
+      </w:r>
       <w:r>
         <w:t xml:space="preserve"> Document</w:t>
       </w:r>
@@ -32412,7 +32944,25 @@
           <w:sz w:val="22"/>
           <w:szCs w:val="22"/>
         </w:rPr>
-        <w:t xml:space="preserve">ocument documents and tracks the necessary information required to effectively define architecture and system design in order to give the development team guidance on architecture of the system to be developed. The </w:t>
+        <w:t xml:space="preserve">ocument documents and tracks the necessary information required to effectively define architecture and system design </w:t>
+      </w:r>
+      <w:proofErr w:type="gramStart"/>
+      <w:r>
+        <w:rPr>
+          <w:rFonts w:ascii="Arial" w:hAnsi="Arial" w:cs="Arial"/>
+          <w:sz w:val="22"/>
+          <w:szCs w:val="22"/>
+        </w:rPr>
+        <w:t>in order to</w:t>
+      </w:r>
+      <w:proofErr w:type="gramEnd"/>
+      <w:r>
+        <w:rPr>
+          <w:rFonts w:ascii="Arial" w:hAnsi="Arial" w:cs="Arial"/>
+          <w:sz w:val="22"/>
+          <w:szCs w:val="22"/>
+        </w:rPr>
+        <w:t xml:space="preserve"> give the development team guidance on architecture of the system to be developed. The </w:t>
       </w:r>
       <w:r>
         <w:rPr>
@@ -32531,15 +33081,15 @@
         <w:pStyle w:val="Heading3"/>
       </w:pPr>
       <w:bookmarkStart w:id="284" w:name="_Toc180482596"/>
-      <w:bookmarkStart w:id="285" w:name="_Toc494193648"/>
-      <w:bookmarkStart w:id="286" w:name="_Toc88403584"/>
+      <w:bookmarkStart w:id="285" w:name="_Toc88403584"/>
+      <w:bookmarkStart w:id="286" w:name="_Toc494193648"/>
       <w:bookmarkEnd w:id="283"/>
       <w:r>
         <w:lastRenderedPageBreak/>
         <w:t>Assumptions / Constraints / Standards</w:t>
       </w:r>
       <w:bookmarkEnd w:id="284"/>
-      <w:bookmarkEnd w:id="286"/>
+      <w:bookmarkEnd w:id="285"/>
     </w:p>
     <w:p>
       <w:pPr>
@@ -33025,7 +33575,7 @@
         <w:pStyle w:val="BodyText"/>
       </w:pPr>
     </w:p>
-    <w:bookmarkEnd w:id="285"/>
+    <w:bookmarkEnd w:id="286"/>
     <w:p>
       <w:pPr>
         <w:pStyle w:val="Heading2"/>
@@ -33033,13 +33583,24 @@
       <w:r>
         <w:br w:type="page"/>
       </w:r>
-      <w:fldSimple w:instr=" DOCPROPERTY  Title  \* MERGEFORMAT ">
-        <w:bookmarkStart w:id="303" w:name="_Toc180482612"/>
-        <w:bookmarkStart w:id="304" w:name="_Toc88403593"/>
-        <w:r>
-          <w:t>Product Design Specification</w:t>
-        </w:r>
-      </w:fldSimple>
+      <w:r>
+        <w:lastRenderedPageBreak/>
+        <w:fldChar w:fldCharType="begin"/>
+      </w:r>
+      <w:r>
+        <w:instrText xml:space="preserve"> DOCPROPERTY  Title  \* MERGEFORMAT </w:instrText>
+      </w:r>
+      <w:r>
+        <w:fldChar w:fldCharType="separate"/>
+      </w:r>
+      <w:bookmarkStart w:id="303" w:name="_Toc180482612"/>
+      <w:bookmarkStart w:id="304" w:name="_Toc88403593"/>
+      <w:r>
+        <w:t>Product Design Specification</w:t>
+      </w:r>
+      <w:r>
+        <w:fldChar w:fldCharType="end"/>
+      </w:r>
       <w:r>
         <w:t xml:space="preserve"> Approval</w:t>
       </w:r>
@@ -33915,15 +34476,27 @@
           <w:ilvl w:val="0"/>
           <w:numId w:val="31"/>
         </w:numPr>
+        <w:rPr>
+          <w:color w:val="FF0000"/>
+        </w:rPr>
       </w:pPr>
       <w:bookmarkStart w:id="305" w:name="_Toc88403594"/>
       <w:r>
+        <w:rPr>
+          <w:color w:val="FF0000"/>
+        </w:rPr>
         <w:t>Dev</w:t>
       </w:r>
       <w:r>
+        <w:rPr>
+          <w:color w:val="FF0000"/>
+        </w:rPr>
         <w:t>e</w:t>
       </w:r>
       <w:r>
+        <w:rPr>
+          <w:color w:val="FF0000"/>
+        </w:rPr>
         <w:t>lopment History</w:t>
       </w:r>
       <w:bookmarkEnd w:id="305"/>
@@ -33949,13 +34522,22 @@
       <w:pPr>
         <w:pStyle w:val="Heading1"/>
         <w:ind w:left="359"/>
+        <w:rPr>
+          <w:color w:val="00B0F0"/>
+        </w:rPr>
       </w:pPr>
       <w:bookmarkStart w:id="306" w:name="_Toc88403595"/>
       <w:r>
+        <w:rPr>
+          <w:color w:val="00B0F0"/>
+        </w:rPr>
         <w:lastRenderedPageBreak/>
         <w:t>Appendix A</w:t>
       </w:r>
       <w:r>
+        <w:rPr>
+          <w:color w:val="00B0F0"/>
+        </w:rPr>
         <w:t xml:space="preserve"> – Project Charter</w:t>
       </w:r>
       <w:bookmarkEnd w:id="306"/>
@@ -34929,23 +35511,41 @@
       <w:pPr>
         <w:pStyle w:val="Heading1"/>
         <w:ind w:left="359"/>
+        <w:rPr>
+          <w:color w:val="00B0F0"/>
+        </w:rPr>
       </w:pPr>
       <w:bookmarkStart w:id="308" w:name="_Toc88403596"/>
       <w:r>
+        <w:rPr>
+          <w:color w:val="00B0F0"/>
+        </w:rPr>
         <w:lastRenderedPageBreak/>
         <w:t>Appendix B</w:t>
       </w:r>
       <w:r>
+        <w:rPr>
+          <w:color w:val="00B0F0"/>
+        </w:rPr>
         <w:t xml:space="preserve"> – Project T</w:t>
       </w:r>
       <w:r>
+        <w:rPr>
+          <w:color w:val="00B0F0"/>
+        </w:rPr>
         <w:t>e</w:t>
       </w:r>
       <w:r>
+        <w:rPr>
+          <w:color w:val="00B0F0"/>
+        </w:rPr>
         <w:t>am</w:t>
       </w:r>
       <w:bookmarkEnd w:id="308"/>
       <w:r>
+        <w:rPr>
+          <w:color w:val="00B0F0"/>
+        </w:rPr>
         <w:t xml:space="preserve"> </w:t>
       </w:r>
     </w:p>
@@ -35721,13 +36321,22 @@
       <w:pPr>
         <w:pStyle w:val="Heading1"/>
         <w:ind w:left="359"/>
+        <w:rPr>
+          <w:color w:val="00B0F0"/>
+        </w:rPr>
       </w:pPr>
       <w:bookmarkStart w:id="310" w:name="_Toc88403597"/>
       <w:r>
+        <w:rPr>
+          <w:color w:val="00B0F0"/>
+        </w:rPr>
         <w:lastRenderedPageBreak/>
         <w:t>Appendix C</w:t>
       </w:r>
       <w:r>
+        <w:rPr>
+          <w:color w:val="00B0F0"/>
+        </w:rPr>
         <w:t xml:space="preserve"> – Statement of Work</w:t>
       </w:r>
       <w:bookmarkEnd w:id="310"/>
@@ -36424,13 +37033,22 @@
       <w:pPr>
         <w:pStyle w:val="Heading1"/>
         <w:ind w:left="359"/>
+        <w:rPr>
+          <w:color w:val="00B0F0"/>
+        </w:rPr>
       </w:pPr>
       <w:bookmarkStart w:id="311" w:name="_Toc88403598"/>
       <w:r>
+        <w:rPr>
+          <w:color w:val="00B0F0"/>
+        </w:rPr>
         <w:lastRenderedPageBreak/>
         <w:t>Appendix D</w:t>
       </w:r>
       <w:r>
+        <w:rPr>
+          <w:color w:val="00B0F0"/>
+        </w:rPr>
         <w:t xml:space="preserve"> - Schedule</w:t>
       </w:r>
       <w:bookmarkEnd w:id="311"/>
@@ -38157,19 +38775,34 @@
       <w:pPr>
         <w:pStyle w:val="Heading1"/>
         <w:ind w:left="359"/>
+        <w:rPr>
+          <w:color w:val="00B0F0"/>
+        </w:rPr>
       </w:pPr>
       <w:bookmarkStart w:id="313" w:name="_Toc88403599"/>
       <w:r>
+        <w:rPr>
+          <w:color w:val="00B0F0"/>
+        </w:rPr>
         <w:lastRenderedPageBreak/>
         <w:t>Appendix E</w:t>
       </w:r>
       <w:r>
+        <w:rPr>
+          <w:color w:val="00B0F0"/>
+        </w:rPr>
         <w:t xml:space="preserve"> – Gan</w:t>
       </w:r>
       <w:r>
+        <w:rPr>
+          <w:color w:val="00B0F0"/>
+        </w:rPr>
         <w:t>t</w:t>
       </w:r>
       <w:r>
+        <w:rPr>
+          <w:color w:val="00B0F0"/>
+        </w:rPr>
         <w:t>t Chart Example</w:t>
       </w:r>
       <w:bookmarkEnd w:id="313"/>
@@ -38267,6 +38900,2317 @@
       </w:pPr>
       <w:bookmarkStart w:id="314" w:name="_Toc88403600"/>
       <w:r>
+        <w:t>Appendix F- Scope Baseline</w:t>
+      </w:r>
+    </w:p>
+    <w:p>
+      <w:pPr>
+        <w:spacing w:after="160" w:line="240" w:lineRule="auto"/>
+        <w:rPr>
+          <w:rFonts w:ascii="Times New Roman" w:eastAsia="Times New Roman" w:hAnsi="Times New Roman" w:cs="Times New Roman"/>
+          <w:b/>
+        </w:rPr>
+      </w:pPr>
+      <w:r>
+        <w:rPr>
+          <w:rFonts w:ascii="Times New Roman" w:eastAsia="Times New Roman" w:hAnsi="Times New Roman" w:cs="Times New Roman"/>
+          <w:b/>
+        </w:rPr>
+        <w:t>Scope Baseline</w:t>
+      </w:r>
+    </w:p>
+    <w:tbl>
+      <w:tblPr>
+        <w:tblStyle w:val="a9"/>
+        <w:tblW w:w="9362" w:type="dxa"/>
+        <w:tblLayout w:type="fixed"/>
+        <w:tblLook w:val="0400" w:firstRow="0" w:lastRow="0" w:firstColumn="0" w:lastColumn="0" w:noHBand="0" w:noVBand="1"/>
+      </w:tblPr>
+      <w:tblGrid>
+        <w:gridCol w:w="4585"/>
+        <w:gridCol w:w="810"/>
+        <w:gridCol w:w="810"/>
+        <w:gridCol w:w="3157"/>
+      </w:tblGrid>
+      <w:tr>
+        <w:trPr>
+          <w:trHeight w:val="180"/>
+        </w:trPr>
+        <w:tc>
+          <w:tcPr>
+            <w:tcW w:w="9362" w:type="dxa"/>
+            <w:gridSpan w:val="4"/>
+            <w:tcBorders>
+              <w:top w:val="single" w:sz="4" w:space="0" w:color="000000"/>
+              <w:left w:val="single" w:sz="4" w:space="0" w:color="000000"/>
+              <w:bottom w:val="single" w:sz="4" w:space="0" w:color="000000"/>
+              <w:right w:val="single" w:sz="4" w:space="0" w:color="000000"/>
+            </w:tcBorders>
+            <w:shd w:val="clear" w:color="auto" w:fill="B4C6E7"/>
+            <w:vAlign w:val="bottom"/>
+          </w:tcPr>
+          <w:p>
+            <w:pPr>
+              <w:spacing w:line="240" w:lineRule="auto"/>
+              <w:jc w:val="center"/>
+              <w:rPr>
+                <w:rFonts w:ascii="Calibri" w:eastAsia="Calibri" w:hAnsi="Calibri" w:cs="Calibri"/>
+              </w:rPr>
+            </w:pPr>
+            <w:r>
+              <w:rPr>
+                <w:rFonts w:ascii="Calibri" w:eastAsia="Calibri" w:hAnsi="Calibri" w:cs="Calibri"/>
+              </w:rPr>
+              <w:t>Scope Baseline: Access</w:t>
+            </w:r>
+          </w:p>
+        </w:tc>
+      </w:tr>
+      <w:tr>
+        <w:trPr>
+          <w:trHeight w:val="180"/>
+        </w:trPr>
+        <w:tc>
+          <w:tcPr>
+            <w:tcW w:w="4585" w:type="dxa"/>
+            <w:tcBorders>
+              <w:top w:val="single" w:sz="4" w:space="0" w:color="000000"/>
+              <w:left w:val="single" w:sz="4" w:space="0" w:color="000000"/>
+              <w:bottom w:val="single" w:sz="4" w:space="0" w:color="000000"/>
+              <w:right w:val="single" w:sz="4" w:space="0" w:color="000000"/>
+            </w:tcBorders>
+            <w:shd w:val="clear" w:color="auto" w:fill="B4C6E7"/>
+            <w:vAlign w:val="bottom"/>
+          </w:tcPr>
+          <w:p>
+            <w:pPr>
+              <w:spacing w:line="240" w:lineRule="auto"/>
+              <w:jc w:val="center"/>
+              <w:rPr>
+                <w:rFonts w:ascii="Calibri" w:eastAsia="Calibri" w:hAnsi="Calibri" w:cs="Calibri"/>
+              </w:rPr>
+            </w:pPr>
+            <w:r>
+              <w:rPr>
+                <w:rFonts w:ascii="Calibri" w:eastAsia="Calibri" w:hAnsi="Calibri" w:cs="Calibri"/>
+              </w:rPr>
+              <w:t>System Requirements Checklist</w:t>
+            </w:r>
+          </w:p>
+        </w:tc>
+        <w:tc>
+          <w:tcPr>
+            <w:tcW w:w="810" w:type="dxa"/>
+            <w:tcBorders>
+              <w:top w:val="nil"/>
+              <w:left w:val="nil"/>
+              <w:bottom w:val="single" w:sz="4" w:space="0" w:color="000000"/>
+              <w:right w:val="single" w:sz="4" w:space="0" w:color="000000"/>
+            </w:tcBorders>
+            <w:shd w:val="clear" w:color="auto" w:fill="B4C6E7"/>
+            <w:vAlign w:val="bottom"/>
+          </w:tcPr>
+          <w:p>
+            <w:pPr>
+              <w:spacing w:line="240" w:lineRule="auto"/>
+              <w:jc w:val="center"/>
+              <w:rPr>
+                <w:rFonts w:ascii="Calibri" w:eastAsia="Calibri" w:hAnsi="Calibri" w:cs="Calibri"/>
+              </w:rPr>
+            </w:pPr>
+            <w:r>
+              <w:rPr>
+                <w:rFonts w:ascii="Calibri" w:eastAsia="Calibri" w:hAnsi="Calibri" w:cs="Calibri"/>
+              </w:rPr>
+              <w:t>Item</w:t>
+            </w:r>
+          </w:p>
+        </w:tc>
+        <w:tc>
+          <w:tcPr>
+            <w:tcW w:w="810" w:type="dxa"/>
+            <w:tcBorders>
+              <w:top w:val="nil"/>
+              <w:left w:val="nil"/>
+              <w:bottom w:val="single" w:sz="4" w:space="0" w:color="000000"/>
+              <w:right w:val="single" w:sz="4" w:space="0" w:color="000000"/>
+            </w:tcBorders>
+            <w:shd w:val="clear" w:color="auto" w:fill="B4C6E7"/>
+            <w:vAlign w:val="bottom"/>
+          </w:tcPr>
+          <w:p>
+            <w:pPr>
+              <w:spacing w:line="240" w:lineRule="auto"/>
+              <w:jc w:val="center"/>
+              <w:rPr>
+                <w:rFonts w:ascii="Calibri" w:eastAsia="Calibri" w:hAnsi="Calibri" w:cs="Calibri"/>
+              </w:rPr>
+            </w:pPr>
+            <w:r>
+              <w:rPr>
+                <w:rFonts w:ascii="Calibri" w:eastAsia="Calibri" w:hAnsi="Calibri" w:cs="Calibri"/>
+              </w:rPr>
+              <w:t>Status</w:t>
+            </w:r>
+          </w:p>
+        </w:tc>
+        <w:tc>
+          <w:tcPr>
+            <w:tcW w:w="3157" w:type="dxa"/>
+            <w:tcBorders>
+              <w:top w:val="nil"/>
+              <w:left w:val="nil"/>
+              <w:bottom w:val="single" w:sz="4" w:space="0" w:color="000000"/>
+              <w:right w:val="single" w:sz="4" w:space="0" w:color="000000"/>
+            </w:tcBorders>
+            <w:shd w:val="clear" w:color="auto" w:fill="B4C6E7"/>
+            <w:vAlign w:val="bottom"/>
+          </w:tcPr>
+          <w:p>
+            <w:pPr>
+              <w:spacing w:line="240" w:lineRule="auto"/>
+              <w:jc w:val="center"/>
+              <w:rPr>
+                <w:rFonts w:ascii="Calibri" w:eastAsia="Calibri" w:hAnsi="Calibri" w:cs="Calibri"/>
+              </w:rPr>
+            </w:pPr>
+            <w:r>
+              <w:rPr>
+                <w:rFonts w:ascii="Calibri" w:eastAsia="Calibri" w:hAnsi="Calibri" w:cs="Calibri"/>
+              </w:rPr>
+              <w:t>Notes</w:t>
+            </w:r>
+          </w:p>
+        </w:tc>
+      </w:tr>
+      <w:tr>
+        <w:trPr>
+          <w:trHeight w:val="360"/>
+        </w:trPr>
+        <w:tc>
+          <w:tcPr>
+            <w:tcW w:w="4585" w:type="dxa"/>
+            <w:tcBorders>
+              <w:top w:val="single" w:sz="4" w:space="0" w:color="000000"/>
+              <w:left w:val="single" w:sz="4" w:space="0" w:color="000000"/>
+              <w:bottom w:val="single" w:sz="4" w:space="0" w:color="000000"/>
+              <w:right w:val="single" w:sz="4" w:space="0" w:color="000000"/>
+            </w:tcBorders>
+            <w:shd w:val="clear" w:color="auto" w:fill="auto"/>
+            <w:vAlign w:val="bottom"/>
+          </w:tcPr>
+          <w:p>
+            <w:pPr>
+              <w:spacing w:line="240" w:lineRule="auto"/>
+              <w:rPr>
+                <w:rFonts w:ascii="Calibri" w:eastAsia="Calibri" w:hAnsi="Calibri" w:cs="Calibri"/>
+                <w:sz w:val="20"/>
+                <w:szCs w:val="20"/>
+              </w:rPr>
+            </w:pPr>
+            <w:r>
+              <w:rPr>
+                <w:rFonts w:ascii="Calibri" w:eastAsia="Calibri" w:hAnsi="Calibri" w:cs="Calibri"/>
+                <w:sz w:val="20"/>
+                <w:szCs w:val="20"/>
+              </w:rPr>
+              <w:t>Can the user select login/register by entering the required information?</w:t>
+            </w:r>
+          </w:p>
+        </w:tc>
+        <w:tc>
+          <w:tcPr>
+            <w:tcW w:w="810" w:type="dxa"/>
+            <w:tcBorders>
+              <w:top w:val="nil"/>
+              <w:left w:val="nil"/>
+              <w:bottom w:val="single" w:sz="4" w:space="0" w:color="000000"/>
+              <w:right w:val="single" w:sz="4" w:space="0" w:color="000000"/>
+            </w:tcBorders>
+            <w:shd w:val="clear" w:color="auto" w:fill="auto"/>
+            <w:vAlign w:val="center"/>
+          </w:tcPr>
+          <w:p>
+            <w:pPr>
+              <w:spacing w:line="240" w:lineRule="auto"/>
+              <w:jc w:val="center"/>
+              <w:rPr>
+                <w:rFonts w:ascii="Calibri" w:eastAsia="Calibri" w:hAnsi="Calibri" w:cs="Calibri"/>
+                <w:sz w:val="20"/>
+                <w:szCs w:val="20"/>
+              </w:rPr>
+            </w:pPr>
+            <w:r>
+              <w:rPr>
+                <w:rFonts w:ascii="Calibri" w:eastAsia="Calibri" w:hAnsi="Calibri" w:cs="Calibri"/>
+                <w:sz w:val="20"/>
+                <w:szCs w:val="20"/>
+              </w:rPr>
+              <w:t>1a</w:t>
+            </w:r>
+          </w:p>
+        </w:tc>
+        <w:tc>
+          <w:tcPr>
+            <w:tcW w:w="810" w:type="dxa"/>
+            <w:tcBorders>
+              <w:top w:val="nil"/>
+              <w:left w:val="nil"/>
+              <w:bottom w:val="single" w:sz="4" w:space="0" w:color="000000"/>
+              <w:right w:val="single" w:sz="4" w:space="0" w:color="000000"/>
+            </w:tcBorders>
+            <w:shd w:val="clear" w:color="auto" w:fill="auto"/>
+            <w:vAlign w:val="bottom"/>
+          </w:tcPr>
+          <w:p>
+            <w:pPr>
+              <w:spacing w:line="240" w:lineRule="auto"/>
+              <w:rPr>
+                <w:rFonts w:ascii="Calibri" w:eastAsia="Calibri" w:hAnsi="Calibri" w:cs="Calibri"/>
+              </w:rPr>
+            </w:pPr>
+            <w:r>
+              <w:rPr>
+                <w:rFonts w:ascii="Calibri" w:eastAsia="Calibri" w:hAnsi="Calibri" w:cs="Calibri"/>
+              </w:rPr>
+              <w:t> </w:t>
+            </w:r>
+          </w:p>
+        </w:tc>
+        <w:tc>
+          <w:tcPr>
+            <w:tcW w:w="3157" w:type="dxa"/>
+            <w:tcBorders>
+              <w:top w:val="nil"/>
+              <w:left w:val="nil"/>
+              <w:bottom w:val="single" w:sz="4" w:space="0" w:color="000000"/>
+              <w:right w:val="single" w:sz="4" w:space="0" w:color="000000"/>
+            </w:tcBorders>
+            <w:shd w:val="clear" w:color="auto" w:fill="auto"/>
+            <w:vAlign w:val="bottom"/>
+          </w:tcPr>
+          <w:p>
+            <w:pPr>
+              <w:spacing w:line="240" w:lineRule="auto"/>
+              <w:rPr>
+                <w:rFonts w:ascii="Calibri" w:eastAsia="Calibri" w:hAnsi="Calibri" w:cs="Calibri"/>
+              </w:rPr>
+            </w:pPr>
+            <w:r>
+              <w:rPr>
+                <w:rFonts w:ascii="Calibri" w:eastAsia="Calibri" w:hAnsi="Calibri" w:cs="Calibri"/>
+              </w:rPr>
+              <w:t> </w:t>
+            </w:r>
+          </w:p>
+        </w:tc>
+      </w:tr>
+      <w:tr>
+        <w:trPr>
+          <w:trHeight w:val="360"/>
+        </w:trPr>
+        <w:tc>
+          <w:tcPr>
+            <w:tcW w:w="4585" w:type="dxa"/>
+            <w:tcBorders>
+              <w:top w:val="single" w:sz="4" w:space="0" w:color="000000"/>
+              <w:left w:val="single" w:sz="4" w:space="0" w:color="000000"/>
+              <w:bottom w:val="single" w:sz="4" w:space="0" w:color="000000"/>
+              <w:right w:val="single" w:sz="4" w:space="0" w:color="000000"/>
+            </w:tcBorders>
+            <w:shd w:val="clear" w:color="auto" w:fill="auto"/>
+            <w:vAlign w:val="bottom"/>
+          </w:tcPr>
+          <w:p>
+            <w:pPr>
+              <w:spacing w:line="240" w:lineRule="auto"/>
+              <w:rPr>
+                <w:rFonts w:ascii="Calibri" w:eastAsia="Calibri" w:hAnsi="Calibri" w:cs="Calibri"/>
+                <w:sz w:val="20"/>
+                <w:szCs w:val="20"/>
+              </w:rPr>
+            </w:pPr>
+            <w:r>
+              <w:rPr>
+                <w:rFonts w:ascii="Calibri" w:eastAsia="Calibri" w:hAnsi="Calibri" w:cs="Calibri"/>
+                <w:sz w:val="20"/>
+                <w:szCs w:val="20"/>
+              </w:rPr>
+              <w:t>Does the application disallow access when incorrect login is entered?</w:t>
+            </w:r>
+          </w:p>
+        </w:tc>
+        <w:tc>
+          <w:tcPr>
+            <w:tcW w:w="810" w:type="dxa"/>
+            <w:tcBorders>
+              <w:top w:val="nil"/>
+              <w:left w:val="nil"/>
+              <w:bottom w:val="single" w:sz="4" w:space="0" w:color="000000"/>
+              <w:right w:val="single" w:sz="4" w:space="0" w:color="000000"/>
+            </w:tcBorders>
+            <w:shd w:val="clear" w:color="auto" w:fill="auto"/>
+            <w:vAlign w:val="center"/>
+          </w:tcPr>
+          <w:p>
+            <w:pPr>
+              <w:spacing w:line="240" w:lineRule="auto"/>
+              <w:jc w:val="center"/>
+              <w:rPr>
+                <w:rFonts w:ascii="Calibri" w:eastAsia="Calibri" w:hAnsi="Calibri" w:cs="Calibri"/>
+                <w:sz w:val="20"/>
+                <w:szCs w:val="20"/>
+              </w:rPr>
+            </w:pPr>
+            <w:r>
+              <w:rPr>
+                <w:rFonts w:ascii="Calibri" w:eastAsia="Calibri" w:hAnsi="Calibri" w:cs="Calibri"/>
+                <w:sz w:val="20"/>
+                <w:szCs w:val="20"/>
+              </w:rPr>
+              <w:t>1b</w:t>
+            </w:r>
+          </w:p>
+        </w:tc>
+        <w:tc>
+          <w:tcPr>
+            <w:tcW w:w="810" w:type="dxa"/>
+            <w:tcBorders>
+              <w:top w:val="nil"/>
+              <w:left w:val="nil"/>
+              <w:bottom w:val="single" w:sz="4" w:space="0" w:color="000000"/>
+              <w:right w:val="single" w:sz="4" w:space="0" w:color="000000"/>
+            </w:tcBorders>
+            <w:shd w:val="clear" w:color="auto" w:fill="auto"/>
+            <w:vAlign w:val="bottom"/>
+          </w:tcPr>
+          <w:p>
+            <w:pPr>
+              <w:spacing w:line="240" w:lineRule="auto"/>
+              <w:rPr>
+                <w:rFonts w:ascii="Calibri" w:eastAsia="Calibri" w:hAnsi="Calibri" w:cs="Calibri"/>
+              </w:rPr>
+            </w:pPr>
+            <w:r>
+              <w:rPr>
+                <w:rFonts w:ascii="Calibri" w:eastAsia="Calibri" w:hAnsi="Calibri" w:cs="Calibri"/>
+              </w:rPr>
+              <w:t> </w:t>
+            </w:r>
+          </w:p>
+        </w:tc>
+        <w:tc>
+          <w:tcPr>
+            <w:tcW w:w="3157" w:type="dxa"/>
+            <w:tcBorders>
+              <w:top w:val="nil"/>
+              <w:left w:val="nil"/>
+              <w:bottom w:val="single" w:sz="4" w:space="0" w:color="000000"/>
+              <w:right w:val="single" w:sz="4" w:space="0" w:color="000000"/>
+            </w:tcBorders>
+            <w:shd w:val="clear" w:color="auto" w:fill="auto"/>
+            <w:vAlign w:val="bottom"/>
+          </w:tcPr>
+          <w:p>
+            <w:pPr>
+              <w:spacing w:line="240" w:lineRule="auto"/>
+              <w:rPr>
+                <w:rFonts w:ascii="Calibri" w:eastAsia="Calibri" w:hAnsi="Calibri" w:cs="Calibri"/>
+              </w:rPr>
+            </w:pPr>
+            <w:r>
+              <w:rPr>
+                <w:rFonts w:ascii="Calibri" w:eastAsia="Calibri" w:hAnsi="Calibri" w:cs="Calibri"/>
+              </w:rPr>
+              <w:t> </w:t>
+            </w:r>
+          </w:p>
+        </w:tc>
+      </w:tr>
+      <w:tr>
+        <w:trPr>
+          <w:trHeight w:val="180"/>
+        </w:trPr>
+        <w:tc>
+          <w:tcPr>
+            <w:tcW w:w="4585" w:type="dxa"/>
+            <w:tcBorders>
+              <w:top w:val="single" w:sz="4" w:space="0" w:color="000000"/>
+              <w:left w:val="single" w:sz="4" w:space="0" w:color="000000"/>
+              <w:bottom w:val="single" w:sz="4" w:space="0" w:color="000000"/>
+              <w:right w:val="single" w:sz="4" w:space="0" w:color="000000"/>
+            </w:tcBorders>
+            <w:shd w:val="clear" w:color="auto" w:fill="auto"/>
+            <w:vAlign w:val="bottom"/>
+          </w:tcPr>
+          <w:p>
+            <w:pPr>
+              <w:spacing w:line="240" w:lineRule="auto"/>
+              <w:rPr>
+                <w:rFonts w:ascii="Calibri" w:eastAsia="Calibri" w:hAnsi="Calibri" w:cs="Calibri"/>
+                <w:sz w:val="20"/>
+                <w:szCs w:val="20"/>
+              </w:rPr>
+            </w:pPr>
+            <w:r>
+              <w:rPr>
+                <w:rFonts w:ascii="Calibri" w:eastAsia="Calibri" w:hAnsi="Calibri" w:cs="Calibri"/>
+                <w:sz w:val="20"/>
+                <w:szCs w:val="20"/>
+              </w:rPr>
+              <w:t>Can the user view the work request page upon correct login entry?</w:t>
+            </w:r>
+          </w:p>
+        </w:tc>
+        <w:tc>
+          <w:tcPr>
+            <w:tcW w:w="810" w:type="dxa"/>
+            <w:tcBorders>
+              <w:top w:val="nil"/>
+              <w:left w:val="nil"/>
+              <w:bottom w:val="single" w:sz="4" w:space="0" w:color="000000"/>
+              <w:right w:val="single" w:sz="4" w:space="0" w:color="000000"/>
+            </w:tcBorders>
+            <w:shd w:val="clear" w:color="auto" w:fill="auto"/>
+            <w:vAlign w:val="center"/>
+          </w:tcPr>
+          <w:p>
+            <w:pPr>
+              <w:spacing w:line="240" w:lineRule="auto"/>
+              <w:jc w:val="center"/>
+              <w:rPr>
+                <w:rFonts w:ascii="Calibri" w:eastAsia="Calibri" w:hAnsi="Calibri" w:cs="Calibri"/>
+                <w:sz w:val="20"/>
+                <w:szCs w:val="20"/>
+              </w:rPr>
+            </w:pPr>
+            <w:r>
+              <w:rPr>
+                <w:rFonts w:ascii="Calibri" w:eastAsia="Calibri" w:hAnsi="Calibri" w:cs="Calibri"/>
+                <w:sz w:val="20"/>
+                <w:szCs w:val="20"/>
+              </w:rPr>
+              <w:t>1c</w:t>
+            </w:r>
+          </w:p>
+        </w:tc>
+        <w:tc>
+          <w:tcPr>
+            <w:tcW w:w="810" w:type="dxa"/>
+            <w:tcBorders>
+              <w:top w:val="nil"/>
+              <w:left w:val="nil"/>
+              <w:bottom w:val="single" w:sz="4" w:space="0" w:color="000000"/>
+              <w:right w:val="single" w:sz="4" w:space="0" w:color="000000"/>
+            </w:tcBorders>
+            <w:shd w:val="clear" w:color="auto" w:fill="auto"/>
+            <w:vAlign w:val="bottom"/>
+          </w:tcPr>
+          <w:p>
+            <w:pPr>
+              <w:spacing w:line="240" w:lineRule="auto"/>
+              <w:rPr>
+                <w:rFonts w:ascii="Calibri" w:eastAsia="Calibri" w:hAnsi="Calibri" w:cs="Calibri"/>
+              </w:rPr>
+            </w:pPr>
+            <w:r>
+              <w:rPr>
+                <w:rFonts w:ascii="Calibri" w:eastAsia="Calibri" w:hAnsi="Calibri" w:cs="Calibri"/>
+              </w:rPr>
+              <w:t> </w:t>
+            </w:r>
+          </w:p>
+        </w:tc>
+        <w:tc>
+          <w:tcPr>
+            <w:tcW w:w="3157" w:type="dxa"/>
+            <w:tcBorders>
+              <w:top w:val="nil"/>
+              <w:left w:val="nil"/>
+              <w:bottom w:val="single" w:sz="4" w:space="0" w:color="000000"/>
+              <w:right w:val="single" w:sz="4" w:space="0" w:color="000000"/>
+            </w:tcBorders>
+            <w:shd w:val="clear" w:color="auto" w:fill="auto"/>
+            <w:vAlign w:val="bottom"/>
+          </w:tcPr>
+          <w:p>
+            <w:pPr>
+              <w:spacing w:line="240" w:lineRule="auto"/>
+              <w:rPr>
+                <w:rFonts w:ascii="Calibri" w:eastAsia="Calibri" w:hAnsi="Calibri" w:cs="Calibri"/>
+              </w:rPr>
+            </w:pPr>
+            <w:r>
+              <w:rPr>
+                <w:rFonts w:ascii="Calibri" w:eastAsia="Calibri" w:hAnsi="Calibri" w:cs="Calibri"/>
+              </w:rPr>
+              <w:t> </w:t>
+            </w:r>
+          </w:p>
+        </w:tc>
+      </w:tr>
+    </w:tbl>
+    <w:p>
+      <w:pPr>
+        <w:spacing w:after="160" w:line="259" w:lineRule="auto"/>
+        <w:rPr>
+          <w:rFonts w:ascii="Times New Roman" w:eastAsia="Times New Roman" w:hAnsi="Times New Roman" w:cs="Times New Roman"/>
+          <w:sz w:val="24"/>
+          <w:szCs w:val="24"/>
+        </w:rPr>
+      </w:pPr>
+    </w:p>
+    <w:tbl>
+      <w:tblPr>
+        <w:tblStyle w:val="aa"/>
+        <w:tblW w:w="9299" w:type="dxa"/>
+        <w:tblLayout w:type="fixed"/>
+        <w:tblLook w:val="0400" w:firstRow="0" w:lastRow="0" w:firstColumn="0" w:lastColumn="0" w:noHBand="0" w:noVBand="1"/>
+      </w:tblPr>
+      <w:tblGrid>
+        <w:gridCol w:w="4585"/>
+        <w:gridCol w:w="720"/>
+        <w:gridCol w:w="810"/>
+        <w:gridCol w:w="3184"/>
+      </w:tblGrid>
+      <w:tr>
+        <w:trPr>
+          <w:trHeight w:val="260"/>
+        </w:trPr>
+        <w:tc>
+          <w:tcPr>
+            <w:tcW w:w="9299" w:type="dxa"/>
+            <w:gridSpan w:val="4"/>
+            <w:tcBorders>
+              <w:top w:val="single" w:sz="4" w:space="0" w:color="000000"/>
+              <w:left w:val="single" w:sz="4" w:space="0" w:color="000000"/>
+              <w:bottom w:val="single" w:sz="4" w:space="0" w:color="000000"/>
+              <w:right w:val="single" w:sz="4" w:space="0" w:color="000000"/>
+            </w:tcBorders>
+            <w:shd w:val="clear" w:color="auto" w:fill="B4C6E7"/>
+            <w:vAlign w:val="bottom"/>
+          </w:tcPr>
+          <w:p>
+            <w:pPr>
+              <w:spacing w:line="240" w:lineRule="auto"/>
+              <w:jc w:val="center"/>
+              <w:rPr>
+                <w:rFonts w:ascii="Calibri" w:eastAsia="Calibri" w:hAnsi="Calibri" w:cs="Calibri"/>
+              </w:rPr>
+            </w:pPr>
+            <w:r>
+              <w:rPr>
+                <w:rFonts w:ascii="Calibri" w:eastAsia="Calibri" w:hAnsi="Calibri" w:cs="Calibri"/>
+              </w:rPr>
+              <w:t>Scope Baseline: Functionality</w:t>
+            </w:r>
+          </w:p>
+        </w:tc>
+      </w:tr>
+      <w:tr>
+        <w:trPr>
+          <w:trHeight w:val="242"/>
+        </w:trPr>
+        <w:tc>
+          <w:tcPr>
+            <w:tcW w:w="4585" w:type="dxa"/>
+            <w:tcBorders>
+              <w:top w:val="single" w:sz="4" w:space="0" w:color="000000"/>
+              <w:left w:val="single" w:sz="4" w:space="0" w:color="000000"/>
+              <w:bottom w:val="single" w:sz="4" w:space="0" w:color="000000"/>
+              <w:right w:val="single" w:sz="4" w:space="0" w:color="000000"/>
+            </w:tcBorders>
+            <w:shd w:val="clear" w:color="auto" w:fill="B4C6E7"/>
+            <w:vAlign w:val="bottom"/>
+          </w:tcPr>
+          <w:p>
+            <w:pPr>
+              <w:spacing w:line="240" w:lineRule="auto"/>
+              <w:jc w:val="center"/>
+              <w:rPr>
+                <w:rFonts w:ascii="Calibri" w:eastAsia="Calibri" w:hAnsi="Calibri" w:cs="Calibri"/>
+              </w:rPr>
+            </w:pPr>
+            <w:r>
+              <w:rPr>
+                <w:rFonts w:ascii="Calibri" w:eastAsia="Calibri" w:hAnsi="Calibri" w:cs="Calibri"/>
+              </w:rPr>
+              <w:t>System Requirements Checklist</w:t>
+            </w:r>
+          </w:p>
+        </w:tc>
+        <w:tc>
+          <w:tcPr>
+            <w:tcW w:w="720" w:type="dxa"/>
+            <w:tcBorders>
+              <w:top w:val="nil"/>
+              <w:left w:val="nil"/>
+              <w:bottom w:val="single" w:sz="4" w:space="0" w:color="000000"/>
+              <w:right w:val="single" w:sz="4" w:space="0" w:color="000000"/>
+            </w:tcBorders>
+            <w:shd w:val="clear" w:color="auto" w:fill="B4C6E7"/>
+            <w:vAlign w:val="bottom"/>
+          </w:tcPr>
+          <w:p>
+            <w:pPr>
+              <w:spacing w:line="240" w:lineRule="auto"/>
+              <w:jc w:val="center"/>
+              <w:rPr>
+                <w:rFonts w:ascii="Calibri" w:eastAsia="Calibri" w:hAnsi="Calibri" w:cs="Calibri"/>
+              </w:rPr>
+            </w:pPr>
+            <w:r>
+              <w:rPr>
+                <w:rFonts w:ascii="Calibri" w:eastAsia="Calibri" w:hAnsi="Calibri" w:cs="Calibri"/>
+              </w:rPr>
+              <w:t>Item</w:t>
+            </w:r>
+          </w:p>
+        </w:tc>
+        <w:tc>
+          <w:tcPr>
+            <w:tcW w:w="810" w:type="dxa"/>
+            <w:tcBorders>
+              <w:top w:val="nil"/>
+              <w:left w:val="nil"/>
+              <w:bottom w:val="single" w:sz="4" w:space="0" w:color="000000"/>
+              <w:right w:val="single" w:sz="4" w:space="0" w:color="000000"/>
+            </w:tcBorders>
+            <w:shd w:val="clear" w:color="auto" w:fill="B4C6E7"/>
+            <w:vAlign w:val="bottom"/>
+          </w:tcPr>
+          <w:p>
+            <w:pPr>
+              <w:spacing w:line="240" w:lineRule="auto"/>
+              <w:jc w:val="center"/>
+              <w:rPr>
+                <w:rFonts w:ascii="Calibri" w:eastAsia="Calibri" w:hAnsi="Calibri" w:cs="Calibri"/>
+              </w:rPr>
+            </w:pPr>
+            <w:r>
+              <w:rPr>
+                <w:rFonts w:ascii="Calibri" w:eastAsia="Calibri" w:hAnsi="Calibri" w:cs="Calibri"/>
+              </w:rPr>
+              <w:t>Status</w:t>
+            </w:r>
+          </w:p>
+        </w:tc>
+        <w:tc>
+          <w:tcPr>
+            <w:tcW w:w="3184" w:type="dxa"/>
+            <w:tcBorders>
+              <w:top w:val="nil"/>
+              <w:left w:val="nil"/>
+              <w:bottom w:val="single" w:sz="4" w:space="0" w:color="000000"/>
+              <w:right w:val="single" w:sz="4" w:space="0" w:color="000000"/>
+            </w:tcBorders>
+            <w:shd w:val="clear" w:color="auto" w:fill="B4C6E7"/>
+            <w:vAlign w:val="bottom"/>
+          </w:tcPr>
+          <w:p>
+            <w:pPr>
+              <w:spacing w:line="240" w:lineRule="auto"/>
+              <w:jc w:val="center"/>
+              <w:rPr>
+                <w:rFonts w:ascii="Calibri" w:eastAsia="Calibri" w:hAnsi="Calibri" w:cs="Calibri"/>
+              </w:rPr>
+            </w:pPr>
+            <w:r>
+              <w:rPr>
+                <w:rFonts w:ascii="Calibri" w:eastAsia="Calibri" w:hAnsi="Calibri" w:cs="Calibri"/>
+              </w:rPr>
+              <w:t>Notes</w:t>
+            </w:r>
+          </w:p>
+        </w:tc>
+      </w:tr>
+      <w:tr>
+        <w:trPr>
+          <w:trHeight w:val="512"/>
+        </w:trPr>
+        <w:tc>
+          <w:tcPr>
+            <w:tcW w:w="4585" w:type="dxa"/>
+            <w:tcBorders>
+              <w:top w:val="single" w:sz="4" w:space="0" w:color="000000"/>
+              <w:left w:val="single" w:sz="4" w:space="0" w:color="000000"/>
+              <w:bottom w:val="single" w:sz="4" w:space="0" w:color="000000"/>
+              <w:right w:val="single" w:sz="4" w:space="0" w:color="000000"/>
+            </w:tcBorders>
+            <w:shd w:val="clear" w:color="auto" w:fill="auto"/>
+            <w:vAlign w:val="bottom"/>
+          </w:tcPr>
+          <w:p>
+            <w:pPr>
+              <w:spacing w:line="240" w:lineRule="auto"/>
+              <w:rPr>
+                <w:rFonts w:ascii="Calibri" w:eastAsia="Calibri" w:hAnsi="Calibri" w:cs="Calibri"/>
+                <w:sz w:val="20"/>
+                <w:szCs w:val="20"/>
+              </w:rPr>
+            </w:pPr>
+            <w:r>
+              <w:rPr>
+                <w:rFonts w:ascii="Calibri" w:eastAsia="Calibri" w:hAnsi="Calibri" w:cs="Calibri"/>
+                <w:sz w:val="20"/>
+                <w:szCs w:val="20"/>
+              </w:rPr>
+              <w:t>Does the application generate a report given the right inputs?</w:t>
+            </w:r>
+          </w:p>
+        </w:tc>
+        <w:tc>
+          <w:tcPr>
+            <w:tcW w:w="720" w:type="dxa"/>
+            <w:tcBorders>
+              <w:top w:val="nil"/>
+              <w:left w:val="nil"/>
+              <w:bottom w:val="single" w:sz="4" w:space="0" w:color="000000"/>
+              <w:right w:val="single" w:sz="4" w:space="0" w:color="000000"/>
+            </w:tcBorders>
+            <w:shd w:val="clear" w:color="auto" w:fill="auto"/>
+            <w:vAlign w:val="center"/>
+          </w:tcPr>
+          <w:p>
+            <w:pPr>
+              <w:spacing w:line="240" w:lineRule="auto"/>
+              <w:jc w:val="center"/>
+              <w:rPr>
+                <w:rFonts w:ascii="Calibri" w:eastAsia="Calibri" w:hAnsi="Calibri" w:cs="Calibri"/>
+                <w:sz w:val="20"/>
+                <w:szCs w:val="20"/>
+              </w:rPr>
+            </w:pPr>
+            <w:r>
+              <w:rPr>
+                <w:rFonts w:ascii="Calibri" w:eastAsia="Calibri" w:hAnsi="Calibri" w:cs="Calibri"/>
+                <w:sz w:val="20"/>
+                <w:szCs w:val="20"/>
+              </w:rPr>
+              <w:t>2a</w:t>
+            </w:r>
+          </w:p>
+        </w:tc>
+        <w:tc>
+          <w:tcPr>
+            <w:tcW w:w="810" w:type="dxa"/>
+            <w:tcBorders>
+              <w:top w:val="nil"/>
+              <w:left w:val="nil"/>
+              <w:bottom w:val="single" w:sz="4" w:space="0" w:color="000000"/>
+              <w:right w:val="single" w:sz="4" w:space="0" w:color="000000"/>
+            </w:tcBorders>
+            <w:shd w:val="clear" w:color="auto" w:fill="auto"/>
+            <w:vAlign w:val="bottom"/>
+          </w:tcPr>
+          <w:p>
+            <w:pPr>
+              <w:spacing w:line="240" w:lineRule="auto"/>
+              <w:rPr>
+                <w:rFonts w:ascii="Calibri" w:eastAsia="Calibri" w:hAnsi="Calibri" w:cs="Calibri"/>
+                <w:sz w:val="20"/>
+                <w:szCs w:val="20"/>
+              </w:rPr>
+            </w:pPr>
+            <w:r>
+              <w:rPr>
+                <w:rFonts w:ascii="Calibri" w:eastAsia="Calibri" w:hAnsi="Calibri" w:cs="Calibri"/>
+                <w:sz w:val="20"/>
+                <w:szCs w:val="20"/>
+              </w:rPr>
+              <w:t> </w:t>
+            </w:r>
+          </w:p>
+        </w:tc>
+        <w:tc>
+          <w:tcPr>
+            <w:tcW w:w="3184" w:type="dxa"/>
+            <w:tcBorders>
+              <w:top w:val="nil"/>
+              <w:left w:val="nil"/>
+              <w:bottom w:val="single" w:sz="4" w:space="0" w:color="000000"/>
+              <w:right w:val="single" w:sz="4" w:space="0" w:color="000000"/>
+            </w:tcBorders>
+            <w:shd w:val="clear" w:color="auto" w:fill="auto"/>
+            <w:vAlign w:val="bottom"/>
+          </w:tcPr>
+          <w:p>
+            <w:pPr>
+              <w:spacing w:line="240" w:lineRule="auto"/>
+              <w:rPr>
+                <w:rFonts w:ascii="Calibri" w:eastAsia="Calibri" w:hAnsi="Calibri" w:cs="Calibri"/>
+                <w:sz w:val="20"/>
+                <w:szCs w:val="20"/>
+              </w:rPr>
+            </w:pPr>
+            <w:r>
+              <w:rPr>
+                <w:rFonts w:ascii="Calibri" w:eastAsia="Calibri" w:hAnsi="Calibri" w:cs="Calibri"/>
+                <w:sz w:val="20"/>
+                <w:szCs w:val="20"/>
+              </w:rPr>
+              <w:t> </w:t>
+            </w:r>
+          </w:p>
+        </w:tc>
+      </w:tr>
+      <w:tr>
+        <w:trPr>
+          <w:trHeight w:val="539"/>
+        </w:trPr>
+        <w:tc>
+          <w:tcPr>
+            <w:tcW w:w="4585" w:type="dxa"/>
+            <w:tcBorders>
+              <w:top w:val="single" w:sz="4" w:space="0" w:color="000000"/>
+              <w:left w:val="single" w:sz="4" w:space="0" w:color="000000"/>
+              <w:bottom w:val="single" w:sz="4" w:space="0" w:color="000000"/>
+              <w:right w:val="single" w:sz="4" w:space="0" w:color="000000"/>
+            </w:tcBorders>
+            <w:shd w:val="clear" w:color="auto" w:fill="auto"/>
+            <w:vAlign w:val="bottom"/>
+          </w:tcPr>
+          <w:p>
+            <w:pPr>
+              <w:spacing w:line="240" w:lineRule="auto"/>
+              <w:rPr>
+                <w:rFonts w:ascii="Calibri" w:eastAsia="Calibri" w:hAnsi="Calibri" w:cs="Calibri"/>
+                <w:sz w:val="20"/>
+                <w:szCs w:val="20"/>
+              </w:rPr>
+            </w:pPr>
+            <w:r>
+              <w:rPr>
+                <w:rFonts w:ascii="Calibri" w:eastAsia="Calibri" w:hAnsi="Calibri" w:cs="Calibri"/>
+                <w:sz w:val="20"/>
+                <w:szCs w:val="20"/>
+              </w:rPr>
+              <w:t>Does the application buttons and tools work as intended?</w:t>
+            </w:r>
+          </w:p>
+        </w:tc>
+        <w:tc>
+          <w:tcPr>
+            <w:tcW w:w="720" w:type="dxa"/>
+            <w:tcBorders>
+              <w:top w:val="nil"/>
+              <w:left w:val="nil"/>
+              <w:bottom w:val="single" w:sz="4" w:space="0" w:color="000000"/>
+              <w:right w:val="single" w:sz="4" w:space="0" w:color="000000"/>
+            </w:tcBorders>
+            <w:shd w:val="clear" w:color="auto" w:fill="auto"/>
+            <w:vAlign w:val="center"/>
+          </w:tcPr>
+          <w:p>
+            <w:pPr>
+              <w:spacing w:line="240" w:lineRule="auto"/>
+              <w:jc w:val="center"/>
+              <w:rPr>
+                <w:rFonts w:ascii="Calibri" w:eastAsia="Calibri" w:hAnsi="Calibri" w:cs="Calibri"/>
+                <w:sz w:val="20"/>
+                <w:szCs w:val="20"/>
+              </w:rPr>
+            </w:pPr>
+            <w:r>
+              <w:rPr>
+                <w:rFonts w:ascii="Calibri" w:eastAsia="Calibri" w:hAnsi="Calibri" w:cs="Calibri"/>
+                <w:sz w:val="20"/>
+                <w:szCs w:val="20"/>
+              </w:rPr>
+              <w:t>2b</w:t>
+            </w:r>
+          </w:p>
+        </w:tc>
+        <w:tc>
+          <w:tcPr>
+            <w:tcW w:w="810" w:type="dxa"/>
+            <w:tcBorders>
+              <w:top w:val="nil"/>
+              <w:left w:val="nil"/>
+              <w:bottom w:val="single" w:sz="4" w:space="0" w:color="000000"/>
+              <w:right w:val="single" w:sz="4" w:space="0" w:color="000000"/>
+            </w:tcBorders>
+            <w:shd w:val="clear" w:color="auto" w:fill="auto"/>
+            <w:vAlign w:val="bottom"/>
+          </w:tcPr>
+          <w:p>
+            <w:pPr>
+              <w:spacing w:line="240" w:lineRule="auto"/>
+              <w:rPr>
+                <w:rFonts w:ascii="Calibri" w:eastAsia="Calibri" w:hAnsi="Calibri" w:cs="Calibri"/>
+                <w:sz w:val="20"/>
+                <w:szCs w:val="20"/>
+              </w:rPr>
+            </w:pPr>
+            <w:r>
+              <w:rPr>
+                <w:rFonts w:ascii="Calibri" w:eastAsia="Calibri" w:hAnsi="Calibri" w:cs="Calibri"/>
+                <w:sz w:val="20"/>
+                <w:szCs w:val="20"/>
+              </w:rPr>
+              <w:t> </w:t>
+            </w:r>
+          </w:p>
+        </w:tc>
+        <w:tc>
+          <w:tcPr>
+            <w:tcW w:w="3184" w:type="dxa"/>
+            <w:tcBorders>
+              <w:top w:val="nil"/>
+              <w:left w:val="nil"/>
+              <w:bottom w:val="single" w:sz="4" w:space="0" w:color="000000"/>
+              <w:right w:val="single" w:sz="4" w:space="0" w:color="000000"/>
+            </w:tcBorders>
+            <w:shd w:val="clear" w:color="auto" w:fill="auto"/>
+            <w:vAlign w:val="bottom"/>
+          </w:tcPr>
+          <w:p>
+            <w:pPr>
+              <w:spacing w:line="240" w:lineRule="auto"/>
+              <w:rPr>
+                <w:rFonts w:ascii="Calibri" w:eastAsia="Calibri" w:hAnsi="Calibri" w:cs="Calibri"/>
+                <w:sz w:val="20"/>
+                <w:szCs w:val="20"/>
+              </w:rPr>
+            </w:pPr>
+            <w:r>
+              <w:rPr>
+                <w:rFonts w:ascii="Calibri" w:eastAsia="Calibri" w:hAnsi="Calibri" w:cs="Calibri"/>
+                <w:sz w:val="20"/>
+                <w:szCs w:val="20"/>
+              </w:rPr>
+              <w:t> </w:t>
+            </w:r>
+          </w:p>
+        </w:tc>
+      </w:tr>
+      <w:tr>
+        <w:trPr>
+          <w:trHeight w:val="341"/>
+        </w:trPr>
+        <w:tc>
+          <w:tcPr>
+            <w:tcW w:w="4585" w:type="dxa"/>
+            <w:tcBorders>
+              <w:top w:val="single" w:sz="4" w:space="0" w:color="000000"/>
+              <w:left w:val="single" w:sz="4" w:space="0" w:color="000000"/>
+              <w:bottom w:val="single" w:sz="4" w:space="0" w:color="000000"/>
+              <w:right w:val="single" w:sz="4" w:space="0" w:color="000000"/>
+            </w:tcBorders>
+            <w:shd w:val="clear" w:color="auto" w:fill="auto"/>
+            <w:vAlign w:val="bottom"/>
+          </w:tcPr>
+          <w:p>
+            <w:pPr>
+              <w:spacing w:line="240" w:lineRule="auto"/>
+              <w:rPr>
+                <w:rFonts w:ascii="Calibri" w:eastAsia="Calibri" w:hAnsi="Calibri" w:cs="Calibri"/>
+                <w:sz w:val="20"/>
+                <w:szCs w:val="20"/>
+              </w:rPr>
+            </w:pPr>
+            <w:r>
+              <w:rPr>
+                <w:rFonts w:ascii="Calibri" w:eastAsia="Calibri" w:hAnsi="Calibri" w:cs="Calibri"/>
+                <w:sz w:val="20"/>
+                <w:szCs w:val="20"/>
+              </w:rPr>
+              <w:t>Does the application timeout after a certain amount of inactivity?</w:t>
+            </w:r>
+          </w:p>
+        </w:tc>
+        <w:tc>
+          <w:tcPr>
+            <w:tcW w:w="720" w:type="dxa"/>
+            <w:tcBorders>
+              <w:top w:val="nil"/>
+              <w:left w:val="nil"/>
+              <w:bottom w:val="single" w:sz="4" w:space="0" w:color="000000"/>
+              <w:right w:val="single" w:sz="4" w:space="0" w:color="000000"/>
+            </w:tcBorders>
+            <w:shd w:val="clear" w:color="auto" w:fill="auto"/>
+            <w:vAlign w:val="center"/>
+          </w:tcPr>
+          <w:p>
+            <w:pPr>
+              <w:spacing w:line="240" w:lineRule="auto"/>
+              <w:jc w:val="center"/>
+              <w:rPr>
+                <w:rFonts w:ascii="Calibri" w:eastAsia="Calibri" w:hAnsi="Calibri" w:cs="Calibri"/>
+                <w:sz w:val="20"/>
+                <w:szCs w:val="20"/>
+              </w:rPr>
+            </w:pPr>
+            <w:r>
+              <w:rPr>
+                <w:rFonts w:ascii="Calibri" w:eastAsia="Calibri" w:hAnsi="Calibri" w:cs="Calibri"/>
+                <w:sz w:val="20"/>
+                <w:szCs w:val="20"/>
+              </w:rPr>
+              <w:t>2c</w:t>
+            </w:r>
+          </w:p>
+        </w:tc>
+        <w:tc>
+          <w:tcPr>
+            <w:tcW w:w="810" w:type="dxa"/>
+            <w:tcBorders>
+              <w:top w:val="nil"/>
+              <w:left w:val="nil"/>
+              <w:bottom w:val="single" w:sz="4" w:space="0" w:color="000000"/>
+              <w:right w:val="single" w:sz="4" w:space="0" w:color="000000"/>
+            </w:tcBorders>
+            <w:shd w:val="clear" w:color="auto" w:fill="auto"/>
+            <w:vAlign w:val="bottom"/>
+          </w:tcPr>
+          <w:p>
+            <w:pPr>
+              <w:spacing w:line="240" w:lineRule="auto"/>
+              <w:rPr>
+                <w:rFonts w:ascii="Calibri" w:eastAsia="Calibri" w:hAnsi="Calibri" w:cs="Calibri"/>
+                <w:sz w:val="20"/>
+                <w:szCs w:val="20"/>
+              </w:rPr>
+            </w:pPr>
+            <w:r>
+              <w:rPr>
+                <w:rFonts w:ascii="Calibri" w:eastAsia="Calibri" w:hAnsi="Calibri" w:cs="Calibri"/>
+                <w:sz w:val="20"/>
+                <w:szCs w:val="20"/>
+              </w:rPr>
+              <w:t> </w:t>
+            </w:r>
+          </w:p>
+        </w:tc>
+        <w:tc>
+          <w:tcPr>
+            <w:tcW w:w="3184" w:type="dxa"/>
+            <w:tcBorders>
+              <w:top w:val="nil"/>
+              <w:left w:val="nil"/>
+              <w:bottom w:val="single" w:sz="4" w:space="0" w:color="000000"/>
+              <w:right w:val="single" w:sz="4" w:space="0" w:color="000000"/>
+            </w:tcBorders>
+            <w:shd w:val="clear" w:color="auto" w:fill="auto"/>
+            <w:vAlign w:val="bottom"/>
+          </w:tcPr>
+          <w:p>
+            <w:pPr>
+              <w:spacing w:line="240" w:lineRule="auto"/>
+              <w:rPr>
+                <w:rFonts w:ascii="Calibri" w:eastAsia="Calibri" w:hAnsi="Calibri" w:cs="Calibri"/>
+                <w:sz w:val="20"/>
+                <w:szCs w:val="20"/>
+              </w:rPr>
+            </w:pPr>
+            <w:r>
+              <w:rPr>
+                <w:rFonts w:ascii="Calibri" w:eastAsia="Calibri" w:hAnsi="Calibri" w:cs="Calibri"/>
+                <w:sz w:val="20"/>
+                <w:szCs w:val="20"/>
+              </w:rPr>
+              <w:t> </w:t>
+            </w:r>
+          </w:p>
+        </w:tc>
+      </w:tr>
+      <w:tr>
+        <w:trPr>
+          <w:trHeight w:val="197"/>
+        </w:trPr>
+        <w:tc>
+          <w:tcPr>
+            <w:tcW w:w="4585" w:type="dxa"/>
+            <w:tcBorders>
+              <w:top w:val="single" w:sz="4" w:space="0" w:color="000000"/>
+              <w:left w:val="single" w:sz="4" w:space="0" w:color="000000"/>
+              <w:bottom w:val="single" w:sz="4" w:space="0" w:color="000000"/>
+              <w:right w:val="single" w:sz="4" w:space="0" w:color="000000"/>
+            </w:tcBorders>
+            <w:shd w:val="clear" w:color="auto" w:fill="auto"/>
+            <w:vAlign w:val="bottom"/>
+          </w:tcPr>
+          <w:p>
+            <w:pPr>
+              <w:spacing w:line="240" w:lineRule="auto"/>
+              <w:rPr>
+                <w:rFonts w:ascii="Calibri" w:eastAsia="Calibri" w:hAnsi="Calibri" w:cs="Calibri"/>
+                <w:sz w:val="20"/>
+                <w:szCs w:val="20"/>
+              </w:rPr>
+            </w:pPr>
+            <w:r>
+              <w:rPr>
+                <w:rFonts w:ascii="Calibri" w:eastAsia="Calibri" w:hAnsi="Calibri" w:cs="Calibri"/>
+                <w:sz w:val="20"/>
+                <w:szCs w:val="20"/>
+              </w:rPr>
+              <w:t>C</w:t>
+            </w:r>
+            <w:r>
+              <w:rPr>
+                <w:rFonts w:ascii="Calibri" w:eastAsia="Calibri" w:hAnsi="Calibri" w:cs="Calibri"/>
+                <w:sz w:val="20"/>
+                <w:szCs w:val="20"/>
+              </w:rPr>
+              <w:t xml:space="preserve">an </w:t>
+            </w:r>
+            <w:r>
+              <w:rPr>
+                <w:rFonts w:ascii="Calibri" w:eastAsia="Calibri" w:hAnsi="Calibri" w:cs="Calibri"/>
+                <w:sz w:val="20"/>
+                <w:szCs w:val="20"/>
+              </w:rPr>
+              <w:t xml:space="preserve">the user </w:t>
+            </w:r>
+            <w:r>
+              <w:rPr>
+                <w:rFonts w:ascii="Calibri" w:eastAsia="Calibri" w:hAnsi="Calibri" w:cs="Calibri"/>
+                <w:sz w:val="20"/>
+                <w:szCs w:val="20"/>
+              </w:rPr>
+              <w:t>interact with all work requests</w:t>
+            </w:r>
+            <w:r>
+              <w:rPr>
+                <w:rFonts w:ascii="Calibri" w:eastAsia="Calibri" w:hAnsi="Calibri" w:cs="Calibri"/>
+                <w:sz w:val="20"/>
+                <w:szCs w:val="20"/>
+              </w:rPr>
+              <w:t>?</w:t>
+            </w:r>
+          </w:p>
+        </w:tc>
+        <w:tc>
+          <w:tcPr>
+            <w:tcW w:w="720" w:type="dxa"/>
+            <w:tcBorders>
+              <w:top w:val="nil"/>
+              <w:left w:val="nil"/>
+              <w:bottom w:val="single" w:sz="4" w:space="0" w:color="000000"/>
+              <w:right w:val="single" w:sz="4" w:space="0" w:color="000000"/>
+            </w:tcBorders>
+            <w:shd w:val="clear" w:color="auto" w:fill="auto"/>
+            <w:vAlign w:val="center"/>
+          </w:tcPr>
+          <w:p>
+            <w:pPr>
+              <w:spacing w:line="240" w:lineRule="auto"/>
+              <w:jc w:val="center"/>
+              <w:rPr>
+                <w:rFonts w:ascii="Calibri" w:eastAsia="Calibri" w:hAnsi="Calibri" w:cs="Calibri"/>
+                <w:sz w:val="20"/>
+                <w:szCs w:val="20"/>
+              </w:rPr>
+            </w:pPr>
+            <w:r>
+              <w:rPr>
+                <w:rFonts w:ascii="Calibri" w:eastAsia="Calibri" w:hAnsi="Calibri" w:cs="Calibri"/>
+                <w:sz w:val="20"/>
+                <w:szCs w:val="20"/>
+              </w:rPr>
+              <w:t>2d</w:t>
+            </w:r>
+          </w:p>
+        </w:tc>
+        <w:tc>
+          <w:tcPr>
+            <w:tcW w:w="810" w:type="dxa"/>
+            <w:tcBorders>
+              <w:top w:val="nil"/>
+              <w:left w:val="nil"/>
+              <w:bottom w:val="single" w:sz="4" w:space="0" w:color="000000"/>
+              <w:right w:val="single" w:sz="4" w:space="0" w:color="000000"/>
+            </w:tcBorders>
+            <w:shd w:val="clear" w:color="auto" w:fill="auto"/>
+            <w:vAlign w:val="bottom"/>
+          </w:tcPr>
+          <w:p>
+            <w:pPr>
+              <w:spacing w:line="240" w:lineRule="auto"/>
+              <w:rPr>
+                <w:rFonts w:ascii="Calibri" w:eastAsia="Calibri" w:hAnsi="Calibri" w:cs="Calibri"/>
+                <w:sz w:val="20"/>
+                <w:szCs w:val="20"/>
+              </w:rPr>
+            </w:pPr>
+            <w:r>
+              <w:rPr>
+                <w:rFonts w:ascii="Calibri" w:eastAsia="Calibri" w:hAnsi="Calibri" w:cs="Calibri"/>
+                <w:sz w:val="20"/>
+                <w:szCs w:val="20"/>
+              </w:rPr>
+              <w:t> </w:t>
+            </w:r>
+          </w:p>
+        </w:tc>
+        <w:tc>
+          <w:tcPr>
+            <w:tcW w:w="3184" w:type="dxa"/>
+            <w:tcBorders>
+              <w:top w:val="nil"/>
+              <w:left w:val="nil"/>
+              <w:bottom w:val="single" w:sz="4" w:space="0" w:color="000000"/>
+              <w:right w:val="single" w:sz="4" w:space="0" w:color="000000"/>
+            </w:tcBorders>
+            <w:shd w:val="clear" w:color="auto" w:fill="auto"/>
+            <w:vAlign w:val="bottom"/>
+          </w:tcPr>
+          <w:p>
+            <w:pPr>
+              <w:spacing w:line="240" w:lineRule="auto"/>
+              <w:rPr>
+                <w:rFonts w:ascii="Calibri" w:eastAsia="Calibri" w:hAnsi="Calibri" w:cs="Calibri"/>
+                <w:sz w:val="20"/>
+                <w:szCs w:val="20"/>
+              </w:rPr>
+            </w:pPr>
+            <w:r>
+              <w:rPr>
+                <w:rFonts w:ascii="Calibri" w:eastAsia="Calibri" w:hAnsi="Calibri" w:cs="Calibri"/>
+                <w:sz w:val="20"/>
+                <w:szCs w:val="20"/>
+              </w:rPr>
+              <w:t> </w:t>
+            </w:r>
+          </w:p>
+        </w:tc>
+      </w:tr>
+    </w:tbl>
+    <w:p>
+      <w:pPr>
+        <w:spacing w:after="160" w:line="259" w:lineRule="auto"/>
+        <w:rPr>
+          <w:rFonts w:ascii="Times New Roman" w:eastAsia="Times New Roman" w:hAnsi="Times New Roman" w:cs="Times New Roman"/>
+          <w:sz w:val="24"/>
+          <w:szCs w:val="24"/>
+        </w:rPr>
+      </w:pPr>
+    </w:p>
+    <w:tbl>
+      <w:tblPr>
+        <w:tblStyle w:val="ab"/>
+        <w:tblW w:w="9274" w:type="dxa"/>
+        <w:tblLayout w:type="fixed"/>
+        <w:tblLook w:val="0400" w:firstRow="0" w:lastRow="0" w:firstColumn="0" w:lastColumn="0" w:noHBand="0" w:noVBand="1"/>
+      </w:tblPr>
+      <w:tblGrid>
+        <w:gridCol w:w="4585"/>
+        <w:gridCol w:w="810"/>
+        <w:gridCol w:w="810"/>
+        <w:gridCol w:w="3069"/>
+      </w:tblGrid>
+      <w:tr>
+        <w:trPr>
+          <w:trHeight w:val="205"/>
+        </w:trPr>
+        <w:tc>
+          <w:tcPr>
+            <w:tcW w:w="9274" w:type="dxa"/>
+            <w:gridSpan w:val="4"/>
+            <w:tcBorders>
+              <w:top w:val="single" w:sz="4" w:space="0" w:color="000000"/>
+              <w:left w:val="single" w:sz="4" w:space="0" w:color="000000"/>
+              <w:bottom w:val="single" w:sz="4" w:space="0" w:color="000000"/>
+              <w:right w:val="single" w:sz="4" w:space="0" w:color="000000"/>
+            </w:tcBorders>
+            <w:shd w:val="clear" w:color="auto" w:fill="B4C6E7"/>
+            <w:vAlign w:val="bottom"/>
+          </w:tcPr>
+          <w:p>
+            <w:pPr>
+              <w:spacing w:line="240" w:lineRule="auto"/>
+              <w:jc w:val="center"/>
+              <w:rPr>
+                <w:rFonts w:ascii="Calibri" w:eastAsia="Calibri" w:hAnsi="Calibri" w:cs="Calibri"/>
+              </w:rPr>
+            </w:pPr>
+            <w:r>
+              <w:rPr>
+                <w:rFonts w:ascii="Calibri" w:eastAsia="Calibri" w:hAnsi="Calibri" w:cs="Calibri"/>
+              </w:rPr>
+              <w:lastRenderedPageBreak/>
+              <w:t>Scope Baseline: Management Portal</w:t>
+            </w:r>
+          </w:p>
+        </w:tc>
+      </w:tr>
+      <w:tr>
+        <w:trPr>
+          <w:trHeight w:val="205"/>
+        </w:trPr>
+        <w:tc>
+          <w:tcPr>
+            <w:tcW w:w="4585" w:type="dxa"/>
+            <w:tcBorders>
+              <w:top w:val="single" w:sz="4" w:space="0" w:color="000000"/>
+              <w:left w:val="single" w:sz="4" w:space="0" w:color="000000"/>
+              <w:bottom w:val="single" w:sz="4" w:space="0" w:color="000000"/>
+              <w:right w:val="single" w:sz="4" w:space="0" w:color="000000"/>
+            </w:tcBorders>
+            <w:shd w:val="clear" w:color="auto" w:fill="B4C6E7"/>
+            <w:vAlign w:val="bottom"/>
+          </w:tcPr>
+          <w:p>
+            <w:pPr>
+              <w:spacing w:line="240" w:lineRule="auto"/>
+              <w:jc w:val="center"/>
+              <w:rPr>
+                <w:rFonts w:ascii="Calibri" w:eastAsia="Calibri" w:hAnsi="Calibri" w:cs="Calibri"/>
+              </w:rPr>
+            </w:pPr>
+            <w:r>
+              <w:rPr>
+                <w:rFonts w:ascii="Calibri" w:eastAsia="Calibri" w:hAnsi="Calibri" w:cs="Calibri"/>
+              </w:rPr>
+              <w:t>System Requirements Checklist</w:t>
+            </w:r>
+          </w:p>
+        </w:tc>
+        <w:tc>
+          <w:tcPr>
+            <w:tcW w:w="810" w:type="dxa"/>
+            <w:tcBorders>
+              <w:top w:val="nil"/>
+              <w:left w:val="nil"/>
+              <w:bottom w:val="single" w:sz="4" w:space="0" w:color="000000"/>
+              <w:right w:val="single" w:sz="4" w:space="0" w:color="000000"/>
+            </w:tcBorders>
+            <w:shd w:val="clear" w:color="auto" w:fill="B4C6E7"/>
+            <w:vAlign w:val="bottom"/>
+          </w:tcPr>
+          <w:p>
+            <w:pPr>
+              <w:spacing w:line="240" w:lineRule="auto"/>
+              <w:jc w:val="center"/>
+              <w:rPr>
+                <w:rFonts w:ascii="Calibri" w:eastAsia="Calibri" w:hAnsi="Calibri" w:cs="Calibri"/>
+              </w:rPr>
+            </w:pPr>
+            <w:r>
+              <w:rPr>
+                <w:rFonts w:ascii="Calibri" w:eastAsia="Calibri" w:hAnsi="Calibri" w:cs="Calibri"/>
+              </w:rPr>
+              <w:t>Item</w:t>
+            </w:r>
+          </w:p>
+        </w:tc>
+        <w:tc>
+          <w:tcPr>
+            <w:tcW w:w="810" w:type="dxa"/>
+            <w:tcBorders>
+              <w:top w:val="nil"/>
+              <w:left w:val="nil"/>
+              <w:bottom w:val="single" w:sz="4" w:space="0" w:color="000000"/>
+              <w:right w:val="single" w:sz="4" w:space="0" w:color="000000"/>
+            </w:tcBorders>
+            <w:shd w:val="clear" w:color="auto" w:fill="B4C6E7"/>
+            <w:vAlign w:val="bottom"/>
+          </w:tcPr>
+          <w:p>
+            <w:pPr>
+              <w:spacing w:line="240" w:lineRule="auto"/>
+              <w:jc w:val="center"/>
+              <w:rPr>
+                <w:rFonts w:ascii="Calibri" w:eastAsia="Calibri" w:hAnsi="Calibri" w:cs="Calibri"/>
+              </w:rPr>
+            </w:pPr>
+            <w:r>
+              <w:rPr>
+                <w:rFonts w:ascii="Calibri" w:eastAsia="Calibri" w:hAnsi="Calibri" w:cs="Calibri"/>
+              </w:rPr>
+              <w:t>Status</w:t>
+            </w:r>
+          </w:p>
+        </w:tc>
+        <w:tc>
+          <w:tcPr>
+            <w:tcW w:w="3069" w:type="dxa"/>
+            <w:tcBorders>
+              <w:top w:val="nil"/>
+              <w:left w:val="nil"/>
+              <w:bottom w:val="single" w:sz="4" w:space="0" w:color="000000"/>
+              <w:right w:val="single" w:sz="4" w:space="0" w:color="000000"/>
+            </w:tcBorders>
+            <w:shd w:val="clear" w:color="auto" w:fill="B4C6E7"/>
+            <w:vAlign w:val="bottom"/>
+          </w:tcPr>
+          <w:p>
+            <w:pPr>
+              <w:spacing w:line="240" w:lineRule="auto"/>
+              <w:jc w:val="center"/>
+              <w:rPr>
+                <w:rFonts w:ascii="Calibri" w:eastAsia="Calibri" w:hAnsi="Calibri" w:cs="Calibri"/>
+              </w:rPr>
+            </w:pPr>
+            <w:r>
+              <w:rPr>
+                <w:rFonts w:ascii="Calibri" w:eastAsia="Calibri" w:hAnsi="Calibri" w:cs="Calibri"/>
+              </w:rPr>
+              <w:t>Notes</w:t>
+            </w:r>
+          </w:p>
+        </w:tc>
+      </w:tr>
+      <w:tr>
+        <w:trPr>
+          <w:trHeight w:val="422"/>
+        </w:trPr>
+        <w:tc>
+          <w:tcPr>
+            <w:tcW w:w="4585" w:type="dxa"/>
+            <w:tcBorders>
+              <w:top w:val="single" w:sz="4" w:space="0" w:color="000000"/>
+              <w:left w:val="single" w:sz="4" w:space="0" w:color="000000"/>
+              <w:bottom w:val="single" w:sz="4" w:space="0" w:color="000000"/>
+              <w:right w:val="single" w:sz="4" w:space="0" w:color="000000"/>
+            </w:tcBorders>
+            <w:shd w:val="clear" w:color="auto" w:fill="auto"/>
+            <w:vAlign w:val="bottom"/>
+          </w:tcPr>
+          <w:p>
+            <w:pPr>
+              <w:spacing w:line="240" w:lineRule="auto"/>
+              <w:rPr>
+                <w:rFonts w:ascii="Calibri" w:eastAsia="Calibri" w:hAnsi="Calibri" w:cs="Calibri"/>
+                <w:sz w:val="20"/>
+                <w:szCs w:val="20"/>
+              </w:rPr>
+            </w:pPr>
+            <w:r>
+              <w:rPr>
+                <w:rFonts w:ascii="Calibri" w:eastAsia="Calibri" w:hAnsi="Calibri" w:cs="Calibri"/>
+                <w:sz w:val="20"/>
+                <w:szCs w:val="20"/>
+              </w:rPr>
+              <w:t>Can the user generate a work request report?</w:t>
+            </w:r>
+          </w:p>
+        </w:tc>
+        <w:tc>
+          <w:tcPr>
+            <w:tcW w:w="810" w:type="dxa"/>
+            <w:tcBorders>
+              <w:top w:val="nil"/>
+              <w:left w:val="nil"/>
+              <w:bottom w:val="single" w:sz="4" w:space="0" w:color="000000"/>
+              <w:right w:val="single" w:sz="4" w:space="0" w:color="000000"/>
+            </w:tcBorders>
+            <w:shd w:val="clear" w:color="auto" w:fill="auto"/>
+            <w:vAlign w:val="center"/>
+          </w:tcPr>
+          <w:p>
+            <w:pPr>
+              <w:spacing w:line="240" w:lineRule="auto"/>
+              <w:jc w:val="center"/>
+              <w:rPr>
+                <w:rFonts w:ascii="Calibri" w:eastAsia="Calibri" w:hAnsi="Calibri" w:cs="Calibri"/>
+                <w:sz w:val="20"/>
+                <w:szCs w:val="20"/>
+              </w:rPr>
+            </w:pPr>
+            <w:r>
+              <w:rPr>
+                <w:rFonts w:ascii="Calibri" w:eastAsia="Calibri" w:hAnsi="Calibri" w:cs="Calibri"/>
+                <w:sz w:val="20"/>
+                <w:szCs w:val="20"/>
+              </w:rPr>
+              <w:t>3a</w:t>
+            </w:r>
+          </w:p>
+        </w:tc>
+        <w:tc>
+          <w:tcPr>
+            <w:tcW w:w="810" w:type="dxa"/>
+            <w:tcBorders>
+              <w:top w:val="nil"/>
+              <w:left w:val="nil"/>
+              <w:bottom w:val="single" w:sz="4" w:space="0" w:color="000000"/>
+              <w:right w:val="single" w:sz="4" w:space="0" w:color="000000"/>
+            </w:tcBorders>
+            <w:shd w:val="clear" w:color="auto" w:fill="auto"/>
+            <w:vAlign w:val="bottom"/>
+          </w:tcPr>
+          <w:p>
+            <w:pPr>
+              <w:spacing w:line="240" w:lineRule="auto"/>
+              <w:rPr>
+                <w:rFonts w:ascii="Calibri" w:eastAsia="Calibri" w:hAnsi="Calibri" w:cs="Calibri"/>
+                <w:sz w:val="20"/>
+                <w:szCs w:val="20"/>
+              </w:rPr>
+            </w:pPr>
+            <w:r>
+              <w:rPr>
+                <w:rFonts w:ascii="Calibri" w:eastAsia="Calibri" w:hAnsi="Calibri" w:cs="Calibri"/>
+                <w:sz w:val="20"/>
+                <w:szCs w:val="20"/>
+              </w:rPr>
+              <w:t> </w:t>
+            </w:r>
+          </w:p>
+        </w:tc>
+        <w:tc>
+          <w:tcPr>
+            <w:tcW w:w="3069" w:type="dxa"/>
+            <w:tcBorders>
+              <w:top w:val="nil"/>
+              <w:left w:val="nil"/>
+              <w:bottom w:val="single" w:sz="4" w:space="0" w:color="000000"/>
+              <w:right w:val="single" w:sz="4" w:space="0" w:color="000000"/>
+            </w:tcBorders>
+            <w:shd w:val="clear" w:color="auto" w:fill="auto"/>
+            <w:vAlign w:val="bottom"/>
+          </w:tcPr>
+          <w:p>
+            <w:pPr>
+              <w:spacing w:line="240" w:lineRule="auto"/>
+              <w:rPr>
+                <w:rFonts w:ascii="Calibri" w:eastAsia="Calibri" w:hAnsi="Calibri" w:cs="Calibri"/>
+                <w:sz w:val="20"/>
+                <w:szCs w:val="20"/>
+              </w:rPr>
+            </w:pPr>
+            <w:r>
+              <w:rPr>
+                <w:rFonts w:ascii="Calibri" w:eastAsia="Calibri" w:hAnsi="Calibri" w:cs="Calibri"/>
+                <w:sz w:val="20"/>
+                <w:szCs w:val="20"/>
+              </w:rPr>
+              <w:t> </w:t>
+            </w:r>
+          </w:p>
+        </w:tc>
+      </w:tr>
+      <w:tr>
+        <w:trPr>
+          <w:trHeight w:val="411"/>
+        </w:trPr>
+        <w:tc>
+          <w:tcPr>
+            <w:tcW w:w="4585" w:type="dxa"/>
+            <w:tcBorders>
+              <w:top w:val="single" w:sz="4" w:space="0" w:color="000000"/>
+              <w:left w:val="single" w:sz="4" w:space="0" w:color="000000"/>
+              <w:bottom w:val="single" w:sz="4" w:space="0" w:color="000000"/>
+              <w:right w:val="single" w:sz="4" w:space="0" w:color="000000"/>
+            </w:tcBorders>
+            <w:shd w:val="clear" w:color="auto" w:fill="auto"/>
+            <w:vAlign w:val="bottom"/>
+          </w:tcPr>
+          <w:p>
+            <w:pPr>
+              <w:spacing w:line="240" w:lineRule="auto"/>
+              <w:rPr>
+                <w:rFonts w:ascii="Calibri" w:eastAsia="Calibri" w:hAnsi="Calibri" w:cs="Calibri"/>
+                <w:sz w:val="20"/>
+                <w:szCs w:val="20"/>
+              </w:rPr>
+            </w:pPr>
+            <w:r>
+              <w:rPr>
+                <w:rFonts w:ascii="Calibri" w:eastAsia="Calibri" w:hAnsi="Calibri" w:cs="Calibri"/>
+                <w:sz w:val="20"/>
+                <w:szCs w:val="20"/>
+              </w:rPr>
+              <w:t>Can the user search for any work request current, past, in progress, complete, and cancelled?</w:t>
+            </w:r>
+          </w:p>
+        </w:tc>
+        <w:tc>
+          <w:tcPr>
+            <w:tcW w:w="810" w:type="dxa"/>
+            <w:tcBorders>
+              <w:top w:val="nil"/>
+              <w:left w:val="nil"/>
+              <w:bottom w:val="single" w:sz="4" w:space="0" w:color="000000"/>
+              <w:right w:val="single" w:sz="4" w:space="0" w:color="000000"/>
+            </w:tcBorders>
+            <w:shd w:val="clear" w:color="auto" w:fill="auto"/>
+            <w:vAlign w:val="center"/>
+          </w:tcPr>
+          <w:p>
+            <w:pPr>
+              <w:spacing w:line="240" w:lineRule="auto"/>
+              <w:jc w:val="center"/>
+              <w:rPr>
+                <w:rFonts w:ascii="Calibri" w:eastAsia="Calibri" w:hAnsi="Calibri" w:cs="Calibri"/>
+                <w:sz w:val="20"/>
+                <w:szCs w:val="20"/>
+              </w:rPr>
+            </w:pPr>
+            <w:r>
+              <w:rPr>
+                <w:rFonts w:ascii="Calibri" w:eastAsia="Calibri" w:hAnsi="Calibri" w:cs="Calibri"/>
+                <w:sz w:val="20"/>
+                <w:szCs w:val="20"/>
+              </w:rPr>
+              <w:t>3b</w:t>
+            </w:r>
+          </w:p>
+        </w:tc>
+        <w:tc>
+          <w:tcPr>
+            <w:tcW w:w="810" w:type="dxa"/>
+            <w:tcBorders>
+              <w:top w:val="nil"/>
+              <w:left w:val="nil"/>
+              <w:bottom w:val="single" w:sz="4" w:space="0" w:color="000000"/>
+              <w:right w:val="single" w:sz="4" w:space="0" w:color="000000"/>
+            </w:tcBorders>
+            <w:shd w:val="clear" w:color="auto" w:fill="auto"/>
+            <w:vAlign w:val="bottom"/>
+          </w:tcPr>
+          <w:p>
+            <w:pPr>
+              <w:spacing w:line="240" w:lineRule="auto"/>
+              <w:rPr>
+                <w:rFonts w:ascii="Calibri" w:eastAsia="Calibri" w:hAnsi="Calibri" w:cs="Calibri"/>
+                <w:sz w:val="20"/>
+                <w:szCs w:val="20"/>
+              </w:rPr>
+            </w:pPr>
+            <w:r>
+              <w:rPr>
+                <w:rFonts w:ascii="Calibri" w:eastAsia="Calibri" w:hAnsi="Calibri" w:cs="Calibri"/>
+                <w:sz w:val="20"/>
+                <w:szCs w:val="20"/>
+              </w:rPr>
+              <w:t> </w:t>
+            </w:r>
+          </w:p>
+        </w:tc>
+        <w:tc>
+          <w:tcPr>
+            <w:tcW w:w="3069" w:type="dxa"/>
+            <w:tcBorders>
+              <w:top w:val="nil"/>
+              <w:left w:val="nil"/>
+              <w:bottom w:val="single" w:sz="4" w:space="0" w:color="000000"/>
+              <w:right w:val="single" w:sz="4" w:space="0" w:color="000000"/>
+            </w:tcBorders>
+            <w:shd w:val="clear" w:color="auto" w:fill="auto"/>
+            <w:vAlign w:val="bottom"/>
+          </w:tcPr>
+          <w:p>
+            <w:pPr>
+              <w:spacing w:line="240" w:lineRule="auto"/>
+              <w:rPr>
+                <w:rFonts w:ascii="Calibri" w:eastAsia="Calibri" w:hAnsi="Calibri" w:cs="Calibri"/>
+                <w:sz w:val="20"/>
+                <w:szCs w:val="20"/>
+              </w:rPr>
+            </w:pPr>
+            <w:r>
+              <w:rPr>
+                <w:rFonts w:ascii="Calibri" w:eastAsia="Calibri" w:hAnsi="Calibri" w:cs="Calibri"/>
+                <w:sz w:val="20"/>
+                <w:szCs w:val="20"/>
+              </w:rPr>
+              <w:t> </w:t>
+            </w:r>
+          </w:p>
+        </w:tc>
+      </w:tr>
+      <w:tr>
+        <w:trPr>
+          <w:trHeight w:val="380"/>
+        </w:trPr>
+        <w:tc>
+          <w:tcPr>
+            <w:tcW w:w="4585" w:type="dxa"/>
+            <w:tcBorders>
+              <w:top w:val="single" w:sz="4" w:space="0" w:color="000000"/>
+              <w:left w:val="single" w:sz="4" w:space="0" w:color="000000"/>
+              <w:bottom w:val="single" w:sz="4" w:space="0" w:color="000000"/>
+              <w:right w:val="single" w:sz="4" w:space="0" w:color="000000"/>
+            </w:tcBorders>
+            <w:shd w:val="clear" w:color="auto" w:fill="auto"/>
+            <w:vAlign w:val="bottom"/>
+          </w:tcPr>
+          <w:p>
+            <w:pPr>
+              <w:spacing w:line="240" w:lineRule="auto"/>
+              <w:rPr>
+                <w:rFonts w:ascii="Calibri" w:eastAsia="Calibri" w:hAnsi="Calibri" w:cs="Calibri"/>
+                <w:sz w:val="20"/>
+                <w:szCs w:val="20"/>
+              </w:rPr>
+            </w:pPr>
+            <w:r>
+              <w:rPr>
+                <w:rFonts w:ascii="Calibri" w:eastAsia="Calibri" w:hAnsi="Calibri" w:cs="Calibri"/>
+                <w:sz w:val="20"/>
+                <w:szCs w:val="20"/>
+              </w:rPr>
+              <w:t>Can the user view desired work request?</w:t>
+            </w:r>
+          </w:p>
+        </w:tc>
+        <w:tc>
+          <w:tcPr>
+            <w:tcW w:w="810" w:type="dxa"/>
+            <w:tcBorders>
+              <w:top w:val="nil"/>
+              <w:left w:val="nil"/>
+              <w:bottom w:val="single" w:sz="4" w:space="0" w:color="000000"/>
+              <w:right w:val="single" w:sz="4" w:space="0" w:color="000000"/>
+            </w:tcBorders>
+            <w:shd w:val="clear" w:color="auto" w:fill="auto"/>
+            <w:vAlign w:val="center"/>
+          </w:tcPr>
+          <w:p>
+            <w:pPr>
+              <w:spacing w:line="240" w:lineRule="auto"/>
+              <w:jc w:val="center"/>
+              <w:rPr>
+                <w:rFonts w:ascii="Calibri" w:eastAsia="Calibri" w:hAnsi="Calibri" w:cs="Calibri"/>
+                <w:sz w:val="20"/>
+                <w:szCs w:val="20"/>
+              </w:rPr>
+            </w:pPr>
+            <w:r>
+              <w:rPr>
+                <w:rFonts w:ascii="Calibri" w:eastAsia="Calibri" w:hAnsi="Calibri" w:cs="Calibri"/>
+                <w:sz w:val="20"/>
+                <w:szCs w:val="20"/>
+              </w:rPr>
+              <w:t>3c</w:t>
+            </w:r>
+          </w:p>
+        </w:tc>
+        <w:tc>
+          <w:tcPr>
+            <w:tcW w:w="810" w:type="dxa"/>
+            <w:tcBorders>
+              <w:top w:val="nil"/>
+              <w:left w:val="nil"/>
+              <w:bottom w:val="single" w:sz="4" w:space="0" w:color="000000"/>
+              <w:right w:val="single" w:sz="4" w:space="0" w:color="000000"/>
+            </w:tcBorders>
+            <w:shd w:val="clear" w:color="auto" w:fill="auto"/>
+            <w:vAlign w:val="bottom"/>
+          </w:tcPr>
+          <w:p>
+            <w:pPr>
+              <w:spacing w:line="240" w:lineRule="auto"/>
+              <w:rPr>
+                <w:rFonts w:ascii="Calibri" w:eastAsia="Calibri" w:hAnsi="Calibri" w:cs="Calibri"/>
+                <w:sz w:val="20"/>
+                <w:szCs w:val="20"/>
+              </w:rPr>
+            </w:pPr>
+            <w:r>
+              <w:rPr>
+                <w:rFonts w:ascii="Calibri" w:eastAsia="Calibri" w:hAnsi="Calibri" w:cs="Calibri"/>
+                <w:sz w:val="20"/>
+                <w:szCs w:val="20"/>
+              </w:rPr>
+              <w:t> </w:t>
+            </w:r>
+          </w:p>
+        </w:tc>
+        <w:tc>
+          <w:tcPr>
+            <w:tcW w:w="3069" w:type="dxa"/>
+            <w:tcBorders>
+              <w:top w:val="nil"/>
+              <w:left w:val="nil"/>
+              <w:bottom w:val="single" w:sz="4" w:space="0" w:color="000000"/>
+              <w:right w:val="single" w:sz="4" w:space="0" w:color="000000"/>
+            </w:tcBorders>
+            <w:shd w:val="clear" w:color="auto" w:fill="auto"/>
+            <w:vAlign w:val="bottom"/>
+          </w:tcPr>
+          <w:p>
+            <w:pPr>
+              <w:spacing w:line="240" w:lineRule="auto"/>
+              <w:rPr>
+                <w:rFonts w:ascii="Calibri" w:eastAsia="Calibri" w:hAnsi="Calibri" w:cs="Calibri"/>
+                <w:sz w:val="20"/>
+                <w:szCs w:val="20"/>
+              </w:rPr>
+            </w:pPr>
+            <w:r>
+              <w:rPr>
+                <w:rFonts w:ascii="Calibri" w:eastAsia="Calibri" w:hAnsi="Calibri" w:cs="Calibri"/>
+                <w:sz w:val="20"/>
+                <w:szCs w:val="20"/>
+              </w:rPr>
+              <w:t> </w:t>
+            </w:r>
+          </w:p>
+        </w:tc>
+      </w:tr>
+      <w:tr>
+        <w:trPr>
+          <w:trHeight w:val="205"/>
+        </w:trPr>
+        <w:tc>
+          <w:tcPr>
+            <w:tcW w:w="4585" w:type="dxa"/>
+            <w:tcBorders>
+              <w:top w:val="single" w:sz="4" w:space="0" w:color="000000"/>
+              <w:left w:val="single" w:sz="4" w:space="0" w:color="000000"/>
+              <w:bottom w:val="single" w:sz="4" w:space="0" w:color="000000"/>
+              <w:right w:val="single" w:sz="4" w:space="0" w:color="000000"/>
+            </w:tcBorders>
+            <w:shd w:val="clear" w:color="auto" w:fill="auto"/>
+            <w:vAlign w:val="bottom"/>
+          </w:tcPr>
+          <w:p>
+            <w:pPr>
+              <w:spacing w:line="240" w:lineRule="auto"/>
+              <w:rPr>
+                <w:rFonts w:ascii="Calibri" w:eastAsia="Calibri" w:hAnsi="Calibri" w:cs="Calibri"/>
+                <w:sz w:val="20"/>
+                <w:szCs w:val="20"/>
+              </w:rPr>
+            </w:pPr>
+            <w:r>
+              <w:rPr>
+                <w:rFonts w:ascii="Calibri" w:eastAsia="Calibri" w:hAnsi="Calibri" w:cs="Calibri"/>
+                <w:sz w:val="20"/>
+                <w:szCs w:val="20"/>
+              </w:rPr>
+              <w:t>Can the user modify work requests?</w:t>
+            </w:r>
+          </w:p>
+        </w:tc>
+        <w:tc>
+          <w:tcPr>
+            <w:tcW w:w="810" w:type="dxa"/>
+            <w:tcBorders>
+              <w:top w:val="nil"/>
+              <w:left w:val="nil"/>
+              <w:bottom w:val="single" w:sz="4" w:space="0" w:color="000000"/>
+              <w:right w:val="single" w:sz="4" w:space="0" w:color="000000"/>
+            </w:tcBorders>
+            <w:shd w:val="clear" w:color="auto" w:fill="auto"/>
+            <w:vAlign w:val="center"/>
+          </w:tcPr>
+          <w:p>
+            <w:pPr>
+              <w:spacing w:line="240" w:lineRule="auto"/>
+              <w:jc w:val="center"/>
+              <w:rPr>
+                <w:rFonts w:ascii="Calibri" w:eastAsia="Calibri" w:hAnsi="Calibri" w:cs="Calibri"/>
+                <w:sz w:val="20"/>
+                <w:szCs w:val="20"/>
+              </w:rPr>
+            </w:pPr>
+            <w:r>
+              <w:rPr>
+                <w:rFonts w:ascii="Calibri" w:eastAsia="Calibri" w:hAnsi="Calibri" w:cs="Calibri"/>
+                <w:sz w:val="20"/>
+                <w:szCs w:val="20"/>
+              </w:rPr>
+              <w:t>3d</w:t>
+            </w:r>
+          </w:p>
+        </w:tc>
+        <w:tc>
+          <w:tcPr>
+            <w:tcW w:w="810" w:type="dxa"/>
+            <w:tcBorders>
+              <w:top w:val="nil"/>
+              <w:left w:val="nil"/>
+              <w:bottom w:val="single" w:sz="4" w:space="0" w:color="000000"/>
+              <w:right w:val="single" w:sz="4" w:space="0" w:color="000000"/>
+            </w:tcBorders>
+            <w:shd w:val="clear" w:color="auto" w:fill="auto"/>
+            <w:vAlign w:val="bottom"/>
+          </w:tcPr>
+          <w:p>
+            <w:pPr>
+              <w:spacing w:line="240" w:lineRule="auto"/>
+              <w:rPr>
+                <w:rFonts w:ascii="Calibri" w:eastAsia="Calibri" w:hAnsi="Calibri" w:cs="Calibri"/>
+                <w:sz w:val="20"/>
+                <w:szCs w:val="20"/>
+              </w:rPr>
+            </w:pPr>
+            <w:r>
+              <w:rPr>
+                <w:rFonts w:ascii="Calibri" w:eastAsia="Calibri" w:hAnsi="Calibri" w:cs="Calibri"/>
+                <w:sz w:val="20"/>
+                <w:szCs w:val="20"/>
+              </w:rPr>
+              <w:t> </w:t>
+            </w:r>
+          </w:p>
+        </w:tc>
+        <w:tc>
+          <w:tcPr>
+            <w:tcW w:w="3069" w:type="dxa"/>
+            <w:tcBorders>
+              <w:top w:val="nil"/>
+              <w:left w:val="nil"/>
+              <w:bottom w:val="single" w:sz="4" w:space="0" w:color="000000"/>
+              <w:right w:val="single" w:sz="4" w:space="0" w:color="000000"/>
+            </w:tcBorders>
+            <w:shd w:val="clear" w:color="auto" w:fill="auto"/>
+            <w:vAlign w:val="bottom"/>
+          </w:tcPr>
+          <w:p>
+            <w:pPr>
+              <w:spacing w:line="240" w:lineRule="auto"/>
+              <w:rPr>
+                <w:rFonts w:ascii="Calibri" w:eastAsia="Calibri" w:hAnsi="Calibri" w:cs="Calibri"/>
+                <w:sz w:val="20"/>
+                <w:szCs w:val="20"/>
+              </w:rPr>
+            </w:pPr>
+            <w:r>
+              <w:rPr>
+                <w:rFonts w:ascii="Calibri" w:eastAsia="Calibri" w:hAnsi="Calibri" w:cs="Calibri"/>
+                <w:sz w:val="20"/>
+                <w:szCs w:val="20"/>
+              </w:rPr>
+              <w:t> </w:t>
+            </w:r>
+          </w:p>
+        </w:tc>
+      </w:tr>
+      <w:tr>
+        <w:trPr>
+          <w:trHeight w:val="205"/>
+        </w:trPr>
+        <w:tc>
+          <w:tcPr>
+            <w:tcW w:w="4585" w:type="dxa"/>
+            <w:tcBorders>
+              <w:top w:val="single" w:sz="4" w:space="0" w:color="000000"/>
+              <w:left w:val="single" w:sz="4" w:space="0" w:color="000000"/>
+              <w:bottom w:val="single" w:sz="4" w:space="0" w:color="000000"/>
+              <w:right w:val="single" w:sz="4" w:space="0" w:color="000000"/>
+            </w:tcBorders>
+            <w:shd w:val="clear" w:color="auto" w:fill="auto"/>
+            <w:vAlign w:val="bottom"/>
+          </w:tcPr>
+          <w:p>
+            <w:pPr>
+              <w:spacing w:line="240" w:lineRule="auto"/>
+              <w:rPr>
+                <w:rFonts w:ascii="Calibri" w:eastAsia="Calibri" w:hAnsi="Calibri" w:cs="Calibri"/>
+                <w:sz w:val="20"/>
+                <w:szCs w:val="20"/>
+              </w:rPr>
+            </w:pPr>
+            <w:r>
+              <w:rPr>
+                <w:rFonts w:ascii="Calibri" w:eastAsia="Calibri" w:hAnsi="Calibri" w:cs="Calibri"/>
+                <w:sz w:val="20"/>
+                <w:szCs w:val="20"/>
+              </w:rPr>
+              <w:t>Can the user add or delete work requests?</w:t>
+            </w:r>
+          </w:p>
+        </w:tc>
+        <w:tc>
+          <w:tcPr>
+            <w:tcW w:w="810" w:type="dxa"/>
+            <w:tcBorders>
+              <w:top w:val="nil"/>
+              <w:left w:val="nil"/>
+              <w:bottom w:val="single" w:sz="4" w:space="0" w:color="000000"/>
+              <w:right w:val="single" w:sz="4" w:space="0" w:color="000000"/>
+            </w:tcBorders>
+            <w:shd w:val="clear" w:color="auto" w:fill="auto"/>
+            <w:vAlign w:val="center"/>
+          </w:tcPr>
+          <w:p>
+            <w:pPr>
+              <w:spacing w:line="240" w:lineRule="auto"/>
+              <w:jc w:val="center"/>
+              <w:rPr>
+                <w:rFonts w:ascii="Calibri" w:eastAsia="Calibri" w:hAnsi="Calibri" w:cs="Calibri"/>
+                <w:sz w:val="20"/>
+                <w:szCs w:val="20"/>
+              </w:rPr>
+            </w:pPr>
+            <w:r>
+              <w:rPr>
+                <w:rFonts w:ascii="Calibri" w:eastAsia="Calibri" w:hAnsi="Calibri" w:cs="Calibri"/>
+                <w:sz w:val="20"/>
+                <w:szCs w:val="20"/>
+              </w:rPr>
+              <w:t>3e</w:t>
+            </w:r>
+          </w:p>
+        </w:tc>
+        <w:tc>
+          <w:tcPr>
+            <w:tcW w:w="810" w:type="dxa"/>
+            <w:tcBorders>
+              <w:top w:val="nil"/>
+              <w:left w:val="nil"/>
+              <w:bottom w:val="single" w:sz="4" w:space="0" w:color="000000"/>
+              <w:right w:val="single" w:sz="4" w:space="0" w:color="000000"/>
+            </w:tcBorders>
+            <w:shd w:val="clear" w:color="auto" w:fill="auto"/>
+            <w:vAlign w:val="bottom"/>
+          </w:tcPr>
+          <w:p>
+            <w:pPr>
+              <w:spacing w:line="240" w:lineRule="auto"/>
+              <w:rPr>
+                <w:rFonts w:ascii="Calibri" w:eastAsia="Calibri" w:hAnsi="Calibri" w:cs="Calibri"/>
+                <w:sz w:val="20"/>
+                <w:szCs w:val="20"/>
+              </w:rPr>
+            </w:pPr>
+            <w:r>
+              <w:rPr>
+                <w:rFonts w:ascii="Calibri" w:eastAsia="Calibri" w:hAnsi="Calibri" w:cs="Calibri"/>
+                <w:sz w:val="20"/>
+                <w:szCs w:val="20"/>
+              </w:rPr>
+              <w:t> </w:t>
+            </w:r>
+          </w:p>
+        </w:tc>
+        <w:tc>
+          <w:tcPr>
+            <w:tcW w:w="3069" w:type="dxa"/>
+            <w:tcBorders>
+              <w:top w:val="nil"/>
+              <w:left w:val="nil"/>
+              <w:bottom w:val="single" w:sz="4" w:space="0" w:color="000000"/>
+              <w:right w:val="single" w:sz="4" w:space="0" w:color="000000"/>
+            </w:tcBorders>
+            <w:shd w:val="clear" w:color="auto" w:fill="auto"/>
+            <w:vAlign w:val="bottom"/>
+          </w:tcPr>
+          <w:p>
+            <w:pPr>
+              <w:spacing w:line="240" w:lineRule="auto"/>
+              <w:rPr>
+                <w:rFonts w:ascii="Calibri" w:eastAsia="Calibri" w:hAnsi="Calibri" w:cs="Calibri"/>
+                <w:sz w:val="20"/>
+                <w:szCs w:val="20"/>
+              </w:rPr>
+            </w:pPr>
+            <w:r>
+              <w:rPr>
+                <w:rFonts w:ascii="Calibri" w:eastAsia="Calibri" w:hAnsi="Calibri" w:cs="Calibri"/>
+                <w:sz w:val="20"/>
+                <w:szCs w:val="20"/>
+              </w:rPr>
+              <w:t> </w:t>
+            </w:r>
+          </w:p>
+        </w:tc>
+      </w:tr>
+      <w:tr>
+        <w:trPr>
+          <w:trHeight w:val="205"/>
+        </w:trPr>
+        <w:tc>
+          <w:tcPr>
+            <w:tcW w:w="4585" w:type="dxa"/>
+            <w:tcBorders>
+              <w:top w:val="single" w:sz="4" w:space="0" w:color="000000"/>
+              <w:left w:val="single" w:sz="4" w:space="0" w:color="000000"/>
+              <w:bottom w:val="single" w:sz="4" w:space="0" w:color="000000"/>
+              <w:right w:val="single" w:sz="4" w:space="0" w:color="000000"/>
+            </w:tcBorders>
+            <w:shd w:val="clear" w:color="auto" w:fill="auto"/>
+            <w:vAlign w:val="bottom"/>
+          </w:tcPr>
+          <w:p>
+            <w:pPr>
+              <w:spacing w:line="240" w:lineRule="auto"/>
+              <w:rPr>
+                <w:rFonts w:ascii="Calibri" w:eastAsia="Calibri" w:hAnsi="Calibri" w:cs="Calibri"/>
+                <w:sz w:val="20"/>
+                <w:szCs w:val="20"/>
+              </w:rPr>
+            </w:pPr>
+          </w:p>
+        </w:tc>
+        <w:tc>
+          <w:tcPr>
+            <w:tcW w:w="810" w:type="dxa"/>
+            <w:tcBorders>
+              <w:top w:val="nil"/>
+              <w:left w:val="nil"/>
+              <w:bottom w:val="single" w:sz="4" w:space="0" w:color="000000"/>
+              <w:right w:val="single" w:sz="4" w:space="0" w:color="000000"/>
+            </w:tcBorders>
+            <w:shd w:val="clear" w:color="auto" w:fill="auto"/>
+            <w:vAlign w:val="center"/>
+          </w:tcPr>
+          <w:p>
+            <w:pPr>
+              <w:spacing w:line="240" w:lineRule="auto"/>
+              <w:jc w:val="center"/>
+              <w:rPr>
+                <w:rFonts w:ascii="Calibri" w:eastAsia="Calibri" w:hAnsi="Calibri" w:cs="Calibri"/>
+                <w:sz w:val="20"/>
+                <w:szCs w:val="20"/>
+              </w:rPr>
+            </w:pPr>
+          </w:p>
+        </w:tc>
+        <w:tc>
+          <w:tcPr>
+            <w:tcW w:w="810" w:type="dxa"/>
+            <w:tcBorders>
+              <w:top w:val="nil"/>
+              <w:left w:val="nil"/>
+              <w:bottom w:val="single" w:sz="4" w:space="0" w:color="000000"/>
+              <w:right w:val="single" w:sz="4" w:space="0" w:color="000000"/>
+            </w:tcBorders>
+            <w:shd w:val="clear" w:color="auto" w:fill="auto"/>
+            <w:vAlign w:val="bottom"/>
+          </w:tcPr>
+          <w:p>
+            <w:pPr>
+              <w:spacing w:line="240" w:lineRule="auto"/>
+              <w:rPr>
+                <w:rFonts w:ascii="Calibri" w:eastAsia="Calibri" w:hAnsi="Calibri" w:cs="Calibri"/>
+                <w:sz w:val="20"/>
+                <w:szCs w:val="20"/>
+              </w:rPr>
+            </w:pPr>
+          </w:p>
+        </w:tc>
+        <w:tc>
+          <w:tcPr>
+            <w:tcW w:w="3069" w:type="dxa"/>
+            <w:tcBorders>
+              <w:top w:val="nil"/>
+              <w:left w:val="nil"/>
+              <w:bottom w:val="single" w:sz="4" w:space="0" w:color="000000"/>
+              <w:right w:val="single" w:sz="4" w:space="0" w:color="000000"/>
+            </w:tcBorders>
+            <w:shd w:val="clear" w:color="auto" w:fill="auto"/>
+            <w:vAlign w:val="bottom"/>
+          </w:tcPr>
+          <w:p>
+            <w:pPr>
+              <w:spacing w:line="240" w:lineRule="auto"/>
+              <w:rPr>
+                <w:rFonts w:ascii="Calibri" w:eastAsia="Calibri" w:hAnsi="Calibri" w:cs="Calibri"/>
+                <w:sz w:val="20"/>
+                <w:szCs w:val="20"/>
+              </w:rPr>
+            </w:pPr>
+          </w:p>
+        </w:tc>
+      </w:tr>
+      <w:tr>
+        <w:trPr>
+          <w:trHeight w:val="205"/>
+        </w:trPr>
+        <w:tc>
+          <w:tcPr>
+            <w:tcW w:w="4585" w:type="dxa"/>
+            <w:tcBorders>
+              <w:top w:val="single" w:sz="4" w:space="0" w:color="000000"/>
+              <w:left w:val="single" w:sz="4" w:space="0" w:color="000000"/>
+              <w:bottom w:val="single" w:sz="4" w:space="0" w:color="000000"/>
+              <w:right w:val="single" w:sz="4" w:space="0" w:color="000000"/>
+            </w:tcBorders>
+            <w:shd w:val="clear" w:color="auto" w:fill="auto"/>
+            <w:vAlign w:val="bottom"/>
+          </w:tcPr>
+          <w:p>
+            <w:pPr>
+              <w:spacing w:line="240" w:lineRule="auto"/>
+              <w:rPr>
+                <w:rFonts w:ascii="Calibri" w:eastAsia="Calibri" w:hAnsi="Calibri" w:cs="Calibri"/>
+                <w:sz w:val="20"/>
+                <w:szCs w:val="20"/>
+              </w:rPr>
+            </w:pPr>
+          </w:p>
+        </w:tc>
+        <w:tc>
+          <w:tcPr>
+            <w:tcW w:w="810" w:type="dxa"/>
+            <w:tcBorders>
+              <w:top w:val="nil"/>
+              <w:left w:val="nil"/>
+              <w:bottom w:val="single" w:sz="4" w:space="0" w:color="000000"/>
+              <w:right w:val="single" w:sz="4" w:space="0" w:color="000000"/>
+            </w:tcBorders>
+            <w:shd w:val="clear" w:color="auto" w:fill="auto"/>
+            <w:vAlign w:val="center"/>
+          </w:tcPr>
+          <w:p>
+            <w:pPr>
+              <w:spacing w:line="240" w:lineRule="auto"/>
+              <w:jc w:val="center"/>
+              <w:rPr>
+                <w:rFonts w:ascii="Calibri" w:eastAsia="Calibri" w:hAnsi="Calibri" w:cs="Calibri"/>
+                <w:sz w:val="20"/>
+                <w:szCs w:val="20"/>
+              </w:rPr>
+            </w:pPr>
+          </w:p>
+        </w:tc>
+        <w:tc>
+          <w:tcPr>
+            <w:tcW w:w="810" w:type="dxa"/>
+            <w:tcBorders>
+              <w:top w:val="nil"/>
+              <w:left w:val="nil"/>
+              <w:bottom w:val="single" w:sz="4" w:space="0" w:color="000000"/>
+              <w:right w:val="single" w:sz="4" w:space="0" w:color="000000"/>
+            </w:tcBorders>
+            <w:shd w:val="clear" w:color="auto" w:fill="auto"/>
+            <w:vAlign w:val="bottom"/>
+          </w:tcPr>
+          <w:p>
+            <w:pPr>
+              <w:spacing w:line="240" w:lineRule="auto"/>
+              <w:rPr>
+                <w:rFonts w:ascii="Calibri" w:eastAsia="Calibri" w:hAnsi="Calibri" w:cs="Calibri"/>
+                <w:sz w:val="20"/>
+                <w:szCs w:val="20"/>
+              </w:rPr>
+            </w:pPr>
+          </w:p>
+        </w:tc>
+        <w:tc>
+          <w:tcPr>
+            <w:tcW w:w="3069" w:type="dxa"/>
+            <w:tcBorders>
+              <w:top w:val="nil"/>
+              <w:left w:val="nil"/>
+              <w:bottom w:val="single" w:sz="4" w:space="0" w:color="000000"/>
+              <w:right w:val="single" w:sz="4" w:space="0" w:color="000000"/>
+            </w:tcBorders>
+            <w:shd w:val="clear" w:color="auto" w:fill="auto"/>
+            <w:vAlign w:val="bottom"/>
+          </w:tcPr>
+          <w:p>
+            <w:pPr>
+              <w:spacing w:line="240" w:lineRule="auto"/>
+              <w:rPr>
+                <w:rFonts w:ascii="Calibri" w:eastAsia="Calibri" w:hAnsi="Calibri" w:cs="Calibri"/>
+                <w:sz w:val="20"/>
+                <w:szCs w:val="20"/>
+              </w:rPr>
+            </w:pPr>
+          </w:p>
+        </w:tc>
+      </w:tr>
+    </w:tbl>
+    <w:p/>
+    <w:p>
+      <w:pPr>
+        <w:pStyle w:val="Heading1"/>
+        <w:rPr>
+          <w:color w:val="00B0F0"/>
+        </w:rPr>
+      </w:pPr>
+      <w:r>
+        <w:rPr>
+          <w:color w:val="00B0F0"/>
+        </w:rPr>
         <w:t>References</w:t>
       </w:r>
       <w:bookmarkEnd w:id="314"/>
@@ -38516,7 +41460,7 @@
   <w:abstractNum w:abstractNumId="1" w15:restartNumberingAfterBreak="0">
     <w:nsid w:val="06C44457"/>
     <w:multiLevelType w:val="hybridMultilevel"/>
-    <w:tmpl w:val="0980D772"/>
+    <w:tmpl w:val="3B0A51D0"/>
     <w:lvl w:ilvl="0" w:tplc="0409000F">
       <w:start w:val="1"/>
       <w:numFmt w:val="decimal"/>
@@ -41309,6 +44253,119 @@
     </w:lvl>
   </w:abstractNum>
   <w:abstractNum w:abstractNumId="26" w15:restartNumberingAfterBreak="0">
+    <w:nsid w:val="5AF93E07"/>
+    <w:multiLevelType w:val="hybridMultilevel"/>
+    <w:tmpl w:val="9D2C47A8"/>
+    <w:lvl w:ilvl="0" w:tplc="04090001">
+      <w:start w:val="1"/>
+      <w:numFmt w:val="bullet"/>
+      <w:lvlText w:val=""/>
+      <w:lvlJc w:val="left"/>
+      <w:pPr>
+        <w:ind w:left="720" w:hanging="360"/>
+      </w:pPr>
+      <w:rPr>
+        <w:rFonts w:ascii="Symbol" w:hAnsi="Symbol" w:hint="default"/>
+      </w:rPr>
+    </w:lvl>
+    <w:lvl w:ilvl="1" w:tplc="04090003" w:tentative="1">
+      <w:start w:val="1"/>
+      <w:numFmt w:val="bullet"/>
+      <w:lvlText w:val="o"/>
+      <w:lvlJc w:val="left"/>
+      <w:pPr>
+        <w:ind w:left="1440" w:hanging="360"/>
+      </w:pPr>
+      <w:rPr>
+        <w:rFonts w:ascii="Courier New" w:hAnsi="Courier New" w:cs="Courier New" w:hint="default"/>
+      </w:rPr>
+    </w:lvl>
+    <w:lvl w:ilvl="2" w:tplc="04090005" w:tentative="1">
+      <w:start w:val="1"/>
+      <w:numFmt w:val="bullet"/>
+      <w:lvlText w:val=""/>
+      <w:lvlJc w:val="left"/>
+      <w:pPr>
+        <w:ind w:left="2160" w:hanging="360"/>
+      </w:pPr>
+      <w:rPr>
+        <w:rFonts w:ascii="Wingdings" w:hAnsi="Wingdings" w:hint="default"/>
+      </w:rPr>
+    </w:lvl>
+    <w:lvl w:ilvl="3" w:tplc="04090001" w:tentative="1">
+      <w:start w:val="1"/>
+      <w:numFmt w:val="bullet"/>
+      <w:lvlText w:val=""/>
+      <w:lvlJc w:val="left"/>
+      <w:pPr>
+        <w:ind w:left="2880" w:hanging="360"/>
+      </w:pPr>
+      <w:rPr>
+        <w:rFonts w:ascii="Symbol" w:hAnsi="Symbol" w:hint="default"/>
+      </w:rPr>
+    </w:lvl>
+    <w:lvl w:ilvl="4" w:tplc="04090003" w:tentative="1">
+      <w:start w:val="1"/>
+      <w:numFmt w:val="bullet"/>
+      <w:lvlText w:val="o"/>
+      <w:lvlJc w:val="left"/>
+      <w:pPr>
+        <w:ind w:left="3600" w:hanging="360"/>
+      </w:pPr>
+      <w:rPr>
+        <w:rFonts w:ascii="Courier New" w:hAnsi="Courier New" w:cs="Courier New" w:hint="default"/>
+      </w:rPr>
+    </w:lvl>
+    <w:lvl w:ilvl="5" w:tplc="04090005" w:tentative="1">
+      <w:start w:val="1"/>
+      <w:numFmt w:val="bullet"/>
+      <w:lvlText w:val=""/>
+      <w:lvlJc w:val="left"/>
+      <w:pPr>
+        <w:ind w:left="4320" w:hanging="360"/>
+      </w:pPr>
+      <w:rPr>
+        <w:rFonts w:ascii="Wingdings" w:hAnsi="Wingdings" w:hint="default"/>
+      </w:rPr>
+    </w:lvl>
+    <w:lvl w:ilvl="6" w:tplc="04090001" w:tentative="1">
+      <w:start w:val="1"/>
+      <w:numFmt w:val="bullet"/>
+      <w:lvlText w:val=""/>
+      <w:lvlJc w:val="left"/>
+      <w:pPr>
+        <w:ind w:left="5040" w:hanging="360"/>
+      </w:pPr>
+      <w:rPr>
+        <w:rFonts w:ascii="Symbol" w:hAnsi="Symbol" w:hint="default"/>
+      </w:rPr>
+    </w:lvl>
+    <w:lvl w:ilvl="7" w:tplc="04090003" w:tentative="1">
+      <w:start w:val="1"/>
+      <w:numFmt w:val="bullet"/>
+      <w:lvlText w:val="o"/>
+      <w:lvlJc w:val="left"/>
+      <w:pPr>
+        <w:ind w:left="5760" w:hanging="360"/>
+      </w:pPr>
+      <w:rPr>
+        <w:rFonts w:ascii="Courier New" w:hAnsi="Courier New" w:cs="Courier New" w:hint="default"/>
+      </w:rPr>
+    </w:lvl>
+    <w:lvl w:ilvl="8" w:tplc="04090005" w:tentative="1">
+      <w:start w:val="1"/>
+      <w:numFmt w:val="bullet"/>
+      <w:lvlText w:val=""/>
+      <w:lvlJc w:val="left"/>
+      <w:pPr>
+        <w:ind w:left="6480" w:hanging="360"/>
+      </w:pPr>
+      <w:rPr>
+        <w:rFonts w:ascii="Wingdings" w:hAnsi="Wingdings" w:hint="default"/>
+      </w:rPr>
+    </w:lvl>
+  </w:abstractNum>
+  <w:abstractNum w:abstractNumId="27" w15:restartNumberingAfterBreak="0">
     <w:nsid w:val="5B261AB5"/>
     <w:multiLevelType w:val="hybridMultilevel"/>
     <w:tmpl w:val="7728CDB4"/>
@@ -41397,7 +44454,7 @@
       </w:pPr>
     </w:lvl>
   </w:abstractNum>
-  <w:abstractNum w:abstractNumId="27" w15:restartNumberingAfterBreak="0">
+  <w:abstractNum w:abstractNumId="28" w15:restartNumberingAfterBreak="0">
     <w:nsid w:val="5CC2561D"/>
     <w:multiLevelType w:val="multilevel"/>
     <w:tmpl w:val="B91256A6"/>
@@ -41510,7 +44567,7 @@
       </w:pPr>
     </w:lvl>
   </w:abstractNum>
-  <w:abstractNum w:abstractNumId="28" w15:restartNumberingAfterBreak="0">
+  <w:abstractNum w:abstractNumId="29" w15:restartNumberingAfterBreak="0">
     <w:nsid w:val="5D7404FB"/>
     <w:multiLevelType w:val="multilevel"/>
     <w:tmpl w:val="67245A7C"/>
@@ -41608,7 +44665,120 @@
       </w:pPr>
     </w:lvl>
   </w:abstractNum>
-  <w:abstractNum w:abstractNumId="29" w15:restartNumberingAfterBreak="0">
+  <w:abstractNum w:abstractNumId="30" w15:restartNumberingAfterBreak="0">
+    <w:nsid w:val="5DB82C71"/>
+    <w:multiLevelType w:val="hybridMultilevel"/>
+    <w:tmpl w:val="312A8506"/>
+    <w:lvl w:ilvl="0" w:tplc="04090001">
+      <w:start w:val="1"/>
+      <w:numFmt w:val="bullet"/>
+      <w:lvlText w:val=""/>
+      <w:lvlJc w:val="left"/>
+      <w:pPr>
+        <w:ind w:left="1440" w:hanging="360"/>
+      </w:pPr>
+      <w:rPr>
+        <w:rFonts w:ascii="Symbol" w:hAnsi="Symbol" w:hint="default"/>
+      </w:rPr>
+    </w:lvl>
+    <w:lvl w:ilvl="1" w:tplc="04090003" w:tentative="1">
+      <w:start w:val="1"/>
+      <w:numFmt w:val="bullet"/>
+      <w:lvlText w:val="o"/>
+      <w:lvlJc w:val="left"/>
+      <w:pPr>
+        <w:ind w:left="2160" w:hanging="360"/>
+      </w:pPr>
+      <w:rPr>
+        <w:rFonts w:ascii="Courier New" w:hAnsi="Courier New" w:cs="Courier New" w:hint="default"/>
+      </w:rPr>
+    </w:lvl>
+    <w:lvl w:ilvl="2" w:tplc="04090005" w:tentative="1">
+      <w:start w:val="1"/>
+      <w:numFmt w:val="bullet"/>
+      <w:lvlText w:val=""/>
+      <w:lvlJc w:val="left"/>
+      <w:pPr>
+        <w:ind w:left="2880" w:hanging="360"/>
+      </w:pPr>
+      <w:rPr>
+        <w:rFonts w:ascii="Wingdings" w:hAnsi="Wingdings" w:hint="default"/>
+      </w:rPr>
+    </w:lvl>
+    <w:lvl w:ilvl="3" w:tplc="04090001" w:tentative="1">
+      <w:start w:val="1"/>
+      <w:numFmt w:val="bullet"/>
+      <w:lvlText w:val=""/>
+      <w:lvlJc w:val="left"/>
+      <w:pPr>
+        <w:ind w:left="3600" w:hanging="360"/>
+      </w:pPr>
+      <w:rPr>
+        <w:rFonts w:ascii="Symbol" w:hAnsi="Symbol" w:hint="default"/>
+      </w:rPr>
+    </w:lvl>
+    <w:lvl w:ilvl="4" w:tplc="04090003" w:tentative="1">
+      <w:start w:val="1"/>
+      <w:numFmt w:val="bullet"/>
+      <w:lvlText w:val="o"/>
+      <w:lvlJc w:val="left"/>
+      <w:pPr>
+        <w:ind w:left="4320" w:hanging="360"/>
+      </w:pPr>
+      <w:rPr>
+        <w:rFonts w:ascii="Courier New" w:hAnsi="Courier New" w:cs="Courier New" w:hint="default"/>
+      </w:rPr>
+    </w:lvl>
+    <w:lvl w:ilvl="5" w:tplc="04090005" w:tentative="1">
+      <w:start w:val="1"/>
+      <w:numFmt w:val="bullet"/>
+      <w:lvlText w:val=""/>
+      <w:lvlJc w:val="left"/>
+      <w:pPr>
+        <w:ind w:left="5040" w:hanging="360"/>
+      </w:pPr>
+      <w:rPr>
+        <w:rFonts w:ascii="Wingdings" w:hAnsi="Wingdings" w:hint="default"/>
+      </w:rPr>
+    </w:lvl>
+    <w:lvl w:ilvl="6" w:tplc="04090001" w:tentative="1">
+      <w:start w:val="1"/>
+      <w:numFmt w:val="bullet"/>
+      <w:lvlText w:val=""/>
+      <w:lvlJc w:val="left"/>
+      <w:pPr>
+        <w:ind w:left="5760" w:hanging="360"/>
+      </w:pPr>
+      <w:rPr>
+        <w:rFonts w:ascii="Symbol" w:hAnsi="Symbol" w:hint="default"/>
+      </w:rPr>
+    </w:lvl>
+    <w:lvl w:ilvl="7" w:tplc="04090003" w:tentative="1">
+      <w:start w:val="1"/>
+      <w:numFmt w:val="bullet"/>
+      <w:lvlText w:val="o"/>
+      <w:lvlJc w:val="left"/>
+      <w:pPr>
+        <w:ind w:left="6480" w:hanging="360"/>
+      </w:pPr>
+      <w:rPr>
+        <w:rFonts w:ascii="Courier New" w:hAnsi="Courier New" w:cs="Courier New" w:hint="default"/>
+      </w:rPr>
+    </w:lvl>
+    <w:lvl w:ilvl="8" w:tplc="04090005" w:tentative="1">
+      <w:start w:val="1"/>
+      <w:numFmt w:val="bullet"/>
+      <w:lvlText w:val=""/>
+      <w:lvlJc w:val="left"/>
+      <w:pPr>
+        <w:ind w:left="7200" w:hanging="360"/>
+      </w:pPr>
+      <w:rPr>
+        <w:rFonts w:ascii="Wingdings" w:hAnsi="Wingdings" w:hint="default"/>
+      </w:rPr>
+    </w:lvl>
+  </w:abstractNum>
+  <w:abstractNum w:abstractNumId="31" w15:restartNumberingAfterBreak="0">
     <w:nsid w:val="5EA82E19"/>
     <w:multiLevelType w:val="multilevel"/>
     <w:tmpl w:val="833033F0"/>
@@ -41721,7 +44891,7 @@
       </w:rPr>
     </w:lvl>
   </w:abstractNum>
-  <w:abstractNum w:abstractNumId="30" w15:restartNumberingAfterBreak="0">
+  <w:abstractNum w:abstractNumId="32" w15:restartNumberingAfterBreak="0">
     <w:nsid w:val="62CF793A"/>
     <w:multiLevelType w:val="multilevel"/>
     <w:tmpl w:val="D90C43E8"/>
@@ -41834,7 +45004,7 @@
       </w:rPr>
     </w:lvl>
   </w:abstractNum>
-  <w:abstractNum w:abstractNumId="31" w15:restartNumberingAfterBreak="0">
+  <w:abstractNum w:abstractNumId="33" w15:restartNumberingAfterBreak="0">
     <w:nsid w:val="65203F95"/>
     <w:multiLevelType w:val="multilevel"/>
     <w:tmpl w:val="08E2328C"/>
@@ -41947,7 +45117,7 @@
       </w:rPr>
     </w:lvl>
   </w:abstractNum>
-  <w:abstractNum w:abstractNumId="32" w15:restartNumberingAfterBreak="0">
+  <w:abstractNum w:abstractNumId="34" w15:restartNumberingAfterBreak="0">
     <w:nsid w:val="698F73FF"/>
     <w:multiLevelType w:val="multilevel"/>
     <w:tmpl w:val="B91256A6"/>
@@ -42060,7 +45230,7 @@
       </w:pPr>
     </w:lvl>
   </w:abstractNum>
-  <w:abstractNum w:abstractNumId="33" w15:restartNumberingAfterBreak="0">
+  <w:abstractNum w:abstractNumId="35" w15:restartNumberingAfterBreak="0">
     <w:nsid w:val="6B92119F"/>
     <w:multiLevelType w:val="multilevel"/>
     <w:tmpl w:val="7428AD8A"/>
@@ -42158,7 +45328,7 @@
       </w:pPr>
     </w:lvl>
   </w:abstractNum>
-  <w:abstractNum w:abstractNumId="34" w15:restartNumberingAfterBreak="0">
+  <w:abstractNum w:abstractNumId="36" w15:restartNumberingAfterBreak="0">
     <w:nsid w:val="700B3155"/>
     <w:multiLevelType w:val="hybridMultilevel"/>
     <w:tmpl w:val="958CAE70"/>
@@ -42298,7 +45468,7 @@
       </w:rPr>
     </w:lvl>
   </w:abstractNum>
-  <w:abstractNum w:abstractNumId="35" w15:restartNumberingAfterBreak="0">
+  <w:abstractNum w:abstractNumId="37" w15:restartNumberingAfterBreak="0">
     <w:nsid w:val="73B113A9"/>
     <w:multiLevelType w:val="hybridMultilevel"/>
     <w:tmpl w:val="BA98DDE8"/>
@@ -42411,7 +45581,7 @@
       </w:rPr>
     </w:lvl>
   </w:abstractNum>
-  <w:abstractNum w:abstractNumId="36" w15:restartNumberingAfterBreak="0">
+  <w:abstractNum w:abstractNumId="38" w15:restartNumberingAfterBreak="0">
     <w:nsid w:val="764B631C"/>
     <w:multiLevelType w:val="multilevel"/>
     <w:tmpl w:val="0AD041F8"/>
@@ -42524,7 +45694,7 @@
       </w:rPr>
     </w:lvl>
   </w:abstractNum>
-  <w:abstractNum w:abstractNumId="37" w15:restartNumberingAfterBreak="0">
+  <w:abstractNum w:abstractNumId="39" w15:restartNumberingAfterBreak="0">
     <w:nsid w:val="7FD555F3"/>
     <w:multiLevelType w:val="hybridMultilevel"/>
     <w:tmpl w:val="40E050C4"/>
@@ -42614,16 +45784,16 @@
     <w:abstractNumId w:val="21"/>
   </w:num>
   <w:num w:numId="2">
-    <w:abstractNumId w:val="29"/>
+    <w:abstractNumId w:val="31"/>
   </w:num>
   <w:num w:numId="3">
-    <w:abstractNumId w:val="36"/>
+    <w:abstractNumId w:val="38"/>
   </w:num>
   <w:num w:numId="4">
     <w:abstractNumId w:val="9"/>
   </w:num>
   <w:num w:numId="5">
-    <w:abstractNumId w:val="31"/>
+    <w:abstractNumId w:val="33"/>
   </w:num>
   <w:num w:numId="6">
     <w:abstractNumId w:val="14"/>
@@ -42644,7 +45814,7 @@
     <w:abstractNumId w:val="4"/>
   </w:num>
   <w:num w:numId="12">
-    <w:abstractNumId w:val="30"/>
+    <w:abstractNumId w:val="32"/>
   </w:num>
   <w:num w:numId="13">
     <w:abstractNumId w:val="17"/>
@@ -42665,34 +45835,34 @@
     <w:abstractNumId w:val="24"/>
   </w:num>
   <w:num w:numId="19">
-    <w:abstractNumId w:val="28"/>
+    <w:abstractNumId w:val="29"/>
   </w:num>
   <w:num w:numId="20">
-    <w:abstractNumId w:val="33"/>
+    <w:abstractNumId w:val="35"/>
   </w:num>
   <w:num w:numId="21">
-    <w:abstractNumId w:val="37"/>
+    <w:abstractNumId w:val="39"/>
   </w:num>
   <w:num w:numId="22">
     <w:abstractNumId w:val="2"/>
   </w:num>
   <w:num w:numId="23">
-    <w:abstractNumId w:val="26"/>
+    <w:abstractNumId w:val="27"/>
   </w:num>
   <w:num w:numId="24">
     <w:abstractNumId w:val="7"/>
   </w:num>
   <w:num w:numId="25">
-    <w:abstractNumId w:val="27"/>
+    <w:abstractNumId w:val="28"/>
   </w:num>
   <w:num w:numId="26">
-    <w:abstractNumId w:val="32"/>
+    <w:abstractNumId w:val="34"/>
   </w:num>
   <w:num w:numId="27">
     <w:abstractNumId w:val="13"/>
   </w:num>
   <w:num w:numId="28">
-    <w:abstractNumId w:val="35"/>
+    <w:abstractNumId w:val="37"/>
   </w:num>
   <w:num w:numId="29">
     <w:abstractNumId w:val="5"/>
@@ -42722,10 +45892,16 @@
     <w:abstractNumId w:val="10"/>
   </w:num>
   <w:num w:numId="38">
-    <w:abstractNumId w:val="34"/>
+    <w:abstractNumId w:val="36"/>
   </w:num>
   <w:num w:numId="39">
     <w:abstractNumId w:val="25"/>
+  </w:num>
+  <w:num w:numId="40">
+    <w:abstractNumId w:val="30"/>
+  </w:num>
+  <w:num w:numId="41">
+    <w:abstractNumId w:val="26"/>
   </w:num>
 </w:numbering>
 </file>

</xml_diff>